<commit_message>
Fall 2025 syllabi update
</commit_message>
<xml_diff>
--- a/COL 101/COL 101 Syllabus.docx
+++ b/COL 101/COL 101 Syllabus.docx
@@ -1,6 +1,6 @@
 
 <file path=word/document.xml><?xml version="1.0" encoding="utf-8"?>
-<w:document xmlns:wpc="http://schemas.microsoft.com/office/word/2010/wordprocessingCanvas" xmlns:cx="http://schemas.microsoft.com/office/drawing/2014/chartex" xmlns:cx1="http://schemas.microsoft.com/office/drawing/2015/9/8/chartex" xmlns:cx2="http://schemas.microsoft.com/office/drawing/2015/10/21/chartex" xmlns:cx3="http://schemas.microsoft.com/office/drawing/2016/5/9/chartex" xmlns:cx4="http://schemas.microsoft.com/office/drawing/2016/5/10/chartex" xmlns:cx5="http://schemas.microsoft.com/office/drawing/2016/5/11/chartex" xmlns:cx6="http://schemas.microsoft.com/office/drawing/2016/5/12/chartex" xmlns:cx7="http://schemas.microsoft.com/office/drawing/2016/5/13/chartex" xmlns:cx8="http://schemas.microsoft.com/office/drawing/2016/5/14/chartex" xmlns:mc="http://schemas.openxmlformats.org/markup-compatibility/2006" xmlns:aink="http://schemas.microsoft.com/office/drawing/2016/ink" xmlns:am3d="http://schemas.microsoft.com/office/drawing/2017/model3d" xmlns:o="urn:schemas-microsoft-com:office:office" xmlns:oel="http://schemas.microsoft.com/office/2019/extlst" xmlns:r="http://schemas.openxmlformats.org/officeDocument/2006/relationships" xmlns:m="http://schemas.openxmlformats.org/officeDocument/2006/math" xmlns:v="urn:schemas-microsoft-com:vml" xmlns:wp14="http://schemas.microsoft.com/office/word/2010/wordprocessingDrawing" xmlns:wp="http://schemas.openxmlformats.org/drawingml/2006/wordprocessingDrawing" xmlns:w10="urn:schemas-microsoft-com:office:word" xmlns:w="http://schemas.openxmlformats.org/wordprocessingml/2006/main" xmlns:w14="http://schemas.microsoft.com/office/word/2010/wordml" xmlns:w15="http://schemas.microsoft.com/office/word/2012/wordml" xmlns:w16cex="http://schemas.microsoft.com/office/word/2018/wordml/cex" xmlns:w16cid="http://schemas.microsoft.com/office/word/2016/wordml/cid" xmlns:w16="http://schemas.microsoft.com/office/word/2018/wordml" xmlns:w16du="http://schemas.microsoft.com/office/word/2023/wordml/word16du" xmlns:w16sdtdh="http://schemas.microsoft.com/office/word/2020/wordml/sdtdatahash" xmlns:w16se="http://schemas.microsoft.com/office/word/2015/wordml/symex" xmlns:wpg="http://schemas.microsoft.com/office/word/2010/wordprocessingGroup" xmlns:wpi="http://schemas.microsoft.com/office/word/2010/wordprocessingInk" xmlns:wne="http://schemas.microsoft.com/office/word/2006/wordml" xmlns:wps="http://schemas.microsoft.com/office/word/2010/wordprocessingShape" mc:Ignorable="w14 w15 w16se w16cid w16 w16cex w16sdtdh w16du wp14">
+<w:document xmlns:wpc="http://schemas.microsoft.com/office/word/2010/wordprocessingCanvas" xmlns:cx="http://schemas.microsoft.com/office/drawing/2014/chartex" xmlns:cx1="http://schemas.microsoft.com/office/drawing/2015/9/8/chartex" xmlns:cx2="http://schemas.microsoft.com/office/drawing/2015/10/21/chartex" xmlns:cx3="http://schemas.microsoft.com/office/drawing/2016/5/9/chartex" xmlns:cx4="http://schemas.microsoft.com/office/drawing/2016/5/10/chartex" xmlns:cx5="http://schemas.microsoft.com/office/drawing/2016/5/11/chartex" xmlns:cx6="http://schemas.microsoft.com/office/drawing/2016/5/12/chartex" xmlns:cx7="http://schemas.microsoft.com/office/drawing/2016/5/13/chartex" xmlns:cx8="http://schemas.microsoft.com/office/drawing/2016/5/14/chartex" xmlns:mc="http://schemas.openxmlformats.org/markup-compatibility/2006" xmlns:aink="http://schemas.microsoft.com/office/drawing/2016/ink" xmlns:am3d="http://schemas.microsoft.com/office/drawing/2017/model3d" xmlns:o="urn:schemas-microsoft-com:office:office" xmlns:oel="http://schemas.microsoft.com/office/2019/extlst" xmlns:r="http://schemas.openxmlformats.org/officeDocument/2006/relationships" xmlns:m="http://schemas.openxmlformats.org/officeDocument/2006/math" xmlns:v="urn:schemas-microsoft-com:vml" xmlns:wp14="http://schemas.microsoft.com/office/word/2010/wordprocessingDrawing" xmlns:wp="http://schemas.openxmlformats.org/drawingml/2006/wordprocessingDrawing" xmlns:w10="urn:schemas-microsoft-com:office:word" xmlns:w="http://schemas.openxmlformats.org/wordprocessingml/2006/main" xmlns:w14="http://schemas.microsoft.com/office/word/2010/wordml" xmlns:w15="http://schemas.microsoft.com/office/word/2012/wordml" xmlns:w16cex="http://schemas.microsoft.com/office/word/2018/wordml/cex" xmlns:w16cid="http://schemas.microsoft.com/office/word/2016/wordml/cid" xmlns:w16="http://schemas.microsoft.com/office/word/2018/wordml" xmlns:w16du="http://schemas.microsoft.com/office/word/2023/wordml/word16du" xmlns:w16sdtdh="http://schemas.microsoft.com/office/word/2020/wordml/sdtdatahash" xmlns:w16sdtfl="http://schemas.microsoft.com/office/word/2024/wordml/sdtformatlock" xmlns:w16se="http://schemas.microsoft.com/office/word/2015/wordml/symex" xmlns:wpg="http://schemas.microsoft.com/office/word/2010/wordprocessingGroup" xmlns:wpi="http://schemas.microsoft.com/office/word/2010/wordprocessingInk" xmlns:wne="http://schemas.microsoft.com/office/word/2006/wordml" xmlns:wps="http://schemas.microsoft.com/office/word/2010/wordprocessingShape" mc:Ignorable="w14 w15 w16se w16cid w16 w16cex w16sdtdh w16sdtfl w16du wp14">
   <w:body>
     <w:p>
       <w:pPr>
@@ -19,7 +19,7 @@
         <mc:AlternateContent>
           <mc:Choice Requires="wps">
             <w:drawing>
-              <wp:anchor distT="0" distB="0" distL="114300" distR="114300" simplePos="0" relativeHeight="251659264" behindDoc="0" locked="0" layoutInCell="1" allowOverlap="1" wp14:anchorId="496E49A0" wp14:editId="386AD03F">
+              <wp:anchor distT="0" distB="0" distL="114300" distR="114300" simplePos="0" relativeHeight="251659264" behindDoc="0" locked="0" layoutInCell="1" allowOverlap="1" wp14:anchorId="496E49A0" wp14:editId="63A2A7A4">
                 <wp:simplePos x="0" y="0"/>
                 <wp:positionH relativeFrom="margin">
                   <wp:posOffset>4291330</wp:posOffset>
@@ -27,8 +27,8 @@
                 <wp:positionV relativeFrom="margin">
                   <wp:posOffset>0</wp:posOffset>
                 </wp:positionV>
-                <wp:extent cx="2265680" cy="6373495"/>
-                <wp:effectExtent l="0" t="0" r="7620" b="14605"/>
+                <wp:extent cx="2265680" cy="5911850"/>
+                <wp:effectExtent l="0" t="0" r="7620" b="19050"/>
                 <wp:wrapSquare wrapText="bothSides"/>
                 <wp:docPr id="2" name="Text Box 2"/>
                 <wp:cNvGraphicFramePr/>
@@ -39,7 +39,7 @@
                       <wps:spPr>
                         <a:xfrm>
                           <a:off x="0" y="0"/>
-                          <a:ext cx="2265680" cy="6373495"/>
+                          <a:ext cx="2265680" cy="5911850"/>
                         </a:xfrm>
                         <a:prstGeom prst="rect">
                           <a:avLst/>
@@ -57,6 +57,12 @@
                         <w:txbxContent>
                           <w:sdt>
                             <w:sdtPr>
+                              <w:rPr>
+                                <w:smallCaps w:val="0"/>
+                                <w:spacing w:val="0"/>
+                                <w:sz w:val="20"/>
+                                <w:szCs w:val="20"/>
+                              </w:rPr>
                               <w:id w:val="-46995868"/>
                               <w:docPartObj>
                                 <w:docPartGallery w:val="Table of Contents"/>
@@ -67,11 +73,7 @@
                               <w:rPr>
                                 <w:b/>
                                 <w:bCs/>
-                                <w:smallCaps w:val="0"/>
-                                <w:noProof/>
-                                <w:spacing w:val="0"/>
-                                <w:sz w:val="20"/>
-                                <w:szCs w:val="20"/>
+                                <w:noProof/>
                               </w:rPr>
                             </w:sdtEndPr>
                             <w:sdtContent>
@@ -1923,11 +1925,17 @@
                 <v:stroke joinstyle="miter"/>
                 <v:path gradientshapeok="t" o:connecttype="rect"/>
               </v:shapetype>
-              <v:shape id="Text Box 2" o:spid="_x0000_s1026" type="#_x0000_t202" style="position:absolute;margin-left:337.9pt;margin-top:0;width:178.4pt;height:501.85pt;z-index:251659264;visibility:visible;mso-wrap-style:square;mso-width-percent:0;mso-height-percent:0;mso-wrap-distance-left:9pt;mso-wrap-distance-top:0;mso-wrap-distance-right:9pt;mso-wrap-distance-bottom:0;mso-position-horizontal:absolute;mso-position-horizontal-relative:margin;mso-position-vertical:absolute;mso-position-vertical-relative:margin;mso-width-percent:0;mso-height-percent:0;mso-width-relative:margin;mso-height-relative:margin;v-text-anchor:top" o:gfxdata="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" fillcolor="white [3201]" strokeweight=".5pt">
+              <v:shape id="Text Box 2" o:spid="_x0000_s1026" type="#_x0000_t202" style="position:absolute;margin-left:337.9pt;margin-top:0;width:178.4pt;height:465.5pt;z-index:251659264;visibility:visible;mso-wrap-style:square;mso-width-percent:0;mso-height-percent:0;mso-wrap-distance-left:9pt;mso-wrap-distance-top:0;mso-wrap-distance-right:9pt;mso-wrap-distance-bottom:0;mso-position-horizontal:absolute;mso-position-horizontal-relative:margin;mso-position-vertical:absolute;mso-position-vertical-relative:margin;mso-width-percent:0;mso-height-percent:0;mso-width-relative:margin;mso-height-relative:margin;v-text-anchor:top" o:gfxdata="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" fillcolor="white [3201]" strokeweight=".5pt">
                 <v:textbox>
                   <w:txbxContent>
                     <w:sdt>
                       <w:sdtPr>
+                        <w:rPr>
+                          <w:smallCaps w:val="0"/>
+                          <w:spacing w:val="0"/>
+                          <w:sz w:val="20"/>
+                          <w:szCs w:val="20"/>
+                        </w:rPr>
                         <w:id w:val="-46995868"/>
                         <w:docPartObj>
                           <w:docPartGallery w:val="Table of Contents"/>
@@ -1938,11 +1946,7 @@
                         <w:rPr>
                           <w:b/>
                           <w:bCs/>
-                          <w:smallCaps w:val="0"/>
                           <w:noProof/>
-                          <w:spacing w:val="0"/>
-                          <w:sz w:val="20"/>
-                          <w:szCs w:val="20"/>
                         </w:rPr>
                       </w:sdtEndPr>
                       <w:sdtContent>
@@ -3855,7 +3859,7 @@
           <w:rFonts w:ascii="Andale Mono" w:hAnsi="Andale Mono"/>
           <w:b/>
         </w:rPr>
-        <w:t>4</w:t>
+        <w:t>5</w:t>
       </w:r>
       <w:r>
         <w:rPr>
@@ -4123,6 +4127,13 @@
               </w:rPr>
               <w:t xml:space="preserve"> Canvas</w:t>
             </w:r>
+            <w:r>
+              <w:rPr>
+                <w:sz w:val="24"/>
+                <w:szCs w:val="24"/>
+              </w:rPr>
+              <w:t xml:space="preserve"> Inbox</w:t>
+            </w:r>
           </w:p>
           <w:p>
             <w:pPr>
@@ -4228,6 +4239,11 @@
           </w:tcPr>
           <w:p>
             <w:pPr>
+              <w:pStyle w:val="ListParagraph"/>
+              <w:numPr>
+                <w:ilvl w:val="0"/>
+                <w:numId w:val="23"/>
+              </w:numPr>
               <w:spacing w:after="0"/>
               <w:jc w:val="left"/>
               <w:rPr>
@@ -4240,14 +4256,7 @@
                 <w:sz w:val="24"/>
                 <w:szCs w:val="24"/>
               </w:rPr>
-              <w:t>Mondays 1</w:t>
-            </w:r>
-            <w:r>
-              <w:rPr>
-                <w:sz w:val="24"/>
-                <w:szCs w:val="24"/>
-              </w:rPr>
-              <w:t>2:30</w:t>
+              <w:t>Mondays</w:t>
             </w:r>
             <w:r>
               <w:rPr>
@@ -4261,14 +4270,7 @@
                 <w:sz w:val="24"/>
                 <w:szCs w:val="24"/>
               </w:rPr>
-              <w:t>P</w:t>
-            </w:r>
-            <w:r>
-              <w:rPr>
-                <w:sz w:val="24"/>
-                <w:szCs w:val="24"/>
-              </w:rPr>
-              <w:t xml:space="preserve">M </w:t>
+              <w:t xml:space="preserve">11 AM </w:t>
             </w:r>
             <w:r>
               <w:rPr>
@@ -4282,46 +4284,16 @@
                 <w:sz w:val="24"/>
                 <w:szCs w:val="24"/>
               </w:rPr>
-              <w:t xml:space="preserve"> </w:t>
-            </w:r>
-            <w:r>
-              <w:rPr>
-                <w:sz w:val="24"/>
-                <w:szCs w:val="24"/>
-              </w:rPr>
-              <w:t>2:0</w:t>
-            </w:r>
-            <w:r>
-              <w:rPr>
-                <w:sz w:val="24"/>
-                <w:szCs w:val="24"/>
-              </w:rPr>
-              <w:t>0 PM (</w:t>
-            </w:r>
-            <w:r>
-              <w:rPr>
-                <w:sz w:val="24"/>
-                <w:szCs w:val="24"/>
-              </w:rPr>
-              <w:t>campus</w:t>
-            </w:r>
-            <w:r>
-              <w:rPr>
-                <w:sz w:val="24"/>
-                <w:szCs w:val="24"/>
-              </w:rPr>
-              <w:t>, 6216</w:t>
-            </w:r>
-            <w:r>
-              <w:rPr>
-                <w:sz w:val="24"/>
-                <w:szCs w:val="24"/>
-              </w:rPr>
-              <w:t>)</w:t>
+              <w:t xml:space="preserve"> Noon (campus, 6216)</w:t>
             </w:r>
           </w:p>
           <w:p>
             <w:pPr>
+              <w:pStyle w:val="ListParagraph"/>
+              <w:numPr>
+                <w:ilvl w:val="0"/>
+                <w:numId w:val="23"/>
+              </w:numPr>
               <w:spacing w:after="0"/>
               <w:jc w:val="left"/>
               <w:rPr>
@@ -4334,88 +4306,23 @@
                 <w:sz w:val="24"/>
                 <w:szCs w:val="24"/>
               </w:rPr>
-              <w:t>Tuesdays</w:t>
+              <w:t xml:space="preserve">Wednesdays </w:t>
             </w:r>
             <w:r>
               <w:rPr>
                 <w:sz w:val="24"/>
                 <w:szCs w:val="24"/>
               </w:rPr>
-              <w:t xml:space="preserve"> </w:t>
-            </w:r>
-            <w:r>
-              <w:rPr>
-                <w:sz w:val="24"/>
-                <w:szCs w:val="24"/>
-              </w:rPr>
-              <w:t>10:00</w:t>
-            </w:r>
-            <w:r>
-              <w:rPr>
-                <w:sz w:val="24"/>
-                <w:szCs w:val="24"/>
-              </w:rPr>
-              <w:t xml:space="preserve"> </w:t>
-            </w:r>
-            <w:r>
-              <w:rPr>
-                <w:sz w:val="24"/>
-                <w:szCs w:val="24"/>
-              </w:rPr>
-              <w:t>A</w:t>
-            </w:r>
-            <w:r>
-              <w:rPr>
-                <w:sz w:val="24"/>
-                <w:szCs w:val="24"/>
-              </w:rPr>
-              <w:t xml:space="preserve">M - </w:t>
-            </w:r>
-            <w:r>
-              <w:rPr>
-                <w:sz w:val="24"/>
-                <w:szCs w:val="24"/>
-              </w:rPr>
-              <w:t>11</w:t>
-            </w:r>
-            <w:r>
-              <w:rPr>
-                <w:sz w:val="24"/>
-                <w:szCs w:val="24"/>
-              </w:rPr>
-              <w:t>:</w:t>
-            </w:r>
-            <w:r>
-              <w:rPr>
-                <w:sz w:val="24"/>
-                <w:szCs w:val="24"/>
-              </w:rPr>
-              <w:t>30</w:t>
-            </w:r>
-            <w:r>
-              <w:rPr>
-                <w:sz w:val="24"/>
-                <w:szCs w:val="24"/>
-              </w:rPr>
-              <w:t xml:space="preserve"> PM (</w:t>
-            </w:r>
-            <w:r>
-              <w:rPr>
-                <w:sz w:val="24"/>
-                <w:szCs w:val="24"/>
-              </w:rPr>
-              <w:t>online</w:t>
-            </w:r>
-            <w:r>
-              <w:rPr>
-                <w:sz w:val="24"/>
-                <w:szCs w:val="24"/>
-              </w:rPr>
-              <w:t>)</w:t>
+              <w:t>11 AM - Noon (campus, 6216)</w:t>
             </w:r>
           </w:p>
           <w:p>
             <w:pPr>
+              <w:pStyle w:val="ListParagraph"/>
+              <w:numPr>
+                <w:ilvl w:val="0"/>
+                <w:numId w:val="23"/>
+              </w:numPr>
               <w:spacing w:after="0"/>
               <w:jc w:val="left"/>
               <w:rPr>
@@ -4428,73 +4335,7 @@
                 <w:sz w:val="24"/>
                 <w:szCs w:val="24"/>
               </w:rPr>
-              <w:t>Fridays</w:t>
-            </w:r>
-            <w:r>
-              <w:rPr>
-                <w:sz w:val="24"/>
-                <w:szCs w:val="24"/>
-              </w:rPr>
-              <w:t xml:space="preserve"> </w:t>
-            </w:r>
-            <w:r>
-              <w:rPr>
-                <w:sz w:val="24"/>
-                <w:szCs w:val="24"/>
-              </w:rPr>
-              <w:t>12:00</w:t>
-            </w:r>
-            <w:r>
-              <w:rPr>
-                <w:sz w:val="24"/>
-                <w:szCs w:val="24"/>
-              </w:rPr>
-              <w:t xml:space="preserve"> PM - </w:t>
-            </w:r>
-            <w:r>
-              <w:rPr>
-                <w:sz w:val="24"/>
-                <w:szCs w:val="24"/>
-              </w:rPr>
-              <w:t>1</w:t>
-            </w:r>
-            <w:r>
-              <w:rPr>
-                <w:sz w:val="24"/>
-                <w:szCs w:val="24"/>
-              </w:rPr>
-              <w:t xml:space="preserve">:00 PM (campus, </w:t>
-            </w:r>
-            <w:r>
-              <w:rPr>
-                <w:sz w:val="24"/>
-                <w:szCs w:val="24"/>
-              </w:rPr>
-              <w:t>6216</w:t>
-            </w:r>
-            <w:r>
-              <w:rPr>
-                <w:sz w:val="24"/>
-                <w:szCs w:val="24"/>
-              </w:rPr>
-              <w:t>)</w:t>
-            </w:r>
-          </w:p>
-          <w:p>
-            <w:pPr>
-              <w:spacing w:after="0"/>
-              <w:jc w:val="left"/>
-              <w:rPr>
-                <w:sz w:val="24"/>
-                <w:szCs w:val="24"/>
-              </w:rPr>
-            </w:pPr>
-            <w:r>
-              <w:rPr>
-                <w:sz w:val="24"/>
-                <w:szCs w:val="24"/>
-              </w:rPr>
-              <w:t>Or by appointment</w:t>
+              <w:t>Fridays Noon - 1:00 PM (campus, 6216)</w:t>
             </w:r>
           </w:p>
         </w:tc>
@@ -4559,61 +4400,6 @@
           </w:tcPr>
           <w:p>
             <w:pPr>
-              <w:spacing w:after="0"/>
-              <w:jc w:val="left"/>
-              <w:rPr>
-                <w:sz w:val="22"/>
-                <w:szCs w:val="22"/>
-              </w:rPr>
-            </w:pPr>
-            <w:r>
-              <w:rPr>
-                <w:b/>
-                <w:bCs/>
-                <w:sz w:val="22"/>
-                <w:szCs w:val="22"/>
-              </w:rPr>
-              <w:t>Section #</w:t>
-            </w:r>
-            <w:r>
-              <w:rPr>
-                <w:b/>
-                <w:bCs/>
-                <w:sz w:val="22"/>
-                <w:szCs w:val="22"/>
-              </w:rPr>
-              <w:t xml:space="preserve">45953 and Section #46044 </w:t>
-            </w:r>
-            <w:proofErr w:type="gramStart"/>
-            <w:r>
-              <w:rPr>
-                <w:b/>
-                <w:bCs/>
-                <w:sz w:val="22"/>
-                <w:szCs w:val="22"/>
-              </w:rPr>
-              <w:t>meet together</w:t>
-            </w:r>
-            <w:proofErr w:type="gramEnd"/>
-            <w:r>
-              <w:rPr>
-                <w:b/>
-                <w:bCs/>
-                <w:sz w:val="22"/>
-                <w:szCs w:val="22"/>
-              </w:rPr>
-              <w:t>.</w:t>
-            </w:r>
-            <w:r>
-              <w:rPr>
-                <w:sz w:val="22"/>
-                <w:szCs w:val="22"/>
-              </w:rPr>
-              <w:t xml:space="preserve">   </w:t>
-            </w:r>
-          </w:p>
-          <w:p>
-            <w:pPr>
               <w:pStyle w:val="ListParagraph"/>
               <w:numPr>
                 <w:ilvl w:val="0"/>
@@ -4644,23 +4430,181 @@
               <w:spacing w:after="0"/>
               <w:jc w:val="left"/>
               <w:rPr>
+                <w:b/>
+                <w:bCs/>
                 <w:sz w:val="24"/>
                 <w:szCs w:val="24"/>
               </w:rPr>
             </w:pPr>
             <w:r>
               <w:rPr>
+                <w:b/>
+                <w:bCs/>
                 <w:sz w:val="24"/>
                 <w:szCs w:val="24"/>
               </w:rPr>
-              <w:t>W</w:t>
+              <w:t>Fridays</w:t>
             </w:r>
             <w:r>
               <w:rPr>
+                <w:b/>
+                <w:bCs/>
                 <w:sz w:val="24"/>
                 <w:szCs w:val="24"/>
               </w:rPr>
               <w:t xml:space="preserve"> 10:30am - 12:00pm</w:t>
+            </w:r>
+            <w:r>
+              <w:rPr>
+                <w:sz w:val="24"/>
+                <w:szCs w:val="24"/>
+              </w:rPr>
+              <w:t xml:space="preserve"> beginning 10/17</w:t>
+            </w:r>
+          </w:p>
+        </w:tc>
+      </w:tr>
+      <w:tr>
+        <w:tc>
+          <w:tcPr>
+            <w:tcW w:w="1250" w:type="dxa"/>
+            <w:tcBorders>
+              <w:top w:val="single" w:sz="8" w:space="0" w:color="D7DBDF"/>
+              <w:left w:val="single" w:sz="8" w:space="0" w:color="D7DBDF"/>
+              <w:bottom w:val="single" w:sz="8" w:space="0" w:color="D7DBDF"/>
+              <w:right w:val="single" w:sz="8" w:space="0" w:color="D7DBDF"/>
+            </w:tcBorders>
+            <w:shd w:val="clear" w:color="auto" w:fill="F4F7FA"/>
+            <w:tcMar>
+              <w:top w:w="260" w:type="nil"/>
+              <w:left w:w="120" w:type="nil"/>
+              <w:bottom w:w="120" w:type="nil"/>
+              <w:right w:w="260" w:type="nil"/>
+            </w:tcMar>
+            <w:vAlign w:val="center"/>
+          </w:tcPr>
+          <w:p>
+            <w:pPr>
+              <w:spacing w:after="0"/>
+              <w:rPr>
+                <w:b/>
+                <w:bCs/>
+                <w:sz w:val="24"/>
+                <w:szCs w:val="24"/>
+              </w:rPr>
+            </w:pPr>
+            <w:r>
+              <w:rPr>
+                <w:b/>
+                <w:bCs/>
+                <w:sz w:val="24"/>
+                <w:szCs w:val="24"/>
+              </w:rPr>
+              <w:t>Finals Time Slot</w:t>
+            </w:r>
+          </w:p>
+        </w:tc>
+        <w:tc>
+          <w:tcPr>
+            <w:tcW w:w="5130" w:type="dxa"/>
+            <w:tcBorders>
+              <w:top w:val="single" w:sz="8" w:space="0" w:color="D7DBDF"/>
+              <w:left w:val="single" w:sz="8" w:space="0" w:color="D7DBDF"/>
+              <w:bottom w:val="single" w:sz="8" w:space="0" w:color="D7DBDF"/>
+              <w:right w:val="single" w:sz="8" w:space="0" w:color="D7DBDF"/>
+            </w:tcBorders>
+            <w:shd w:val="clear" w:color="auto" w:fill="F4F7FA"/>
+            <w:tcMar>
+              <w:top w:w="260" w:type="nil"/>
+              <w:left w:w="120" w:type="nil"/>
+              <w:bottom w:w="120" w:type="nil"/>
+              <w:right w:w="260" w:type="nil"/>
+            </w:tcMar>
+            <w:vAlign w:val="center"/>
+          </w:tcPr>
+          <w:p>
+            <w:pPr>
+              <w:pStyle w:val="ListParagraph"/>
+              <w:numPr>
+                <w:ilvl w:val="0"/>
+                <w:numId w:val="19"/>
+              </w:numPr>
+              <w:spacing w:after="0"/>
+              <w:jc w:val="left"/>
+              <w:rPr>
+                <w:sz w:val="24"/>
+                <w:szCs w:val="24"/>
+              </w:rPr>
+            </w:pPr>
+            <w:r>
+              <w:rPr>
+                <w:b/>
+                <w:sz w:val="24"/>
+                <w:szCs w:val="24"/>
+              </w:rPr>
+              <w:t>Tuesday, December 9, 9:30 AM in 6205</w:t>
+            </w:r>
+          </w:p>
+          <w:p>
+            <w:pPr>
+              <w:pStyle w:val="ListParagraph"/>
+              <w:numPr>
+                <w:ilvl w:val="0"/>
+                <w:numId w:val="19"/>
+              </w:numPr>
+              <w:spacing w:after="0"/>
+              <w:jc w:val="left"/>
+              <w:rPr>
+                <w:sz w:val="24"/>
+                <w:szCs w:val="24"/>
+              </w:rPr>
+            </w:pPr>
+            <w:hyperlink r:id="rId9" w:tgtFrame="_blank" w:history="1">
+              <w:r>
+                <w:rPr>
+                  <w:rStyle w:val="Hyperlink"/>
+                  <w:sz w:val="24"/>
+                  <w:szCs w:val="24"/>
+                </w:rPr>
+                <w:t>View your class schedule</w:t>
+              </w:r>
+            </w:hyperlink>
+            <w:r>
+              <w:rPr>
+                <w:sz w:val="24"/>
+                <w:szCs w:val="24"/>
+              </w:rPr>
+              <w:t xml:space="preserve"> in your </w:t>
+            </w:r>
+            <w:proofErr w:type="spellStart"/>
+            <w:r>
+              <w:rPr>
+                <w:sz w:val="24"/>
+                <w:szCs w:val="24"/>
+              </w:rPr>
+              <w:t>ctcLink</w:t>
+            </w:r>
+            <w:proofErr w:type="spellEnd"/>
+            <w:r>
+              <w:rPr>
+                <w:sz w:val="24"/>
+                <w:szCs w:val="24"/>
+              </w:rPr>
+              <w:t xml:space="preserve"> Student Center for the date, time, and location of </w:t>
+            </w:r>
+            <w:r>
+              <w:rPr>
+                <w:sz w:val="24"/>
+                <w:szCs w:val="24"/>
+              </w:rPr>
+              <w:t>all</w:t>
+            </w:r>
+            <w:r>
+              <w:rPr>
+                <w:sz w:val="24"/>
+                <w:szCs w:val="24"/>
+              </w:rPr>
+              <w:t xml:space="preserve"> your final exams.</w:t>
             </w:r>
           </w:p>
         </w:tc>
@@ -4856,37 +4800,37 @@
           <w:szCs w:val="22"/>
         </w:rPr>
       </w:pPr>
-      <w:bookmarkStart w:id="58" w:name="_Toc509386062"/>
-      <w:bookmarkStart w:id="59" w:name="_Toc510519458"/>
-      <w:bookmarkStart w:id="60" w:name="_Toc510519733"/>
-      <w:bookmarkStart w:id="61" w:name="_Toc515994821"/>
-      <w:bookmarkStart w:id="62" w:name="_Toc515994954"/>
-      <w:bookmarkStart w:id="63" w:name="_Toc515995093"/>
-      <w:bookmarkStart w:id="64" w:name="_Toc515995139"/>
-      <w:bookmarkStart w:id="65" w:name="_Toc515996160"/>
-      <w:bookmarkStart w:id="66" w:name="_Toc524353257"/>
-      <w:bookmarkStart w:id="67" w:name="_Toc524353415"/>
-      <w:bookmarkStart w:id="68" w:name="_Toc524358441"/>
-      <w:bookmarkStart w:id="69" w:name="_Toc524358518"/>
-      <w:bookmarkStart w:id="70" w:name="_Toc524358588"/>
-      <w:bookmarkStart w:id="71" w:name="_Toc524358668"/>
-      <w:bookmarkStart w:id="72" w:name="_Toc114669828"/>
-      <w:bookmarkStart w:id="73" w:name="_Toc115262107"/>
-      <w:bookmarkStart w:id="74" w:name="_Toc115262167"/>
-      <w:bookmarkStart w:id="75" w:name="_Toc123138168"/>
-      <w:bookmarkStart w:id="76" w:name="_Toc127028450"/>
-      <w:bookmarkStart w:id="77" w:name="_Toc176869894"/>
-      <w:bookmarkStart w:id="78" w:name="_Toc176870117"/>
-      <w:bookmarkStart w:id="79" w:name="_Toc176945531"/>
-      <w:bookmarkStart w:id="80" w:name="_Toc176946037"/>
-      <w:bookmarkStart w:id="81" w:name="_Toc176946110"/>
-      <w:bookmarkStart w:id="82" w:name="_Toc176946613"/>
-      <w:bookmarkStart w:id="83" w:name="_Toc176946678"/>
-      <w:bookmarkStart w:id="84" w:name="_Toc176946705"/>
-      <w:bookmarkStart w:id="85" w:name="_Toc176947549"/>
-      <w:bookmarkStart w:id="86" w:name="_Toc513565972"/>
-      <w:bookmarkStart w:id="87" w:name="_Toc513566257"/>
-      <w:bookmarkStart w:id="88" w:name="_Toc513566346"/>
+      <w:bookmarkStart w:id="58" w:name="_Toc515994821"/>
+      <w:bookmarkStart w:id="59" w:name="_Toc515994954"/>
+      <w:bookmarkStart w:id="60" w:name="_Toc515995093"/>
+      <w:bookmarkStart w:id="61" w:name="_Toc515995139"/>
+      <w:bookmarkStart w:id="62" w:name="_Toc515996160"/>
+      <w:bookmarkStart w:id="63" w:name="_Toc524353257"/>
+      <w:bookmarkStart w:id="64" w:name="_Toc524353415"/>
+      <w:bookmarkStart w:id="65" w:name="_Toc524358441"/>
+      <w:bookmarkStart w:id="66" w:name="_Toc524358518"/>
+      <w:bookmarkStart w:id="67" w:name="_Toc524358588"/>
+      <w:bookmarkStart w:id="68" w:name="_Toc524358668"/>
+      <w:bookmarkStart w:id="69" w:name="_Toc114669828"/>
+      <w:bookmarkStart w:id="70" w:name="_Toc115262107"/>
+      <w:bookmarkStart w:id="71" w:name="_Toc115262167"/>
+      <w:bookmarkStart w:id="72" w:name="_Toc123138168"/>
+      <w:bookmarkStart w:id="73" w:name="_Toc127028450"/>
+      <w:bookmarkStart w:id="74" w:name="_Toc176869894"/>
+      <w:bookmarkStart w:id="75" w:name="_Toc176870117"/>
+      <w:bookmarkStart w:id="76" w:name="_Toc176945531"/>
+      <w:bookmarkStart w:id="77" w:name="_Toc176946037"/>
+      <w:bookmarkStart w:id="78" w:name="_Toc176946110"/>
+      <w:bookmarkStart w:id="79" w:name="_Toc176946613"/>
+      <w:bookmarkStart w:id="80" w:name="_Toc176946678"/>
+      <w:bookmarkStart w:id="81" w:name="_Toc176946705"/>
+      <w:bookmarkStart w:id="82" w:name="_Toc176947549"/>
+      <w:bookmarkStart w:id="83" w:name="_Toc513565972"/>
+      <w:bookmarkStart w:id="84" w:name="_Toc513566257"/>
+      <w:bookmarkStart w:id="85" w:name="_Toc513566346"/>
+      <w:bookmarkStart w:id="86" w:name="_Toc509386062"/>
+      <w:bookmarkStart w:id="87" w:name="_Toc510519458"/>
+      <w:bookmarkStart w:id="88" w:name="_Toc510519733"/>
       <w:r>
         <w:rPr>
           <w:sz w:val="22"/>
@@ -4963,32 +4907,35 @@
           <w:b/>
         </w:rPr>
       </w:pPr>
-      <w:bookmarkStart w:id="89" w:name="_Toc515994822"/>
-      <w:bookmarkStart w:id="90" w:name="_Toc515994955"/>
-      <w:bookmarkStart w:id="91" w:name="_Toc515995094"/>
-      <w:bookmarkStart w:id="92" w:name="_Toc515995140"/>
-      <w:bookmarkStart w:id="93" w:name="_Toc515996161"/>
-      <w:bookmarkStart w:id="94" w:name="_Toc524353258"/>
-      <w:bookmarkStart w:id="95" w:name="_Toc524353416"/>
-      <w:bookmarkStart w:id="96" w:name="_Toc524358442"/>
-      <w:bookmarkStart w:id="97" w:name="_Toc524358519"/>
-      <w:bookmarkStart w:id="98" w:name="_Toc524358589"/>
-      <w:bookmarkStart w:id="99" w:name="_Toc524358669"/>
-      <w:bookmarkStart w:id="100" w:name="_Toc114669829"/>
-      <w:bookmarkStart w:id="101" w:name="_Toc115262108"/>
-      <w:bookmarkStart w:id="102" w:name="_Toc115262168"/>
-      <w:bookmarkStart w:id="103" w:name="_Toc123138169"/>
-      <w:bookmarkStart w:id="104" w:name="_Toc127028451"/>
-      <w:bookmarkStart w:id="105" w:name="_Toc176869895"/>
-      <w:bookmarkStart w:id="106" w:name="_Toc176870118"/>
-      <w:bookmarkStart w:id="107" w:name="_Toc176945532"/>
-      <w:bookmarkStart w:id="108" w:name="_Toc176946038"/>
-      <w:bookmarkStart w:id="109" w:name="_Toc176946111"/>
-      <w:bookmarkStart w:id="110" w:name="_Toc176946614"/>
-      <w:bookmarkStart w:id="111" w:name="_Toc176946679"/>
-      <w:bookmarkStart w:id="112" w:name="_Toc176946706"/>
-      <w:bookmarkStart w:id="113" w:name="_Toc176947550"/>
-      <w:bookmarkStart w:id="114" w:name="_Toc179744866"/>
+      <w:bookmarkStart w:id="89" w:name="_Toc179744866"/>
+      <w:bookmarkStart w:id="90" w:name="_Toc515994822"/>
+      <w:bookmarkStart w:id="91" w:name="_Toc515994955"/>
+      <w:bookmarkStart w:id="92" w:name="_Toc515995094"/>
+      <w:bookmarkStart w:id="93" w:name="_Toc515995140"/>
+      <w:bookmarkStart w:id="94" w:name="_Toc515996161"/>
+      <w:bookmarkStart w:id="95" w:name="_Toc524353258"/>
+      <w:bookmarkStart w:id="96" w:name="_Toc524353416"/>
+      <w:bookmarkStart w:id="97" w:name="_Toc524358442"/>
+      <w:bookmarkStart w:id="98" w:name="_Toc524358519"/>
+      <w:bookmarkStart w:id="99" w:name="_Toc524358589"/>
+      <w:bookmarkStart w:id="100" w:name="_Toc524358669"/>
+      <w:bookmarkStart w:id="101" w:name="_Toc114669829"/>
+      <w:bookmarkStart w:id="102" w:name="_Toc115262108"/>
+      <w:bookmarkStart w:id="103" w:name="_Toc115262168"/>
+      <w:bookmarkStart w:id="104" w:name="_Toc123138169"/>
+      <w:bookmarkStart w:id="105" w:name="_Toc127028451"/>
+      <w:bookmarkStart w:id="106" w:name="_Toc176869895"/>
+      <w:bookmarkStart w:id="107" w:name="_Toc176870118"/>
+      <w:bookmarkStart w:id="108" w:name="_Toc176945532"/>
+      <w:bookmarkStart w:id="109" w:name="_Toc176946038"/>
+      <w:bookmarkStart w:id="110" w:name="_Toc176946111"/>
+      <w:bookmarkStart w:id="111" w:name="_Toc176946614"/>
+      <w:bookmarkStart w:id="112" w:name="_Toc176946679"/>
+      <w:bookmarkStart w:id="113" w:name="_Toc176946706"/>
+      <w:bookmarkStart w:id="114" w:name="_Toc176947550"/>
+      <w:bookmarkEnd w:id="58"/>
+      <w:bookmarkEnd w:id="59"/>
+      <w:bookmarkEnd w:id="60"/>
       <w:bookmarkEnd w:id="61"/>
       <w:bookmarkEnd w:id="62"/>
       <w:bookmarkEnd w:id="63"/>
@@ -5011,9 +4958,6 @@
       <w:bookmarkEnd w:id="80"/>
       <w:bookmarkEnd w:id="81"/>
       <w:bookmarkEnd w:id="82"/>
-      <w:bookmarkEnd w:id="83"/>
-      <w:bookmarkEnd w:id="84"/>
-      <w:bookmarkEnd w:id="85"/>
       <w:r>
         <w:rPr>
           <w:b/>
@@ -5021,7 +4965,7 @@
         <w:lastRenderedPageBreak/>
         <w:t>Topic Coverage</w:t>
       </w:r>
-      <w:bookmarkEnd w:id="114"/>
+      <w:bookmarkEnd w:id="89"/>
     </w:p>
     <w:tbl>
       <w:tblPr>
@@ -5471,6 +5415,15 @@
               </w:rPr>
               <w:t>History of higher-ed, Degree exploration, Transcripts and placements</w:t>
             </w:r>
+            <w:r>
+              <w:rPr>
+                <w:i/>
+                <w:iCs/>
+                <w:sz w:val="22"/>
+                <w:szCs w:val="22"/>
+              </w:rPr>
+              <w:t>, Academic Integrity</w:t>
+            </w:r>
           </w:p>
         </w:tc>
       </w:tr>
@@ -5557,8 +5510,19 @@
                 <w:sz w:val="22"/>
                 <w:szCs w:val="22"/>
               </w:rPr>
-              <w:t xml:space="preserve"> to the right resources, Making a plan</w:t>
+              <w:t xml:space="preserve"> to the right resources, </w:t>
             </w:r>
+            <w:proofErr w:type="gramStart"/>
+            <w:r>
+              <w:rPr>
+                <w:i/>
+                <w:iCs/>
+                <w:sz w:val="22"/>
+                <w:szCs w:val="22"/>
+              </w:rPr>
+              <w:t>Making a plan</w:t>
+            </w:r>
+            <w:proofErr w:type="gramEnd"/>
           </w:p>
         </w:tc>
       </w:tr>
@@ -5803,10 +5767,9 @@
         </w:rPr>
         <w:t>Required Materials</w:t>
       </w:r>
-      <w:bookmarkEnd w:id="86"/>
-      <w:bookmarkEnd w:id="87"/>
-      <w:bookmarkEnd w:id="88"/>
-      <w:bookmarkEnd w:id="89"/>
+      <w:bookmarkEnd w:id="83"/>
+      <w:bookmarkEnd w:id="84"/>
+      <w:bookmarkEnd w:id="85"/>
       <w:bookmarkEnd w:id="90"/>
       <w:bookmarkEnd w:id="91"/>
       <w:bookmarkEnd w:id="92"/>
@@ -5831,6 +5794,7 @@
       <w:bookmarkEnd w:id="111"/>
       <w:bookmarkEnd w:id="112"/>
       <w:bookmarkEnd w:id="113"/>
+      <w:bookmarkEnd w:id="114"/>
       <w:bookmarkEnd w:id="115"/>
     </w:p>
     <w:tbl>
@@ -5939,7 +5903,7 @@
                 <w:szCs w:val="22"/>
               </w:rPr>
             </w:pPr>
-            <w:hyperlink r:id="rId9" w:tgtFrame="_blank" w:history="1">
+            <w:hyperlink r:id="rId10" w:tgtFrame="_blank" w:history="1">
               <w:r>
                 <w:rPr>
                   <w:rStyle w:val="Hyperlink"/>
@@ -5996,13 +5960,13 @@
       <w:bookmarkStart w:id="173" w:name="_Toc176946682"/>
       <w:bookmarkStart w:id="174" w:name="_Toc176946709"/>
       <w:bookmarkStart w:id="175" w:name="_Toc176947553"/>
-      <w:bookmarkStart w:id="176" w:name="_Toc509386064"/>
-      <w:bookmarkStart w:id="177" w:name="_Toc510519460"/>
-      <w:bookmarkStart w:id="178" w:name="_Toc510519735"/>
-      <w:bookmarkStart w:id="179" w:name="_Toc179744869"/>
-      <w:bookmarkEnd w:id="58"/>
-      <w:bookmarkEnd w:id="59"/>
-      <w:bookmarkEnd w:id="60"/>
+      <w:bookmarkStart w:id="176" w:name="_Toc179744869"/>
+      <w:bookmarkStart w:id="177" w:name="_Toc509386064"/>
+      <w:bookmarkStart w:id="178" w:name="_Toc510519460"/>
+      <w:bookmarkStart w:id="179" w:name="_Toc510519735"/>
+      <w:bookmarkEnd w:id="86"/>
+      <w:bookmarkEnd w:id="87"/>
+      <w:bookmarkEnd w:id="88"/>
       <w:r>
         <w:rPr>
           <w:b/>
@@ -6043,7 +6007,7 @@
       <w:bookmarkEnd w:id="173"/>
       <w:bookmarkEnd w:id="174"/>
       <w:bookmarkEnd w:id="175"/>
-      <w:bookmarkEnd w:id="179"/>
+      <w:bookmarkEnd w:id="176"/>
     </w:p>
     <w:p>
       <w:pPr>
@@ -6170,7 +6134,7 @@
         </w:rPr>
         <w:t xml:space="preserve">support can be found </w:t>
       </w:r>
-      <w:hyperlink r:id="rId10" w:history="1">
+      <w:hyperlink r:id="rId11" w:history="1">
         <w:r>
           <w:rPr>
             <w:rStyle w:val="Hyperlink"/>
@@ -6229,7 +6193,7 @@
         </w:rPr>
         <w:t xml:space="preserve">upport can be found </w:t>
       </w:r>
-      <w:hyperlink r:id="rId11" w:history="1">
+      <w:hyperlink r:id="rId12" w:history="1">
         <w:r>
           <w:rPr>
             <w:rStyle w:val="Hyperlink"/>
@@ -6427,47 +6391,59 @@
         </w:rPr>
         <w:t>Any student found guilty of cheating and/or plagiarism will receive a zero for the assignment. If it happens a second time, you may fail the course. </w:t>
       </w:r>
+    </w:p>
+    <w:p>
+      <w:pPr>
+        <w:rPr>
+          <w:sz w:val="28"/>
+          <w:szCs w:val="28"/>
+        </w:rPr>
+      </w:pPr>
+      <w:bookmarkStart w:id="217" w:name="_Toc176945538"/>
+      <w:bookmarkStart w:id="218" w:name="_Toc176946044"/>
+      <w:bookmarkStart w:id="219" w:name="_Toc176946117"/>
+      <w:bookmarkStart w:id="220" w:name="_Toc176946620"/>
+      <w:bookmarkStart w:id="221" w:name="_Toc176946685"/>
+      <w:bookmarkStart w:id="222" w:name="_Toc176946712"/>
+      <w:bookmarkStart w:id="223" w:name="_Toc176947556"/>
+      <w:bookmarkStart w:id="224" w:name="_Toc179744872"/>
+      <w:bookmarkStart w:id="225" w:name="_Toc513565977"/>
+      <w:bookmarkStart w:id="226" w:name="_Toc513566262"/>
+      <w:bookmarkStart w:id="227" w:name="_Toc513566351"/>
+      <w:bookmarkStart w:id="228" w:name="_Toc515994827"/>
+      <w:bookmarkStart w:id="229" w:name="_Toc515994960"/>
+      <w:bookmarkStart w:id="230" w:name="_Toc515995099"/>
+      <w:bookmarkStart w:id="231" w:name="_Toc515995145"/>
+      <w:bookmarkStart w:id="232" w:name="_Toc515996166"/>
+      <w:bookmarkStart w:id="233" w:name="_Toc524353263"/>
+      <w:bookmarkStart w:id="234" w:name="_Toc524353421"/>
+      <w:bookmarkStart w:id="235" w:name="_Toc524358447"/>
+      <w:bookmarkStart w:id="236" w:name="_Toc524358524"/>
+      <w:bookmarkStart w:id="237" w:name="_Toc524358594"/>
+      <w:bookmarkStart w:id="238" w:name="_Toc524358674"/>
+      <w:bookmarkStart w:id="239" w:name="_Toc114669834"/>
+      <w:bookmarkStart w:id="240" w:name="_Toc115262113"/>
+      <w:bookmarkStart w:id="241" w:name="_Toc115262173"/>
+      <w:bookmarkStart w:id="242" w:name="_Toc123138174"/>
       <w:r>
         <w:rPr>
           <w:rFonts w:cs="Times New Roman"/>
           <w:sz w:val="28"/>
           <w:szCs w:val="28"/>
         </w:rPr>
-        <w:t>See</w:t>
-      </w:r>
-      <w:r>
-        <w:rPr>
-          <w:rFonts w:cs="Times New Roman"/>
-          <w:sz w:val="28"/>
-          <w:szCs w:val="28"/>
-        </w:rPr>
-        <w:t xml:space="preserve">: </w:t>
-      </w:r>
-      <w:hyperlink r:id="rId12" w:history="1">
+        <w:t xml:space="preserve">See: </w:t>
+      </w:r>
+      <w:hyperlink r:id="rId13" w:history="1">
         <w:r>
           <w:rPr>
             <w:rStyle w:val="Hyperlink"/>
+            <w:rFonts w:cs="Times New Roman"/>
             <w:sz w:val="28"/>
+            <w:szCs w:val="28"/>
           </w:rPr>
-          <w:t>Shoreline Dishonesty</w:t>
-        </w:r>
-        <w:r>
-          <w:rPr>
-            <w:rStyle w:val="Hyperlink"/>
-            <w:sz w:val="28"/>
-          </w:rPr>
-          <w:t xml:space="preserve"> in Academics Policy (#5033)</w:t>
+          <w:t>Shoreline Student Conduct Policy (#5030)</w:t>
         </w:r>
       </w:hyperlink>
-      <w:r>
-        <w:rPr>
-          <w:sz w:val="28"/>
-        </w:rPr>
-        <w:t xml:space="preserve"> </w:t>
-      </w:r>
-      <w:bookmarkStart w:id="217" w:name="_Toc513565977"/>
-      <w:bookmarkStart w:id="218" w:name="_Toc513566262"/>
-      <w:bookmarkStart w:id="219" w:name="_Toc513566351"/>
     </w:p>
     <w:p>
       <w:pPr>
@@ -6476,29 +6452,6 @@
           <w:b/>
         </w:rPr>
       </w:pPr>
-      <w:bookmarkStart w:id="220" w:name="_Toc176945538"/>
-      <w:bookmarkStart w:id="221" w:name="_Toc176946044"/>
-      <w:bookmarkStart w:id="222" w:name="_Toc176946117"/>
-      <w:bookmarkStart w:id="223" w:name="_Toc176946620"/>
-      <w:bookmarkStart w:id="224" w:name="_Toc176946685"/>
-      <w:bookmarkStart w:id="225" w:name="_Toc176946712"/>
-      <w:bookmarkStart w:id="226" w:name="_Toc176947556"/>
-      <w:bookmarkStart w:id="227" w:name="_Toc515994827"/>
-      <w:bookmarkStart w:id="228" w:name="_Toc515994960"/>
-      <w:bookmarkStart w:id="229" w:name="_Toc515995099"/>
-      <w:bookmarkStart w:id="230" w:name="_Toc515995145"/>
-      <w:bookmarkStart w:id="231" w:name="_Toc515996166"/>
-      <w:bookmarkStart w:id="232" w:name="_Toc524353263"/>
-      <w:bookmarkStart w:id="233" w:name="_Toc524353421"/>
-      <w:bookmarkStart w:id="234" w:name="_Toc524358447"/>
-      <w:bookmarkStart w:id="235" w:name="_Toc524358524"/>
-      <w:bookmarkStart w:id="236" w:name="_Toc524358594"/>
-      <w:bookmarkStart w:id="237" w:name="_Toc524358674"/>
-      <w:bookmarkStart w:id="238" w:name="_Toc114669834"/>
-      <w:bookmarkStart w:id="239" w:name="_Toc115262113"/>
-      <w:bookmarkStart w:id="240" w:name="_Toc115262173"/>
-      <w:bookmarkStart w:id="241" w:name="_Toc123138174"/>
-      <w:bookmarkStart w:id="242" w:name="_Toc179744872"/>
       <w:r>
         <w:rPr>
           <w:b/>
@@ -6511,14 +6464,14 @@
         </w:rPr>
         <w:t>Academic Integrity</w:t>
       </w:r>
+      <w:bookmarkEnd w:id="217"/>
+      <w:bookmarkEnd w:id="218"/>
+      <w:bookmarkEnd w:id="219"/>
       <w:bookmarkEnd w:id="220"/>
       <w:bookmarkEnd w:id="221"/>
       <w:bookmarkEnd w:id="222"/>
       <w:bookmarkEnd w:id="223"/>
       <w:bookmarkEnd w:id="224"/>
-      <w:bookmarkEnd w:id="225"/>
-      <w:bookmarkEnd w:id="226"/>
-      <w:bookmarkEnd w:id="242"/>
     </w:p>
     <w:p>
       <w:pPr>
@@ -6663,7 +6616,25 @@
           <w:sz w:val="28"/>
           <w:szCs w:val="28"/>
         </w:rPr>
-        <w:t xml:space="preserve"> is allowed and encouraged. You are encouraged to discuss and study </w:t>
+        <w:t xml:space="preserve"> is allowed and encouraged. You are encouraged to </w:t>
+      </w:r>
+      <w:r>
+        <w:rPr>
+          <w:rFonts w:eastAsia="Times New Roman" w:cstheme="minorHAnsi"/>
+          <w:color w:val="000000"/>
+          <w:sz w:val="28"/>
+          <w:szCs w:val="28"/>
+        </w:rPr>
+        <w:t>explore</w:t>
+      </w:r>
+      <w:r>
+        <w:rPr>
+          <w:rFonts w:eastAsia="Times New Roman" w:cstheme="minorHAnsi"/>
+          <w:color w:val="000000"/>
+          <w:sz w:val="28"/>
+          <w:szCs w:val="28"/>
+        </w:rPr>
+        <w:t xml:space="preserve"> </w:t>
       </w:r>
       <w:r>
         <w:rPr>
@@ -6911,18 +6882,17 @@
         <w:lastRenderedPageBreak/>
         <w:t xml:space="preserve">Grading </w:t>
       </w:r>
-      <w:bookmarkEnd w:id="176"/>
       <w:bookmarkEnd w:id="177"/>
       <w:bookmarkEnd w:id="178"/>
+      <w:bookmarkEnd w:id="179"/>
       <w:r>
         <w:rPr>
           <w:b/>
         </w:rPr>
         <w:t>and Assessment</w:t>
       </w:r>
-      <w:bookmarkEnd w:id="217"/>
-      <w:bookmarkEnd w:id="218"/>
-      <w:bookmarkEnd w:id="219"/>
+      <w:bookmarkEnd w:id="225"/>
+      <w:bookmarkEnd w:id="226"/>
       <w:bookmarkEnd w:id="227"/>
       <w:bookmarkEnd w:id="228"/>
       <w:bookmarkEnd w:id="229"/>
@@ -6938,6 +6908,7 @@
       <w:bookmarkEnd w:id="239"/>
       <w:bookmarkEnd w:id="240"/>
       <w:bookmarkEnd w:id="241"/>
+      <w:bookmarkEnd w:id="242"/>
       <w:bookmarkEnd w:id="243"/>
       <w:bookmarkEnd w:id="244"/>
       <w:bookmarkEnd w:id="245"/>
@@ -7793,21 +7764,7 @@
                 <w:sz w:val="28"/>
                 <w:szCs w:val="28"/>
               </w:rPr>
-              <w:t>P</w:t>
-            </w:r>
-            <w:r>
-              <w:rPr>
-                <w:sz w:val="28"/>
-                <w:szCs w:val="28"/>
-              </w:rPr>
-              <w:t>ost</w:t>
-            </w:r>
-            <w:r>
-              <w:rPr>
-                <w:sz w:val="28"/>
-                <w:szCs w:val="28"/>
-              </w:rPr>
-              <w:t>-Course Survey</w:t>
+              <w:t>Post-Course Survey</w:t>
             </w:r>
           </w:p>
         </w:tc>
@@ -7871,14 +7828,7 @@
                 <w:sz w:val="28"/>
                 <w:szCs w:val="28"/>
               </w:rPr>
-              <w:t>2</w:t>
-            </w:r>
-            <w:r>
-              <w:rPr>
-                <w:sz w:val="28"/>
-                <w:szCs w:val="28"/>
-              </w:rPr>
-              <w:t xml:space="preserve"> pts</w:t>
+              <w:t>2 pts</w:t>
             </w:r>
           </w:p>
         </w:tc>
@@ -8751,7 +8701,7 @@
         </w:rPr>
         <w:t xml:space="preserve"> Students opting for the Pass/0.0 or Pass/NC system must obtain their instructor’s approval (via email) and forward the email to </w:t>
       </w:r>
-      <w:hyperlink r:id="rId13">
+      <w:hyperlink r:id="rId14">
         <w:r>
           <w:rPr>
             <w:rStyle w:val="Hyperlink"/>
@@ -8771,7 +8721,7 @@
         </w:rPr>
         <w:t xml:space="preserve"> no later than </w:t>
       </w:r>
-      <w:hyperlink r:id="rId14" w:history="1">
+      <w:hyperlink r:id="rId15" w:history="1">
         <w:r>
           <w:rPr>
             <w:rStyle w:val="Hyperlink"/>
@@ -8839,14 +8789,11 @@
     </w:p>
     <w:p>
       <w:pPr>
-        <w:spacing w:after="0" w:line="240" w:lineRule="auto"/>
-        <w:ind w:left="360"/>
+        <w:spacing w:before="100" w:beforeAutospacing="1" w:after="100" w:afterAutospacing="1"/>
+        <w:contextualSpacing/>
         <w:jc w:val="left"/>
         <w:rPr>
-          <w:rFonts w:ascii="Calibri" w:eastAsia="Calibri" w:hAnsi="Calibri" w:cs="Calibri"/>
-          <w:color w:val="000000" w:themeColor="text1"/>
-          <w:sz w:val="28"/>
-          <w:szCs w:val="28"/>
+          <w:sz w:val="28"/>
         </w:rPr>
       </w:pPr>
       <w:r>
@@ -8854,16 +8801,9 @@
           <w:rFonts w:cs="Times New Roman"/>
           <w:sz w:val="28"/>
         </w:rPr>
-        <w:t>More information available here</w:t>
-      </w:r>
-      <w:r>
-        <w:rPr>
-          <w:rFonts w:cs="Times New Roman"/>
-          <w:sz w:val="28"/>
-        </w:rPr>
-        <w:t xml:space="preserve">: </w:t>
-      </w:r>
-      <w:hyperlink r:id="rId15" w:history="1">
+        <w:t xml:space="preserve">More information available here: </w:t>
+      </w:r>
+      <w:hyperlink r:id="rId16" w:history="1">
         <w:r>
           <w:rPr>
             <w:rStyle w:val="Hyperlink"/>
@@ -9988,36 +9928,53 @@
       <w:bookmarkStart w:id="417" w:name="_Toc524358532"/>
       <w:bookmarkStart w:id="418" w:name="_Toc524358602"/>
       <w:bookmarkStart w:id="419" w:name="_Toc524358682"/>
-      <w:bookmarkStart w:id="420" w:name="_Toc114669842"/>
-      <w:bookmarkStart w:id="421" w:name="_Toc115262122"/>
-      <w:bookmarkStart w:id="422" w:name="_Toc115262182"/>
-      <w:bookmarkStart w:id="423" w:name="_Toc123138183"/>
-      <w:bookmarkStart w:id="424" w:name="_Toc127028465"/>
-      <w:bookmarkStart w:id="425" w:name="_Toc176869909"/>
-      <w:bookmarkStart w:id="426" w:name="_Toc176870132"/>
-      <w:bookmarkStart w:id="427" w:name="_Toc176945548"/>
-      <w:bookmarkStart w:id="428" w:name="_Toc176946055"/>
-      <w:bookmarkStart w:id="429" w:name="_Toc176946128"/>
-      <w:bookmarkStart w:id="430" w:name="_Toc176946631"/>
-      <w:bookmarkStart w:id="431" w:name="_Toc176946696"/>
-      <w:bookmarkStart w:id="432" w:name="_Toc176946723"/>
-      <w:bookmarkStart w:id="433" w:name="_Toc176947567"/>
-      <w:bookmarkStart w:id="434" w:name="_Toc509386068"/>
-      <w:bookmarkStart w:id="435" w:name="_Toc510519465"/>
-      <w:bookmarkStart w:id="436" w:name="_Toc510519740"/>
-      <w:bookmarkStart w:id="437" w:name="_Toc513565983"/>
-      <w:bookmarkStart w:id="438" w:name="_Toc513566268"/>
-      <w:bookmarkStart w:id="439" w:name="_Toc513566357"/>
-      <w:bookmarkStart w:id="440" w:name="_Toc515994833"/>
-      <w:bookmarkStart w:id="441" w:name="_Toc515994966"/>
-      <w:bookmarkStart w:id="442" w:name="_Toc515995105"/>
-      <w:bookmarkStart w:id="443" w:name="_Toc515995151"/>
-      <w:bookmarkStart w:id="444" w:name="_Toc179744879"/>
+      <w:bookmarkStart w:id="420" w:name="_Toc17729816"/>
+      <w:bookmarkStart w:id="421" w:name="_Toc17730054"/>
+      <w:bookmarkStart w:id="422" w:name="_Toc29034242"/>
+      <w:bookmarkStart w:id="423" w:name="_Toc29034514"/>
+      <w:bookmarkStart w:id="424" w:name="_Toc91059895"/>
+      <w:bookmarkStart w:id="425" w:name="_Toc127028309"/>
+      <w:bookmarkStart w:id="426" w:name="_Toc127028753"/>
+      <w:bookmarkStart w:id="427" w:name="_Toc127028799"/>
+      <w:bookmarkStart w:id="428" w:name="_Toc127028873"/>
+      <w:bookmarkStart w:id="429" w:name="_Toc186900454"/>
+      <w:bookmarkStart w:id="430" w:name="_Toc186900943"/>
+      <w:bookmarkStart w:id="431" w:name="_Toc509386068"/>
+      <w:bookmarkStart w:id="432" w:name="_Toc510519465"/>
+      <w:bookmarkStart w:id="433" w:name="_Toc510519740"/>
+      <w:bookmarkStart w:id="434" w:name="_Toc513565983"/>
+      <w:bookmarkStart w:id="435" w:name="_Toc513566268"/>
+      <w:bookmarkStart w:id="436" w:name="_Toc513566357"/>
+      <w:bookmarkStart w:id="437" w:name="_Toc515994833"/>
+      <w:bookmarkStart w:id="438" w:name="_Toc515994966"/>
+      <w:bookmarkStart w:id="439" w:name="_Toc515995105"/>
+      <w:bookmarkStart w:id="440" w:name="_Toc515995151"/>
+      <w:bookmarkStart w:id="441" w:name="_Toc509386070"/>
+      <w:bookmarkStart w:id="442" w:name="_Toc510519467"/>
+      <w:bookmarkStart w:id="443" w:name="_Toc510519742"/>
+      <w:bookmarkStart w:id="444" w:name="_Toc513565985"/>
+      <w:bookmarkStart w:id="445" w:name="_Toc513566270"/>
+      <w:bookmarkStart w:id="446" w:name="_Toc513566359"/>
+      <w:bookmarkStart w:id="447" w:name="_Toc515994835"/>
+      <w:bookmarkStart w:id="448" w:name="_Toc515994968"/>
+      <w:bookmarkStart w:id="449" w:name="_Toc515995107"/>
+      <w:bookmarkStart w:id="450" w:name="_Toc515995153"/>
+      <w:bookmarkStart w:id="451" w:name="_Toc515996175"/>
+      <w:bookmarkStart w:id="452" w:name="_Toc524353273"/>
+      <w:bookmarkStart w:id="453" w:name="_Toc524353431"/>
+      <w:bookmarkStart w:id="454" w:name="_Toc524358457"/>
+      <w:bookmarkStart w:id="455" w:name="_Toc524358535"/>
+      <w:bookmarkStart w:id="456" w:name="_Toc524358605"/>
+      <w:bookmarkStart w:id="457" w:name="_Toc524358685"/>
+      <w:bookmarkStart w:id="458" w:name="_Toc114669845"/>
+      <w:bookmarkStart w:id="459" w:name="_Toc115262125"/>
+      <w:bookmarkStart w:id="460" w:name="_Toc115262185"/>
+      <w:bookmarkStart w:id="461" w:name="_Toc123138186"/>
       <w:r>
         <w:rPr>
           <w:b/>
         </w:rPr>
-        <w:t>Closures / Cancelled Class</w:t>
+        <w:t>Campus Closures / Cancelled Class</w:t>
       </w:r>
       <w:bookmarkEnd w:id="406"/>
       <w:bookmarkEnd w:id="407"/>
@@ -10044,10 +10001,6 @@
       <w:bookmarkEnd w:id="428"/>
       <w:bookmarkEnd w:id="429"/>
       <w:bookmarkEnd w:id="430"/>
-      <w:bookmarkEnd w:id="431"/>
-      <w:bookmarkEnd w:id="432"/>
-      <w:bookmarkEnd w:id="433"/>
-      <w:bookmarkEnd w:id="444"/>
     </w:p>
     <w:p>
       <w:pPr>
@@ -10123,23 +10076,38 @@
       <w:r>
         <w:rPr>
           <w:sz w:val="28"/>
-        </w:rPr>
-        <w:t xml:space="preserve">You can read Shoreline’s </w:t>
-      </w:r>
-      <w:hyperlink r:id="rId16" w:history="1">
+          <w:szCs w:val="28"/>
+        </w:rPr>
+        <w:t>For more informati</w:t>
+      </w:r>
+      <w:r>
+        <w:rPr>
+          <w:sz w:val="28"/>
+          <w:szCs w:val="28"/>
+        </w:rPr>
+        <w:t xml:space="preserve">on: </w:t>
+      </w:r>
+      <w:hyperlink r:id="rId17" w:history="1">
         <w:r>
           <w:rPr>
             <w:rStyle w:val="Hyperlink"/>
             <w:sz w:val="28"/>
           </w:rPr>
-          <w:t>Suspended Operations Procedures</w:t>
+          <w:t>Suspended Operations Procedure</w:t>
+        </w:r>
+        <w:r>
+          <w:rPr>
+            <w:rStyle w:val="Hyperlink"/>
+            <w:sz w:val="28"/>
+          </w:rPr>
+          <w:t>s (#4010)</w:t>
         </w:r>
       </w:hyperlink>
       <w:r>
         <w:rPr>
           <w:sz w:val="28"/>
         </w:rPr>
-        <w:t>.</w:t>
+        <w:t xml:space="preserve"> </w:t>
       </w:r>
     </w:p>
     <w:p>
@@ -10149,21 +10117,16 @@
           <w:b/>
         </w:rPr>
       </w:pPr>
-      <w:bookmarkStart w:id="445" w:name="_Toc114669843"/>
-      <w:bookmarkStart w:id="446" w:name="_Toc115262123"/>
-      <w:bookmarkStart w:id="447" w:name="_Toc115262183"/>
-      <w:bookmarkStart w:id="448" w:name="_Toc123138184"/>
-      <w:bookmarkStart w:id="449" w:name="_Toc127028466"/>
-      <w:bookmarkStart w:id="450" w:name="_Toc176869910"/>
-      <w:bookmarkStart w:id="451" w:name="_Toc176870133"/>
-      <w:bookmarkStart w:id="452" w:name="_Toc176945549"/>
-      <w:bookmarkStart w:id="453" w:name="_Toc176946056"/>
-      <w:bookmarkStart w:id="454" w:name="_Toc176946129"/>
-      <w:bookmarkStart w:id="455" w:name="_Toc176946632"/>
-      <w:bookmarkStart w:id="456" w:name="_Toc176946697"/>
-      <w:bookmarkStart w:id="457" w:name="_Toc176946724"/>
-      <w:bookmarkStart w:id="458" w:name="_Toc176947568"/>
-      <w:bookmarkStart w:id="459" w:name="_Toc179744880"/>
+      <w:bookmarkStart w:id="462" w:name="_Toc91059896"/>
+      <w:bookmarkStart w:id="463" w:name="_Toc127028310"/>
+      <w:bookmarkStart w:id="464" w:name="_Toc127028754"/>
+      <w:bookmarkStart w:id="465" w:name="_Toc127028800"/>
+      <w:bookmarkStart w:id="466" w:name="_Toc127028874"/>
+      <w:bookmarkStart w:id="467" w:name="_Toc186900455"/>
+      <w:bookmarkStart w:id="468" w:name="_Toc186900944"/>
+      <w:bookmarkEnd w:id="431"/>
+      <w:bookmarkEnd w:id="432"/>
+      <w:bookmarkEnd w:id="433"/>
       <w:bookmarkEnd w:id="434"/>
       <w:bookmarkEnd w:id="435"/>
       <w:bookmarkEnd w:id="436"/>
@@ -10171,145 +10134,12 @@
       <w:bookmarkEnd w:id="438"/>
       <w:bookmarkEnd w:id="439"/>
       <w:bookmarkEnd w:id="440"/>
-      <w:bookmarkEnd w:id="441"/>
-      <w:bookmarkEnd w:id="442"/>
-      <w:bookmarkEnd w:id="443"/>
       <w:r>
         <w:rPr>
           <w:b/>
         </w:rPr>
         <w:t>Access and Accommodations</w:t>
       </w:r>
-      <w:bookmarkEnd w:id="445"/>
-      <w:bookmarkEnd w:id="446"/>
-      <w:bookmarkEnd w:id="447"/>
-      <w:bookmarkEnd w:id="448"/>
-      <w:bookmarkEnd w:id="449"/>
-      <w:bookmarkEnd w:id="450"/>
-      <w:bookmarkEnd w:id="451"/>
-      <w:bookmarkEnd w:id="452"/>
-      <w:bookmarkEnd w:id="453"/>
-      <w:bookmarkEnd w:id="454"/>
-      <w:bookmarkEnd w:id="455"/>
-      <w:bookmarkEnd w:id="456"/>
-      <w:bookmarkEnd w:id="457"/>
-      <w:bookmarkEnd w:id="458"/>
-      <w:bookmarkEnd w:id="459"/>
-    </w:p>
-    <w:p>
-      <w:pPr>
-        <w:rPr>
-          <w:sz w:val="28"/>
-          <w:szCs w:val="28"/>
-        </w:rPr>
-      </w:pPr>
-      <w:r>
-        <w:rPr>
-          <w:sz w:val="28"/>
-          <w:szCs w:val="28"/>
-        </w:rPr>
-        <w:t xml:space="preserve">Shoreline Community College is committed to providing educational programs without regard to disabling conditions as defined by Section 504 of the Rehabilitation Act of 1973. Reasonable accommodations will be made and no otherwise qualified individual with disabling conditions shall, </w:t>
-      </w:r>
-      <w:proofErr w:type="gramStart"/>
-      <w:r>
-        <w:rPr>
-          <w:sz w:val="28"/>
-          <w:szCs w:val="28"/>
-        </w:rPr>
-        <w:t>on the basis of</w:t>
-      </w:r>
-      <w:proofErr w:type="gramEnd"/>
-      <w:r>
-        <w:rPr>
-          <w:sz w:val="28"/>
-          <w:szCs w:val="28"/>
-        </w:rPr>
-        <w:t xml:space="preserve"> disability, be excluded from participation in, be denied the benefits of, or otherwise be subjected to discrimination under any program, activity or service administered by the college.</w:t>
-      </w:r>
-    </w:p>
-    <w:p>
-      <w:pPr>
-        <w:rPr>
-          <w:color w:val="0563C1" w:themeColor="hyperlink"/>
-          <w:sz w:val="28"/>
-          <w:szCs w:val="28"/>
-          <w:u w:val="single"/>
-        </w:rPr>
-      </w:pPr>
-      <w:r>
-        <w:rPr>
-          <w:sz w:val="28"/>
-          <w:szCs w:val="28"/>
-        </w:rPr>
-        <w:t>For more information:</w:t>
-      </w:r>
-      <w:r>
-        <w:rPr>
-          <w:sz w:val="28"/>
-          <w:szCs w:val="28"/>
-        </w:rPr>
-        <w:t xml:space="preserve"> </w:t>
-      </w:r>
-      <w:hyperlink r:id="rId17" w:history="1">
-        <w:r>
-          <w:rPr>
-            <w:rStyle w:val="Hyperlink"/>
-            <w:sz w:val="28"/>
-          </w:rPr>
-          <w:t>http://www.shoreline.edu/oss/students-with-disabilities/</w:t>
-        </w:r>
-      </w:hyperlink>
-    </w:p>
-    <w:p>
-      <w:pPr>
-        <w:pStyle w:val="Heading2"/>
-        <w:rPr>
-          <w:b/>
-        </w:rPr>
-      </w:pPr>
-      <w:bookmarkStart w:id="460" w:name="_Toc509386069"/>
-      <w:bookmarkStart w:id="461" w:name="_Toc510519466"/>
-      <w:bookmarkStart w:id="462" w:name="_Toc510519741"/>
-      <w:bookmarkStart w:id="463" w:name="_Toc513565984"/>
-      <w:bookmarkStart w:id="464" w:name="_Toc513566269"/>
-      <w:bookmarkStart w:id="465" w:name="_Toc513566358"/>
-      <w:bookmarkStart w:id="466" w:name="_Toc515994834"/>
-      <w:bookmarkStart w:id="467" w:name="_Toc515994967"/>
-      <w:bookmarkStart w:id="468" w:name="_Toc515995106"/>
-      <w:bookmarkStart w:id="469" w:name="_Toc515995152"/>
-      <w:bookmarkStart w:id="470" w:name="_Toc515996174"/>
-      <w:bookmarkStart w:id="471" w:name="_Toc524353272"/>
-      <w:bookmarkStart w:id="472" w:name="_Toc524353430"/>
-      <w:bookmarkStart w:id="473" w:name="_Toc524358456"/>
-      <w:bookmarkStart w:id="474" w:name="_Toc524358534"/>
-      <w:bookmarkStart w:id="475" w:name="_Toc524358604"/>
-      <w:bookmarkStart w:id="476" w:name="_Toc524358684"/>
-      <w:bookmarkStart w:id="477" w:name="_Toc17729818"/>
-      <w:bookmarkStart w:id="478" w:name="_Toc17730056"/>
-      <w:bookmarkStart w:id="479" w:name="_Toc29034244"/>
-      <w:bookmarkStart w:id="480" w:name="_Toc29034516"/>
-      <w:bookmarkStart w:id="481" w:name="_Toc91059897"/>
-      <w:bookmarkStart w:id="482" w:name="_Toc123823840"/>
-      <w:bookmarkStart w:id="483" w:name="_Toc123823930"/>
-      <w:bookmarkStart w:id="484" w:name="_Toc127028467"/>
-      <w:bookmarkStart w:id="485" w:name="_Toc176869911"/>
-      <w:bookmarkStart w:id="486" w:name="_Toc176870134"/>
-      <w:bookmarkStart w:id="487" w:name="_Toc176945550"/>
-      <w:bookmarkStart w:id="488" w:name="_Toc176946057"/>
-      <w:bookmarkStart w:id="489" w:name="_Toc176946130"/>
-      <w:bookmarkStart w:id="490" w:name="_Toc176946633"/>
-      <w:bookmarkStart w:id="491" w:name="_Toc176946698"/>
-      <w:bookmarkStart w:id="492" w:name="_Toc176946725"/>
-      <w:bookmarkStart w:id="493" w:name="_Toc176947569"/>
-      <w:bookmarkStart w:id="494" w:name="_Toc179744881"/>
-      <w:r>
-        <w:rPr>
-          <w:b/>
-        </w:rPr>
-        <w:t>Tutoring Services</w:t>
-      </w:r>
-      <w:bookmarkEnd w:id="460"/>
-      <w:bookmarkEnd w:id="461"/>
       <w:bookmarkEnd w:id="462"/>
       <w:bookmarkEnd w:id="463"/>
       <w:bookmarkEnd w:id="464"/>
@@ -10317,6 +10147,113 @@
       <w:bookmarkEnd w:id="466"/>
       <w:bookmarkEnd w:id="467"/>
       <w:bookmarkEnd w:id="468"/>
+    </w:p>
+    <w:p>
+      <w:pPr>
+        <w:rPr>
+          <w:sz w:val="28"/>
+          <w:szCs w:val="28"/>
+        </w:rPr>
+      </w:pPr>
+      <w:r>
+        <w:rPr>
+          <w:sz w:val="28"/>
+          <w:szCs w:val="28"/>
+        </w:rPr>
+        <w:t xml:space="preserve">Shoreline Community College is committed to providing educational programs without regard to disabling conditions as defined by Section 504 of the Rehabilitation Act of 1973. Reasonable accommodations will be made and no otherwise qualified individual with disabling conditions shall, </w:t>
+      </w:r>
+      <w:proofErr w:type="gramStart"/>
+      <w:r>
+        <w:rPr>
+          <w:sz w:val="28"/>
+          <w:szCs w:val="28"/>
+        </w:rPr>
+        <w:t>on the basis of</w:t>
+      </w:r>
+      <w:proofErr w:type="gramEnd"/>
+      <w:r>
+        <w:rPr>
+          <w:sz w:val="28"/>
+          <w:szCs w:val="28"/>
+        </w:rPr>
+        <w:t xml:space="preserve"> disability, be excluded from participation in, be denied the benefits of, or otherwise be subjected to discrimination under any program, activity or service administered by the college.</w:t>
+      </w:r>
+    </w:p>
+    <w:p>
+      <w:pPr>
+        <w:rPr>
+          <w:color w:val="0563C1" w:themeColor="hyperlink"/>
+          <w:sz w:val="28"/>
+          <w:szCs w:val="28"/>
+          <w:u w:val="single"/>
+        </w:rPr>
+      </w:pPr>
+      <w:r>
+        <w:rPr>
+          <w:sz w:val="28"/>
+          <w:szCs w:val="28"/>
+        </w:rPr>
+        <w:t>For more informati</w:t>
+      </w:r>
+      <w:r>
+        <w:rPr>
+          <w:sz w:val="28"/>
+          <w:szCs w:val="28"/>
+        </w:rPr>
+        <w:t xml:space="preserve">on: </w:t>
+      </w:r>
+      <w:hyperlink r:id="rId18" w:tgtFrame="_blank" w:history="1">
+        <w:r>
+          <w:rPr>
+            <w:rStyle w:val="Hyperlink"/>
+            <w:sz w:val="28"/>
+            <w:szCs w:val="28"/>
+          </w:rPr>
+          <w:t>Shoreline Student Accessibility Services</w:t>
+        </w:r>
+      </w:hyperlink>
+    </w:p>
+    <w:p>
+      <w:pPr>
+        <w:pStyle w:val="Heading2"/>
+        <w:rPr>
+          <w:b/>
+        </w:rPr>
+      </w:pPr>
+      <w:bookmarkStart w:id="469" w:name="_Toc509386069"/>
+      <w:bookmarkStart w:id="470" w:name="_Toc510519466"/>
+      <w:bookmarkStart w:id="471" w:name="_Toc510519741"/>
+      <w:bookmarkStart w:id="472" w:name="_Toc513565984"/>
+      <w:bookmarkStart w:id="473" w:name="_Toc513566269"/>
+      <w:bookmarkStart w:id="474" w:name="_Toc513566358"/>
+      <w:bookmarkStart w:id="475" w:name="_Toc515994834"/>
+      <w:bookmarkStart w:id="476" w:name="_Toc515994967"/>
+      <w:bookmarkStart w:id="477" w:name="_Toc515995106"/>
+      <w:bookmarkStart w:id="478" w:name="_Toc515995152"/>
+      <w:bookmarkStart w:id="479" w:name="_Toc515996174"/>
+      <w:bookmarkStart w:id="480" w:name="_Toc524353272"/>
+      <w:bookmarkStart w:id="481" w:name="_Toc524353430"/>
+      <w:bookmarkStart w:id="482" w:name="_Toc524358456"/>
+      <w:bookmarkStart w:id="483" w:name="_Toc524358534"/>
+      <w:bookmarkStart w:id="484" w:name="_Toc524358604"/>
+      <w:bookmarkStart w:id="485" w:name="_Toc524358684"/>
+      <w:bookmarkStart w:id="486" w:name="_Toc17729818"/>
+      <w:bookmarkStart w:id="487" w:name="_Toc17730056"/>
+      <w:bookmarkStart w:id="488" w:name="_Toc29034244"/>
+      <w:bookmarkStart w:id="489" w:name="_Toc29034516"/>
+      <w:bookmarkStart w:id="490" w:name="_Toc91059897"/>
+      <w:bookmarkStart w:id="491" w:name="_Toc127028311"/>
+      <w:bookmarkStart w:id="492" w:name="_Toc127028755"/>
+      <w:bookmarkStart w:id="493" w:name="_Toc127028801"/>
+      <w:bookmarkStart w:id="494" w:name="_Toc127028875"/>
+      <w:bookmarkStart w:id="495" w:name="_Toc186900456"/>
+      <w:bookmarkStart w:id="496" w:name="_Toc186900945"/>
+      <w:r>
+        <w:rPr>
+          <w:b/>
+        </w:rPr>
+        <w:t>Tutoring Services</w:t>
+      </w:r>
       <w:bookmarkEnd w:id="469"/>
       <w:bookmarkEnd w:id="470"/>
       <w:bookmarkEnd w:id="471"/>
@@ -10343,6 +10280,8 @@
       <w:bookmarkEnd w:id="492"/>
       <w:bookmarkEnd w:id="493"/>
       <w:bookmarkEnd w:id="494"/>
+      <w:bookmarkEnd w:id="495"/>
+      <w:bookmarkEnd w:id="496"/>
     </w:p>
     <w:p>
       <w:pPr>
@@ -10356,7 +10295,14 @@
           <w:sz w:val="28"/>
           <w:szCs w:val="28"/>
         </w:rPr>
-        <w:t xml:space="preserve">Tutoring Services provides students with free one-on-one tutoring support for any Shoreline Community College classes. </w:t>
+        <w:t>The Shoreline Student Learning Center (SLC)</w:t>
+      </w:r>
+      <w:r>
+        <w:rPr>
+          <w:sz w:val="28"/>
+          <w:szCs w:val="28"/>
+        </w:rPr>
+        <w:t xml:space="preserve"> provides students with free one-on-one tutoring support for any Shoreline Community College classes. </w:t>
       </w:r>
       <w:r>
         <w:rPr>
@@ -10369,141 +10315,55 @@
     <w:p>
       <w:pPr>
         <w:rPr>
-          <w:sz w:val="28"/>
-          <w:szCs w:val="28"/>
-        </w:rPr>
-      </w:pPr>
-      <w:r>
-        <w:rPr>
-          <w:sz w:val="28"/>
-          <w:szCs w:val="28"/>
-        </w:rPr>
-        <w:t xml:space="preserve">For more information and to apply for </w:t>
-      </w:r>
-      <w:r>
-        <w:rPr>
-          <w:sz w:val="28"/>
-          <w:szCs w:val="28"/>
-        </w:rPr>
-        <w:t>tutoring</w:t>
-      </w:r>
-      <w:r>
-        <w:rPr>
-          <w:sz w:val="28"/>
-          <w:szCs w:val="28"/>
-        </w:rPr>
-        <w:t xml:space="preserve"> assistance or to apply to become a tutor, please visit </w:t>
-      </w:r>
-      <w:r>
-        <w:rPr>
-          <w:sz w:val="28"/>
-          <w:szCs w:val="28"/>
-        </w:rPr>
-        <w:t>the</w:t>
-      </w:r>
-      <w:r>
-        <w:rPr>
-          <w:sz w:val="28"/>
-          <w:szCs w:val="28"/>
-        </w:rPr>
-        <w:t xml:space="preserve"> office in 4228 (Library), email </w:t>
-      </w:r>
-      <w:hyperlink r:id="rId18" w:history="1">
-        <w:r>
-          <w:rPr>
-            <w:rStyle w:val="Hyperlink"/>
-            <w:sz w:val="28"/>
-          </w:rPr>
-          <w:t>pttutors@shoreline.edu</w:t>
-        </w:r>
-      </w:hyperlink>
-      <w:r>
-        <w:rPr>
-          <w:sz w:val="28"/>
-          <w:szCs w:val="28"/>
-        </w:rPr>
-        <w:t xml:space="preserve">, call 206-546-4776, or check out </w:t>
-      </w:r>
-      <w:r>
-        <w:rPr>
-          <w:sz w:val="28"/>
-          <w:szCs w:val="28"/>
-        </w:rPr>
-        <w:t>the</w:t>
-      </w:r>
-      <w:r>
-        <w:rPr>
-          <w:sz w:val="28"/>
-          <w:szCs w:val="28"/>
-        </w:rPr>
-        <w:t xml:space="preserve"> webpage: </w:t>
+          <w:b/>
+          <w:smallCaps/>
+          <w:spacing w:val="5"/>
+          <w:sz w:val="28"/>
+          <w:szCs w:val="28"/>
+        </w:rPr>
+      </w:pPr>
+      <w:r>
+        <w:rPr>
+          <w:sz w:val="28"/>
+          <w:szCs w:val="28"/>
+        </w:rPr>
+        <w:t xml:space="preserve">For more information: </w:t>
       </w:r>
       <w:hyperlink r:id="rId19" w:history="1">
         <w:r>
           <w:rPr>
             <w:rStyle w:val="Hyperlink"/>
             <w:sz w:val="28"/>
+            <w:szCs w:val="28"/>
           </w:rPr>
-          <w:t>www.shoreline.edu/tutoring</w:t>
+          <w:t>Shoreline Student Learning Center (SLC)</w:t>
         </w:r>
       </w:hyperlink>
+      <w:r>
+        <w:rPr>
+          <w:b/>
+        </w:rPr>
+        <w:br w:type="page"/>
+      </w:r>
     </w:p>
     <w:p>
       <w:pPr>
+        <w:pStyle w:val="Heading2"/>
         <w:rPr>
           <w:b/>
-          <w:smallCaps/>
-          <w:spacing w:val="5"/>
-          <w:sz w:val="28"/>
-          <w:szCs w:val="28"/>
-        </w:rPr>
-      </w:pPr>
-      <w:bookmarkStart w:id="495" w:name="_Toc509386070"/>
-      <w:bookmarkStart w:id="496" w:name="_Toc510519467"/>
-      <w:bookmarkStart w:id="497" w:name="_Toc510519742"/>
-      <w:bookmarkStart w:id="498" w:name="_Toc513565985"/>
-      <w:bookmarkStart w:id="499" w:name="_Toc513566270"/>
-      <w:bookmarkStart w:id="500" w:name="_Toc513566359"/>
-      <w:bookmarkStart w:id="501" w:name="_Toc515994835"/>
-      <w:bookmarkStart w:id="502" w:name="_Toc515994968"/>
-      <w:bookmarkStart w:id="503" w:name="_Toc515995107"/>
-      <w:bookmarkStart w:id="504" w:name="_Toc515995153"/>
-      <w:bookmarkStart w:id="505" w:name="_Toc515996175"/>
-      <w:bookmarkStart w:id="506" w:name="_Toc524353273"/>
-      <w:bookmarkStart w:id="507" w:name="_Toc524353431"/>
-      <w:bookmarkStart w:id="508" w:name="_Toc524358457"/>
-      <w:bookmarkStart w:id="509" w:name="_Toc524358535"/>
-      <w:bookmarkStart w:id="510" w:name="_Toc524358605"/>
-      <w:bookmarkStart w:id="511" w:name="_Toc524358685"/>
-      <w:bookmarkStart w:id="512" w:name="_Toc114669845"/>
-      <w:bookmarkStart w:id="513" w:name="_Toc115262125"/>
-      <w:bookmarkStart w:id="514" w:name="_Toc115262185"/>
-      <w:bookmarkStart w:id="515" w:name="_Toc123138186"/>
-      <w:r>
-        <w:rPr>
-          <w:b/>
-        </w:rPr>
-        <w:br w:type="page"/>
-      </w:r>
-    </w:p>
-    <w:p>
-      <w:pPr>
-        <w:pStyle w:val="Heading2"/>
-        <w:rPr>
-          <w:b/>
-        </w:rPr>
-      </w:pPr>
-      <w:bookmarkStart w:id="516" w:name="_Toc127028468"/>
-      <w:bookmarkStart w:id="517" w:name="_Toc176869912"/>
-      <w:bookmarkStart w:id="518" w:name="_Toc176870135"/>
-      <w:bookmarkStart w:id="519" w:name="_Toc176945551"/>
-      <w:bookmarkStart w:id="520" w:name="_Toc176946058"/>
-      <w:bookmarkStart w:id="521" w:name="_Toc176946131"/>
-      <w:bookmarkStart w:id="522" w:name="_Toc176946634"/>
-      <w:bookmarkStart w:id="523" w:name="_Toc176946699"/>
-      <w:bookmarkStart w:id="524" w:name="_Toc176946726"/>
-      <w:bookmarkStart w:id="525" w:name="_Toc176947570"/>
-      <w:bookmarkStart w:id="526" w:name="_Toc179744882"/>
+        </w:rPr>
+      </w:pPr>
+      <w:bookmarkStart w:id="497" w:name="_Toc127028468"/>
+      <w:bookmarkStart w:id="498" w:name="_Toc176869912"/>
+      <w:bookmarkStart w:id="499" w:name="_Toc176870135"/>
+      <w:bookmarkStart w:id="500" w:name="_Toc176945551"/>
+      <w:bookmarkStart w:id="501" w:name="_Toc176946058"/>
+      <w:bookmarkStart w:id="502" w:name="_Toc176946131"/>
+      <w:bookmarkStart w:id="503" w:name="_Toc176946634"/>
+      <w:bookmarkStart w:id="504" w:name="_Toc176946699"/>
+      <w:bookmarkStart w:id="505" w:name="_Toc176946726"/>
+      <w:bookmarkStart w:id="506" w:name="_Toc176947570"/>
+      <w:bookmarkStart w:id="507" w:name="_Toc179744882"/>
       <w:r>
         <w:rPr>
           <w:b/>
@@ -10511,8 +10371,27 @@
         <w:lastRenderedPageBreak/>
         <w:t>Counseling Center</w:t>
       </w:r>
-      <w:bookmarkEnd w:id="495"/>
-      <w:bookmarkEnd w:id="496"/>
+      <w:bookmarkEnd w:id="441"/>
+      <w:bookmarkEnd w:id="442"/>
+      <w:bookmarkEnd w:id="443"/>
+      <w:bookmarkEnd w:id="444"/>
+      <w:bookmarkEnd w:id="445"/>
+      <w:bookmarkEnd w:id="446"/>
+      <w:bookmarkEnd w:id="447"/>
+      <w:bookmarkEnd w:id="448"/>
+      <w:bookmarkEnd w:id="449"/>
+      <w:bookmarkEnd w:id="450"/>
+      <w:bookmarkEnd w:id="451"/>
+      <w:bookmarkEnd w:id="452"/>
+      <w:bookmarkEnd w:id="453"/>
+      <w:bookmarkEnd w:id="454"/>
+      <w:bookmarkEnd w:id="455"/>
+      <w:bookmarkEnd w:id="456"/>
+      <w:bookmarkEnd w:id="457"/>
+      <w:bookmarkEnd w:id="458"/>
+      <w:bookmarkEnd w:id="459"/>
+      <w:bookmarkEnd w:id="460"/>
+      <w:bookmarkEnd w:id="461"/>
       <w:bookmarkEnd w:id="497"/>
       <w:bookmarkEnd w:id="498"/>
       <w:bookmarkEnd w:id="499"/>
@@ -10524,6 +10403,315 @@
       <w:bookmarkEnd w:id="505"/>
       <w:bookmarkEnd w:id="506"/>
       <w:bookmarkEnd w:id="507"/>
+    </w:p>
+    <w:p>
+      <w:pPr>
+        <w:rPr>
+          <w:sz w:val="28"/>
+          <w:szCs w:val="28"/>
+        </w:rPr>
+      </w:pPr>
+      <w:r>
+        <w:rPr>
+          <w:sz w:val="28"/>
+          <w:szCs w:val="28"/>
+        </w:rPr>
+        <w:t xml:space="preserve">The </w:t>
+      </w:r>
+      <w:hyperlink r:id="rId20" w:history="1">
+        <w:r>
+          <w:rPr>
+            <w:rStyle w:val="Hyperlink"/>
+            <w:sz w:val="28"/>
+            <w:szCs w:val="28"/>
+          </w:rPr>
+          <w:t>Counseling Center</w:t>
+        </w:r>
+      </w:hyperlink>
+      <w:r>
+        <w:rPr>
+          <w:sz w:val="28"/>
+          <w:szCs w:val="28"/>
+        </w:rPr>
+        <w:t xml:space="preserve"> </w:t>
+      </w:r>
+      <w:r>
+        <w:rPr>
+          <w:sz w:val="28"/>
+          <w:szCs w:val="28"/>
+        </w:rPr>
+        <w:t xml:space="preserve">provides </w:t>
+      </w:r>
+      <w:r>
+        <w:rPr>
+          <w:bCs/>
+          <w:sz w:val="28"/>
+          <w:szCs w:val="28"/>
+        </w:rPr>
+        <w:t>free, confidential and professional counseling services, resources, and referral</w:t>
+      </w:r>
+      <w:r>
+        <w:rPr>
+          <w:sz w:val="28"/>
+          <w:szCs w:val="28"/>
+        </w:rPr>
+        <w:t xml:space="preserve"> to support the academic and personal success, health, and well-being of our students and campus community.</w:t>
+      </w:r>
+    </w:p>
+    <w:p>
+      <w:pPr>
+        <w:rPr>
+          <w:sz w:val="28"/>
+          <w:szCs w:val="28"/>
+        </w:rPr>
+      </w:pPr>
+      <w:r>
+        <w:rPr>
+          <w:sz w:val="28"/>
+          <w:szCs w:val="28"/>
+        </w:rPr>
+        <w:t>Students often visit the Counseling Center to discuss a wide variety of topics: depression, anxiety, relationship concerns, and stress management; indecision about major or career path; and academic concerns such as failing grades, struggling with a subject, or managing a learning disability. The Center also supports students who may be feeling suicidal or in crisis.</w:t>
+      </w:r>
+    </w:p>
+    <w:p>
+      <w:pPr>
+        <w:numPr>
+          <w:ilvl w:val="0"/>
+          <w:numId w:val="3"/>
+        </w:numPr>
+        <w:spacing w:after="0" w:line="240" w:lineRule="auto"/>
+        <w:rPr>
+          <w:sz w:val="28"/>
+          <w:szCs w:val="28"/>
+        </w:rPr>
+      </w:pPr>
+      <w:r>
+        <w:rPr>
+          <w:sz w:val="28"/>
+          <w:szCs w:val="28"/>
+        </w:rPr>
+        <w:t xml:space="preserve">FOSS – 5245, </w:t>
+      </w:r>
+      <w:r>
+        <w:rPr>
+          <w:sz w:val="28"/>
+          <w:szCs w:val="28"/>
+        </w:rPr>
+        <w:t>206-546-4594</w:t>
+      </w:r>
+      <w:r>
+        <w:rPr>
+          <w:sz w:val="28"/>
+          <w:szCs w:val="28"/>
+        </w:rPr>
+        <w:t xml:space="preserve">, </w:t>
+      </w:r>
+      <w:hyperlink r:id="rId21" w:history="1">
+        <w:r>
+          <w:rPr>
+            <w:rStyle w:val="Hyperlink"/>
+            <w:sz w:val="28"/>
+          </w:rPr>
+          <w:t>www.shoreline.edu/counseling-center</w:t>
+        </w:r>
+      </w:hyperlink>
+    </w:p>
+    <w:p>
+      <w:pPr>
+        <w:spacing w:after="0" w:line="240" w:lineRule="auto"/>
+        <w:rPr>
+          <w:sz w:val="28"/>
+          <w:szCs w:val="28"/>
+        </w:rPr>
+      </w:pPr>
+    </w:p>
+    <w:p>
+      <w:pPr>
+        <w:rPr>
+          <w:sz w:val="28"/>
+          <w:szCs w:val="28"/>
+        </w:rPr>
+      </w:pPr>
+      <w:r>
+        <w:rPr>
+          <w:sz w:val="28"/>
+          <w:szCs w:val="28"/>
+        </w:rPr>
+        <w:t>Need support when they are not available? For 24/7 emergency counseling, referral, or assistance please contact:</w:t>
+      </w:r>
+    </w:p>
+    <w:p>
+      <w:pPr>
+        <w:numPr>
+          <w:ilvl w:val="0"/>
+          <w:numId w:val="4"/>
+        </w:numPr>
+        <w:spacing w:after="0" w:line="240" w:lineRule="auto"/>
+        <w:rPr>
+          <w:sz w:val="28"/>
+          <w:szCs w:val="28"/>
+        </w:rPr>
+      </w:pPr>
+      <w:r>
+        <w:rPr>
+          <w:sz w:val="28"/>
+          <w:szCs w:val="28"/>
+        </w:rPr>
+        <w:t xml:space="preserve">King County: </w:t>
+      </w:r>
+      <w:r>
+        <w:rPr>
+          <w:sz w:val="28"/>
+          <w:szCs w:val="28"/>
+        </w:rPr>
+        <w:t xml:space="preserve">24-Hour Crisis Line </w:t>
+      </w:r>
+      <w:r>
+        <w:rPr>
+          <w:sz w:val="28"/>
+          <w:szCs w:val="28"/>
+        </w:rPr>
+        <w:t>| 866-427-4747</w:t>
+      </w:r>
+    </w:p>
+    <w:p>
+      <w:pPr>
+        <w:numPr>
+          <w:ilvl w:val="0"/>
+          <w:numId w:val="4"/>
+        </w:numPr>
+        <w:spacing w:after="0" w:line="240" w:lineRule="auto"/>
+        <w:rPr>
+          <w:sz w:val="28"/>
+          <w:szCs w:val="28"/>
+        </w:rPr>
+      </w:pPr>
+      <w:r>
+        <w:rPr>
+          <w:sz w:val="28"/>
+          <w:szCs w:val="28"/>
+        </w:rPr>
+        <w:t>Snohomish County: 24-Hour Crisis Line | 800-584-3578</w:t>
+      </w:r>
+    </w:p>
+    <w:p>
+      <w:pPr>
+        <w:numPr>
+          <w:ilvl w:val="0"/>
+          <w:numId w:val="4"/>
+        </w:numPr>
+        <w:spacing w:after="0" w:line="240" w:lineRule="auto"/>
+        <w:rPr>
+          <w:sz w:val="28"/>
+          <w:szCs w:val="28"/>
+        </w:rPr>
+      </w:pPr>
+      <w:r>
+        <w:rPr>
+          <w:sz w:val="28"/>
+          <w:szCs w:val="28"/>
+        </w:rPr>
+        <w:t xml:space="preserve">Live Chat: </w:t>
+      </w:r>
+      <w:hyperlink r:id="rId22" w:history="1">
+        <w:r>
+          <w:rPr>
+            <w:rStyle w:val="Hyperlink"/>
+            <w:sz w:val="28"/>
+          </w:rPr>
+          <w:t>crisischat.org</w:t>
+        </w:r>
+      </w:hyperlink>
+      <w:r>
+        <w:rPr>
+          <w:sz w:val="28"/>
+          <w:szCs w:val="28"/>
+        </w:rPr>
+        <w:t xml:space="preserve"> </w:t>
+      </w:r>
+    </w:p>
+    <w:p>
+      <w:pPr>
+        <w:numPr>
+          <w:ilvl w:val="0"/>
+          <w:numId w:val="4"/>
+        </w:numPr>
+        <w:spacing w:after="0" w:line="240" w:lineRule="auto"/>
+        <w:rPr>
+          <w:sz w:val="28"/>
+          <w:szCs w:val="28"/>
+        </w:rPr>
+      </w:pPr>
+      <w:r>
+        <w:rPr>
+          <w:sz w:val="28"/>
+          <w:szCs w:val="28"/>
+        </w:rPr>
+        <w:t>Crisis Text Line: Text 741741</w:t>
+      </w:r>
+    </w:p>
+    <w:p>
+      <w:pPr>
+        <w:numPr>
+          <w:ilvl w:val="0"/>
+          <w:numId w:val="4"/>
+        </w:numPr>
+        <w:spacing w:after="0" w:line="240" w:lineRule="auto"/>
+        <w:rPr>
+          <w:sz w:val="28"/>
+          <w:szCs w:val="28"/>
+        </w:rPr>
+      </w:pPr>
+      <w:r>
+        <w:rPr>
+          <w:sz w:val="28"/>
+          <w:szCs w:val="28"/>
+        </w:rPr>
+        <w:t>911 (for immediate health-related emergency)</w:t>
+      </w:r>
+    </w:p>
+    <w:p>
+      <w:pPr>
+        <w:pStyle w:val="Heading2"/>
+        <w:rPr>
+          <w:b/>
+        </w:rPr>
+      </w:pPr>
+      <w:bookmarkStart w:id="508" w:name="_Toc513565987"/>
+      <w:bookmarkStart w:id="509" w:name="_Toc513566272"/>
+      <w:bookmarkStart w:id="510" w:name="_Toc513566361"/>
+      <w:bookmarkStart w:id="511" w:name="_Toc515994838"/>
+      <w:bookmarkStart w:id="512" w:name="_Toc515994971"/>
+      <w:bookmarkStart w:id="513" w:name="_Toc515995110"/>
+      <w:bookmarkStart w:id="514" w:name="_Toc515995156"/>
+      <w:bookmarkStart w:id="515" w:name="_Toc515996177"/>
+      <w:bookmarkStart w:id="516" w:name="_Toc524353275"/>
+      <w:bookmarkStart w:id="517" w:name="_Toc524353433"/>
+      <w:bookmarkStart w:id="518" w:name="_Toc524358459"/>
+      <w:bookmarkStart w:id="519" w:name="_Toc524358537"/>
+      <w:bookmarkStart w:id="520" w:name="_Toc524358607"/>
+      <w:bookmarkStart w:id="521" w:name="_Toc524358687"/>
+      <w:bookmarkStart w:id="522" w:name="_Toc114669846"/>
+      <w:bookmarkStart w:id="523" w:name="_Toc115262126"/>
+      <w:bookmarkStart w:id="524" w:name="_Toc115262186"/>
+      <w:bookmarkStart w:id="525" w:name="_Toc123138187"/>
+      <w:bookmarkStart w:id="526" w:name="_Toc127028469"/>
+      <w:bookmarkStart w:id="527" w:name="_Toc176869913"/>
+      <w:bookmarkStart w:id="528" w:name="_Toc176870136"/>
+      <w:bookmarkStart w:id="529" w:name="_Toc176945552"/>
+      <w:bookmarkStart w:id="530" w:name="_Toc176946059"/>
+      <w:bookmarkStart w:id="531" w:name="_Toc176946132"/>
+      <w:bookmarkStart w:id="532" w:name="_Toc176946635"/>
+      <w:bookmarkStart w:id="533" w:name="_Toc176946700"/>
+      <w:bookmarkStart w:id="534" w:name="_Toc176946727"/>
+      <w:bookmarkStart w:id="535" w:name="_Toc176947571"/>
+      <w:bookmarkStart w:id="536" w:name="_Toc179744883"/>
+      <w:r>
+        <w:rPr>
+          <w:b/>
+        </w:rPr>
+        <w:t>Additional Campus Resources</w:t>
+      </w:r>
       <w:bookmarkEnd w:id="508"/>
       <w:bookmarkEnd w:id="509"/>
       <w:bookmarkEnd w:id="510"/>
@@ -10543,298 +10731,6 @@
       <w:bookmarkEnd w:id="524"/>
       <w:bookmarkEnd w:id="525"/>
       <w:bookmarkEnd w:id="526"/>
-    </w:p>
-    <w:p>
-      <w:pPr>
-        <w:rPr>
-          <w:sz w:val="28"/>
-          <w:szCs w:val="28"/>
-        </w:rPr>
-      </w:pPr>
-      <w:r>
-        <w:rPr>
-          <w:sz w:val="28"/>
-          <w:szCs w:val="28"/>
-        </w:rPr>
-        <w:t xml:space="preserve">The Counseling Center </w:t>
-      </w:r>
-      <w:r>
-        <w:rPr>
-          <w:sz w:val="28"/>
-          <w:szCs w:val="28"/>
-        </w:rPr>
-        <w:t xml:space="preserve">provides </w:t>
-      </w:r>
-      <w:r>
-        <w:rPr>
-          <w:bCs/>
-          <w:sz w:val="28"/>
-          <w:szCs w:val="28"/>
-        </w:rPr>
-        <w:t>free, confidential and professional counseling services, resources, and referral</w:t>
-      </w:r>
-      <w:r>
-        <w:rPr>
-          <w:sz w:val="28"/>
-          <w:szCs w:val="28"/>
-        </w:rPr>
-        <w:t xml:space="preserve"> to support the academic and personal success, health, and well-being of our students and campus community.</w:t>
-      </w:r>
-    </w:p>
-    <w:p>
-      <w:pPr>
-        <w:rPr>
-          <w:sz w:val="28"/>
-          <w:szCs w:val="28"/>
-        </w:rPr>
-      </w:pPr>
-      <w:r>
-        <w:rPr>
-          <w:sz w:val="28"/>
-          <w:szCs w:val="28"/>
-        </w:rPr>
-        <w:t>Students often visit the Counseling Center to discuss a wide variety of topics: depression, anxiety, relationship concerns, and stress management; indecision about major or career path; and academic concerns such as failing grades, struggling with a subject, or managing a learning disability. The Center also supports students who may be feeling suicidal or in crisis.</w:t>
-      </w:r>
-    </w:p>
-    <w:p>
-      <w:pPr>
-        <w:numPr>
-          <w:ilvl w:val="0"/>
-          <w:numId w:val="3"/>
-        </w:numPr>
-        <w:spacing w:after="0" w:line="240" w:lineRule="auto"/>
-        <w:rPr>
-          <w:sz w:val="28"/>
-          <w:szCs w:val="28"/>
-        </w:rPr>
-      </w:pPr>
-      <w:r>
-        <w:rPr>
-          <w:sz w:val="28"/>
-          <w:szCs w:val="28"/>
-        </w:rPr>
-        <w:t xml:space="preserve">FOSS – 5245, </w:t>
-      </w:r>
-      <w:r>
-        <w:rPr>
-          <w:sz w:val="28"/>
-          <w:szCs w:val="28"/>
-        </w:rPr>
-        <w:t>206-546-4594</w:t>
-      </w:r>
-      <w:r>
-        <w:rPr>
-          <w:sz w:val="28"/>
-          <w:szCs w:val="28"/>
-        </w:rPr>
-        <w:t xml:space="preserve">, </w:t>
-      </w:r>
-      <w:hyperlink r:id="rId20" w:history="1">
-        <w:r>
-          <w:rPr>
-            <w:rStyle w:val="Hyperlink"/>
-            <w:sz w:val="28"/>
-          </w:rPr>
-          <w:t>www.shoreline.edu/counseling-center</w:t>
-        </w:r>
-      </w:hyperlink>
-    </w:p>
-    <w:p>
-      <w:pPr>
-        <w:spacing w:after="0" w:line="240" w:lineRule="auto"/>
-        <w:rPr>
-          <w:sz w:val="28"/>
-          <w:szCs w:val="28"/>
-        </w:rPr>
-      </w:pPr>
-    </w:p>
-    <w:p>
-      <w:pPr>
-        <w:rPr>
-          <w:sz w:val="28"/>
-          <w:szCs w:val="28"/>
-        </w:rPr>
-      </w:pPr>
-      <w:r>
-        <w:rPr>
-          <w:sz w:val="28"/>
-          <w:szCs w:val="28"/>
-        </w:rPr>
-        <w:t>Need support when they are not available? For 24/7 emergency counseling, referral, or assistance please contact:</w:t>
-      </w:r>
-    </w:p>
-    <w:p>
-      <w:pPr>
-        <w:numPr>
-          <w:ilvl w:val="0"/>
-          <w:numId w:val="4"/>
-        </w:numPr>
-        <w:spacing w:after="0" w:line="240" w:lineRule="auto"/>
-        <w:rPr>
-          <w:sz w:val="28"/>
-          <w:szCs w:val="28"/>
-        </w:rPr>
-      </w:pPr>
-      <w:r>
-        <w:rPr>
-          <w:sz w:val="28"/>
-          <w:szCs w:val="28"/>
-        </w:rPr>
-        <w:t xml:space="preserve">King County: </w:t>
-      </w:r>
-      <w:r>
-        <w:rPr>
-          <w:sz w:val="28"/>
-          <w:szCs w:val="28"/>
-        </w:rPr>
-        <w:t xml:space="preserve">24-Hour Crisis Line </w:t>
-      </w:r>
-      <w:r>
-        <w:rPr>
-          <w:sz w:val="28"/>
-          <w:szCs w:val="28"/>
-        </w:rPr>
-        <w:t>| 866-427-4747</w:t>
-      </w:r>
-    </w:p>
-    <w:p>
-      <w:pPr>
-        <w:numPr>
-          <w:ilvl w:val="0"/>
-          <w:numId w:val="4"/>
-        </w:numPr>
-        <w:spacing w:after="0" w:line="240" w:lineRule="auto"/>
-        <w:rPr>
-          <w:sz w:val="28"/>
-          <w:szCs w:val="28"/>
-        </w:rPr>
-      </w:pPr>
-      <w:r>
-        <w:rPr>
-          <w:sz w:val="28"/>
-          <w:szCs w:val="28"/>
-        </w:rPr>
-        <w:t>Snohomish County: 24-Hour Crisis Line | 800-584-3578</w:t>
-      </w:r>
-    </w:p>
-    <w:p>
-      <w:pPr>
-        <w:numPr>
-          <w:ilvl w:val="0"/>
-          <w:numId w:val="4"/>
-        </w:numPr>
-        <w:spacing w:after="0" w:line="240" w:lineRule="auto"/>
-        <w:rPr>
-          <w:sz w:val="28"/>
-          <w:szCs w:val="28"/>
-        </w:rPr>
-      </w:pPr>
-      <w:r>
-        <w:rPr>
-          <w:sz w:val="28"/>
-          <w:szCs w:val="28"/>
-        </w:rPr>
-        <w:t xml:space="preserve">Live Chat: </w:t>
-      </w:r>
-      <w:hyperlink r:id="rId21" w:history="1">
-        <w:r>
-          <w:rPr>
-            <w:rStyle w:val="Hyperlink"/>
-            <w:sz w:val="28"/>
-          </w:rPr>
-          <w:t>crisischat.org</w:t>
-        </w:r>
-      </w:hyperlink>
-      <w:r>
-        <w:rPr>
-          <w:sz w:val="28"/>
-          <w:szCs w:val="28"/>
-        </w:rPr>
-        <w:t xml:space="preserve"> </w:t>
-      </w:r>
-    </w:p>
-    <w:p>
-      <w:pPr>
-        <w:numPr>
-          <w:ilvl w:val="0"/>
-          <w:numId w:val="4"/>
-        </w:numPr>
-        <w:spacing w:after="0" w:line="240" w:lineRule="auto"/>
-        <w:rPr>
-          <w:sz w:val="28"/>
-          <w:szCs w:val="28"/>
-        </w:rPr>
-      </w:pPr>
-      <w:r>
-        <w:rPr>
-          <w:sz w:val="28"/>
-          <w:szCs w:val="28"/>
-        </w:rPr>
-        <w:t>Crisis Text Line: Text 741741</w:t>
-      </w:r>
-    </w:p>
-    <w:p>
-      <w:pPr>
-        <w:numPr>
-          <w:ilvl w:val="0"/>
-          <w:numId w:val="4"/>
-        </w:numPr>
-        <w:spacing w:after="0" w:line="240" w:lineRule="auto"/>
-        <w:rPr>
-          <w:sz w:val="28"/>
-          <w:szCs w:val="28"/>
-        </w:rPr>
-      </w:pPr>
-      <w:r>
-        <w:rPr>
-          <w:sz w:val="28"/>
-          <w:szCs w:val="28"/>
-        </w:rPr>
-        <w:t>911 (for immediate health-related emergency)</w:t>
-      </w:r>
-    </w:p>
-    <w:p>
-      <w:pPr>
-        <w:pStyle w:val="Heading2"/>
-        <w:rPr>
-          <w:b/>
-        </w:rPr>
-      </w:pPr>
-      <w:bookmarkStart w:id="527" w:name="_Toc513565987"/>
-      <w:bookmarkStart w:id="528" w:name="_Toc513566272"/>
-      <w:bookmarkStart w:id="529" w:name="_Toc513566361"/>
-      <w:bookmarkStart w:id="530" w:name="_Toc515994838"/>
-      <w:bookmarkStart w:id="531" w:name="_Toc515994971"/>
-      <w:bookmarkStart w:id="532" w:name="_Toc515995110"/>
-      <w:bookmarkStart w:id="533" w:name="_Toc515995156"/>
-      <w:bookmarkStart w:id="534" w:name="_Toc515996177"/>
-      <w:bookmarkStart w:id="535" w:name="_Toc524353275"/>
-      <w:bookmarkStart w:id="536" w:name="_Toc524353433"/>
-      <w:bookmarkStart w:id="537" w:name="_Toc524358459"/>
-      <w:bookmarkStart w:id="538" w:name="_Toc524358537"/>
-      <w:bookmarkStart w:id="539" w:name="_Toc524358607"/>
-      <w:bookmarkStart w:id="540" w:name="_Toc524358687"/>
-      <w:bookmarkStart w:id="541" w:name="_Toc114669846"/>
-      <w:bookmarkStart w:id="542" w:name="_Toc115262126"/>
-      <w:bookmarkStart w:id="543" w:name="_Toc115262186"/>
-      <w:bookmarkStart w:id="544" w:name="_Toc123138187"/>
-      <w:bookmarkStart w:id="545" w:name="_Toc127028469"/>
-      <w:bookmarkStart w:id="546" w:name="_Toc176869913"/>
-      <w:bookmarkStart w:id="547" w:name="_Toc176870136"/>
-      <w:bookmarkStart w:id="548" w:name="_Toc176945552"/>
-      <w:bookmarkStart w:id="549" w:name="_Toc176946059"/>
-      <w:bookmarkStart w:id="550" w:name="_Toc176946132"/>
-      <w:bookmarkStart w:id="551" w:name="_Toc176946635"/>
-      <w:bookmarkStart w:id="552" w:name="_Toc176946700"/>
-      <w:bookmarkStart w:id="553" w:name="_Toc176946727"/>
-      <w:bookmarkStart w:id="554" w:name="_Toc176947571"/>
-      <w:bookmarkStart w:id="555" w:name="_Toc179744883"/>
-      <w:r>
-        <w:rPr>
-          <w:b/>
-        </w:rPr>
-        <w:t>Additional Campus Resources</w:t>
-      </w:r>
       <w:bookmarkEnd w:id="527"/>
       <w:bookmarkEnd w:id="528"/>
       <w:bookmarkEnd w:id="529"/>
@@ -10845,7 +10741,150 @@
       <w:bookmarkEnd w:id="534"/>
       <w:bookmarkEnd w:id="535"/>
       <w:bookmarkEnd w:id="536"/>
+    </w:p>
+    <w:p>
+      <w:pPr>
+        <w:rPr>
+          <w:rFonts w:eastAsia="Times New Roman"/>
+          <w:sz w:val="28"/>
+          <w:szCs w:val="28"/>
+        </w:rPr>
+      </w:pPr>
+      <w:bookmarkStart w:id="537" w:name="_Toc513565989"/>
+      <w:r>
+        <w:rPr>
+          <w:rFonts w:eastAsia="Times New Roman"/>
+          <w:sz w:val="28"/>
+          <w:szCs w:val="28"/>
+        </w:rPr>
+        <w:t xml:space="preserve">Check out the </w:t>
+      </w:r>
+      <w:hyperlink r:id="rId23" w:history="1">
+        <w:r>
+          <w:rPr>
+            <w:rStyle w:val="Hyperlink"/>
+            <w:sz w:val="28"/>
+          </w:rPr>
+          <w:t>Current Students page</w:t>
+        </w:r>
+      </w:hyperlink>
+      <w:r>
+        <w:rPr>
+          <w:rFonts w:eastAsia="Times New Roman"/>
+          <w:sz w:val="28"/>
+          <w:szCs w:val="28"/>
+        </w:rPr>
+        <w:t xml:space="preserve"> for more information about</w:t>
+      </w:r>
+      <w:r>
+        <w:rPr>
+          <w:rFonts w:eastAsia="Times New Roman"/>
+          <w:sz w:val="28"/>
+          <w:szCs w:val="28"/>
+        </w:rPr>
+        <w:t xml:space="preserve"> </w:t>
+      </w:r>
+      <w:r>
+        <w:rPr>
+          <w:rFonts w:eastAsia="Times New Roman"/>
+          <w:sz w:val="28"/>
+          <w:szCs w:val="28"/>
+        </w:rPr>
+        <w:t>Academic Support, Student Services</w:t>
+      </w:r>
+      <w:r>
+        <w:rPr>
+          <w:rFonts w:eastAsia="Times New Roman"/>
+          <w:sz w:val="28"/>
+          <w:szCs w:val="28"/>
+        </w:rPr>
+        <w:t>,</w:t>
+      </w:r>
+      <w:r>
+        <w:rPr>
+          <w:rFonts w:eastAsia="Times New Roman"/>
+          <w:sz w:val="28"/>
+          <w:szCs w:val="28"/>
+        </w:rPr>
+        <w:t xml:space="preserve"> </w:t>
+      </w:r>
+      <w:r>
+        <w:rPr>
+          <w:rFonts w:eastAsia="Times New Roman"/>
+          <w:sz w:val="28"/>
+          <w:szCs w:val="28"/>
+        </w:rPr>
+        <w:t xml:space="preserve">Campus Life, </w:t>
+      </w:r>
+      <w:r>
+        <w:rPr>
+          <w:rFonts w:eastAsia="Times New Roman"/>
+          <w:sz w:val="28"/>
+          <w:szCs w:val="28"/>
+        </w:rPr>
+        <w:t>and much more.</w:t>
+      </w:r>
+      <w:bookmarkStart w:id="538" w:name="_Toc515994839"/>
+      <w:bookmarkStart w:id="539" w:name="_Toc515994972"/>
+      <w:bookmarkStart w:id="540" w:name="_Toc515995111"/>
+      <w:bookmarkStart w:id="541" w:name="_Toc515995157"/>
       <w:bookmarkEnd w:id="537"/>
+    </w:p>
+    <w:p>
+      <w:pPr>
+        <w:pStyle w:val="Heading1"/>
+        <w:rPr>
+          <w:b/>
+        </w:rPr>
+        <w:sectPr>
+          <w:footerReference w:type="even" r:id="rId24"/>
+          <w:footerReference w:type="default" r:id="rId25"/>
+          <w:pgSz w:w="12240" w:h="15840"/>
+          <w:pgMar w:top="1440" w:right="1440" w:bottom="1080" w:left="1440" w:header="720" w:footer="720" w:gutter="0"/>
+          <w:cols w:space="720"/>
+          <w:docGrid w:linePitch="360"/>
+        </w:sectPr>
+      </w:pPr>
+      <w:bookmarkStart w:id="542" w:name="_Toc515996178"/>
+      <w:bookmarkStart w:id="543" w:name="_Toc524353276"/>
+      <w:bookmarkStart w:id="544" w:name="_Toc524353434"/>
+      <w:bookmarkStart w:id="545" w:name="_Toc524358460"/>
+      <w:bookmarkStart w:id="546" w:name="_Toc524358538"/>
+      <w:bookmarkStart w:id="547" w:name="_Toc524358608"/>
+      <w:bookmarkStart w:id="548" w:name="_Toc524358688"/>
+      <w:bookmarkStart w:id="549" w:name="_Toc114669847"/>
+      <w:bookmarkStart w:id="550" w:name="_Toc115262127"/>
+      <w:bookmarkStart w:id="551" w:name="_Toc115262187"/>
+      <w:bookmarkStart w:id="552" w:name="_Toc123138188"/>
+      <w:bookmarkStart w:id="553" w:name="_Toc127028470"/>
+      <w:bookmarkStart w:id="554" w:name="_Toc176869914"/>
+      <w:bookmarkStart w:id="555" w:name="_Toc176870137"/>
+      <w:bookmarkStart w:id="556" w:name="_Toc176945553"/>
+      <w:bookmarkStart w:id="557" w:name="_Toc176946060"/>
+      <w:bookmarkStart w:id="558" w:name="_Toc176946133"/>
+      <w:bookmarkStart w:id="559" w:name="_Toc176946636"/>
+      <w:bookmarkStart w:id="560" w:name="_Toc176946701"/>
+      <w:bookmarkStart w:id="561" w:name="_Toc176946728"/>
+      <w:bookmarkStart w:id="562" w:name="_Toc176947572"/>
+    </w:p>
+    <w:p>
+      <w:pPr>
+        <w:pStyle w:val="Heading1"/>
+        <w:rPr>
+          <w:b/>
+          <w:sz w:val="24"/>
+          <w:szCs w:val="24"/>
+        </w:rPr>
+      </w:pPr>
+      <w:bookmarkStart w:id="563" w:name="_Toc179744884"/>
+      <w:r>
+        <w:rPr>
+          <w:b/>
+          <w:sz w:val="24"/>
+          <w:szCs w:val="24"/>
+        </w:rPr>
+        <w:t>Privacy Policies</w:t>
+      </w:r>
       <w:bookmarkEnd w:id="538"/>
       <w:bookmarkEnd w:id="539"/>
       <w:bookmarkEnd w:id="540"/>
@@ -10864,150 +10903,7 @@
       <w:bookmarkEnd w:id="553"/>
       <w:bookmarkEnd w:id="554"/>
       <w:bookmarkEnd w:id="555"/>
-    </w:p>
-    <w:p>
-      <w:pPr>
-        <w:rPr>
-          <w:rFonts w:eastAsia="Times New Roman"/>
-          <w:sz w:val="28"/>
-          <w:szCs w:val="28"/>
-        </w:rPr>
-      </w:pPr>
-      <w:bookmarkStart w:id="556" w:name="_Toc513565989"/>
-      <w:r>
-        <w:rPr>
-          <w:rFonts w:eastAsia="Times New Roman"/>
-          <w:sz w:val="28"/>
-          <w:szCs w:val="28"/>
-        </w:rPr>
-        <w:t xml:space="preserve">Check out the </w:t>
-      </w:r>
-      <w:hyperlink r:id="rId22" w:history="1">
-        <w:r>
-          <w:rPr>
-            <w:rStyle w:val="Hyperlink"/>
-            <w:sz w:val="28"/>
-          </w:rPr>
-          <w:t>Current Students page</w:t>
-        </w:r>
-      </w:hyperlink>
-      <w:r>
-        <w:rPr>
-          <w:rFonts w:eastAsia="Times New Roman"/>
-          <w:sz w:val="28"/>
-          <w:szCs w:val="28"/>
-        </w:rPr>
-        <w:t xml:space="preserve"> for more information about</w:t>
-      </w:r>
-      <w:r>
-        <w:rPr>
-          <w:rFonts w:eastAsia="Times New Roman"/>
-          <w:sz w:val="28"/>
-          <w:szCs w:val="28"/>
-        </w:rPr>
-        <w:t xml:space="preserve"> </w:t>
-      </w:r>
-      <w:r>
-        <w:rPr>
-          <w:rFonts w:eastAsia="Times New Roman"/>
-          <w:sz w:val="28"/>
-          <w:szCs w:val="28"/>
-        </w:rPr>
-        <w:t>Academic Support, Student Services</w:t>
-      </w:r>
-      <w:r>
-        <w:rPr>
-          <w:rFonts w:eastAsia="Times New Roman"/>
-          <w:sz w:val="28"/>
-          <w:szCs w:val="28"/>
-        </w:rPr>
-        <w:t>,</w:t>
-      </w:r>
-      <w:r>
-        <w:rPr>
-          <w:rFonts w:eastAsia="Times New Roman"/>
-          <w:sz w:val="28"/>
-          <w:szCs w:val="28"/>
-        </w:rPr>
-        <w:t xml:space="preserve"> </w:t>
-      </w:r>
-      <w:r>
-        <w:rPr>
-          <w:rFonts w:eastAsia="Times New Roman"/>
-          <w:sz w:val="28"/>
-          <w:szCs w:val="28"/>
-        </w:rPr>
-        <w:t xml:space="preserve">Campus Life, </w:t>
-      </w:r>
-      <w:r>
-        <w:rPr>
-          <w:rFonts w:eastAsia="Times New Roman"/>
-          <w:sz w:val="28"/>
-          <w:szCs w:val="28"/>
-        </w:rPr>
-        <w:t>and much more.</w:t>
-      </w:r>
-      <w:bookmarkStart w:id="557" w:name="_Toc515994839"/>
-      <w:bookmarkStart w:id="558" w:name="_Toc515994972"/>
-      <w:bookmarkStart w:id="559" w:name="_Toc515995111"/>
-      <w:bookmarkStart w:id="560" w:name="_Toc515995157"/>
       <w:bookmarkEnd w:id="556"/>
-    </w:p>
-    <w:p>
-      <w:pPr>
-        <w:pStyle w:val="Heading1"/>
-        <w:rPr>
-          <w:b/>
-        </w:rPr>
-        <w:sectPr>
-          <w:footerReference w:type="even" r:id="rId23"/>
-          <w:footerReference w:type="default" r:id="rId24"/>
-          <w:pgSz w:w="12240" w:h="15840"/>
-          <w:pgMar w:top="1440" w:right="1440" w:bottom="1080" w:left="1440" w:header="720" w:footer="720" w:gutter="0"/>
-          <w:cols w:space="720"/>
-          <w:docGrid w:linePitch="360"/>
-        </w:sectPr>
-      </w:pPr>
-      <w:bookmarkStart w:id="561" w:name="_Toc515996178"/>
-      <w:bookmarkStart w:id="562" w:name="_Toc524353276"/>
-      <w:bookmarkStart w:id="563" w:name="_Toc524353434"/>
-      <w:bookmarkStart w:id="564" w:name="_Toc524358460"/>
-      <w:bookmarkStart w:id="565" w:name="_Toc524358538"/>
-      <w:bookmarkStart w:id="566" w:name="_Toc524358608"/>
-      <w:bookmarkStart w:id="567" w:name="_Toc524358688"/>
-      <w:bookmarkStart w:id="568" w:name="_Toc114669847"/>
-      <w:bookmarkStart w:id="569" w:name="_Toc115262127"/>
-      <w:bookmarkStart w:id="570" w:name="_Toc115262187"/>
-      <w:bookmarkStart w:id="571" w:name="_Toc123138188"/>
-      <w:bookmarkStart w:id="572" w:name="_Toc127028470"/>
-      <w:bookmarkStart w:id="573" w:name="_Toc176869914"/>
-      <w:bookmarkStart w:id="574" w:name="_Toc176870137"/>
-      <w:bookmarkStart w:id="575" w:name="_Toc176945553"/>
-      <w:bookmarkStart w:id="576" w:name="_Toc176946060"/>
-      <w:bookmarkStart w:id="577" w:name="_Toc176946133"/>
-      <w:bookmarkStart w:id="578" w:name="_Toc176946636"/>
-      <w:bookmarkStart w:id="579" w:name="_Toc176946701"/>
-      <w:bookmarkStart w:id="580" w:name="_Toc176946728"/>
-      <w:bookmarkStart w:id="581" w:name="_Toc176947572"/>
-    </w:p>
-    <w:p>
-      <w:pPr>
-        <w:pStyle w:val="Heading1"/>
-        <w:rPr>
-          <w:b/>
-          <w:sz w:val="24"/>
-          <w:szCs w:val="24"/>
-        </w:rPr>
-      </w:pPr>
-      <w:bookmarkStart w:id="582" w:name="_Toc179744884"/>
-      <w:r>
-        <w:rPr>
-          <w:b/>
-          <w:sz w:val="24"/>
-          <w:szCs w:val="24"/>
-        </w:rPr>
-        <w:t>Privacy Policies</w:t>
-      </w:r>
       <w:bookmarkEnd w:id="557"/>
       <w:bookmarkEnd w:id="558"/>
       <w:bookmarkEnd w:id="559"/>
@@ -11015,6 +10911,215 @@
       <w:bookmarkEnd w:id="561"/>
       <w:bookmarkEnd w:id="562"/>
       <w:bookmarkEnd w:id="563"/>
+    </w:p>
+    <w:p>
+      <w:pPr>
+        <w:rPr>
+          <w:rFonts w:eastAsia="Times New Roman"/>
+          <w:bCs/>
+          <w:sz w:val="22"/>
+          <w:szCs w:val="22"/>
+        </w:rPr>
+      </w:pPr>
+      <w:r>
+        <w:rPr>
+          <w:rFonts w:eastAsia="Times New Roman"/>
+          <w:bCs/>
+          <w:sz w:val="22"/>
+          <w:szCs w:val="22"/>
+        </w:rPr>
+        <w:t>To learn about the practices regarding personal information that may be collected from users in this course, check the privacy policies below:</w:t>
+      </w:r>
+    </w:p>
+    <w:p>
+      <w:pPr>
+        <w:pStyle w:val="ListParagraph"/>
+        <w:numPr>
+          <w:ilvl w:val="0"/>
+          <w:numId w:val="9"/>
+        </w:numPr>
+        <w:rPr>
+          <w:sz w:val="16"/>
+          <w:szCs w:val="16"/>
+        </w:rPr>
+      </w:pPr>
+      <w:hyperlink r:id="rId26" w:tgtFrame="_blank" w:history="1">
+        <w:r>
+          <w:rPr>
+            <w:rStyle w:val="Hyperlink"/>
+            <w:sz w:val="22"/>
+            <w:szCs w:val="16"/>
+          </w:rPr>
+          <w:t>Canvas</w:t>
+        </w:r>
+      </w:hyperlink>
+    </w:p>
+    <w:p>
+      <w:pPr>
+        <w:pStyle w:val="ListParagraph"/>
+        <w:numPr>
+          <w:ilvl w:val="0"/>
+          <w:numId w:val="9"/>
+        </w:numPr>
+        <w:rPr>
+          <w:sz w:val="16"/>
+          <w:szCs w:val="16"/>
+        </w:rPr>
+      </w:pPr>
+      <w:hyperlink r:id="rId27" w:tgtFrame="_blank" w:history="1">
+        <w:r>
+          <w:rPr>
+            <w:rStyle w:val="Hyperlink"/>
+            <w:sz w:val="22"/>
+            <w:szCs w:val="16"/>
+          </w:rPr>
+          <w:t>Panopto</w:t>
+        </w:r>
+      </w:hyperlink>
+    </w:p>
+    <w:p>
+      <w:pPr>
+        <w:pStyle w:val="ListParagraph"/>
+        <w:numPr>
+          <w:ilvl w:val="0"/>
+          <w:numId w:val="9"/>
+        </w:numPr>
+        <w:rPr>
+          <w:sz w:val="16"/>
+          <w:szCs w:val="16"/>
+        </w:rPr>
+      </w:pPr>
+      <w:hyperlink r:id="rId28" w:tgtFrame="_blank" w:history="1">
+        <w:r>
+          <w:rPr>
+            <w:rStyle w:val="Hyperlink"/>
+            <w:sz w:val="22"/>
+            <w:szCs w:val="16"/>
+          </w:rPr>
+          <w:t>Shoreline Privacy Policies</w:t>
+        </w:r>
+      </w:hyperlink>
+    </w:p>
+    <w:p>
+      <w:pPr>
+        <w:pStyle w:val="ListParagraph"/>
+        <w:numPr>
+          <w:ilvl w:val="0"/>
+          <w:numId w:val="9"/>
+        </w:numPr>
+        <w:rPr>
+          <w:sz w:val="16"/>
+          <w:szCs w:val="16"/>
+        </w:rPr>
+      </w:pPr>
+      <w:hyperlink r:id="rId29" w:tgtFrame="_blank" w:history="1">
+        <w:r>
+          <w:rPr>
+            <w:rStyle w:val="Hyperlink"/>
+            <w:sz w:val="22"/>
+            <w:szCs w:val="16"/>
+          </w:rPr>
+          <w:t>Student Policies</w:t>
+        </w:r>
+      </w:hyperlink>
+    </w:p>
+    <w:p>
+      <w:pPr>
+        <w:pStyle w:val="ListParagraph"/>
+        <w:numPr>
+          <w:ilvl w:val="0"/>
+          <w:numId w:val="9"/>
+        </w:numPr>
+        <w:rPr>
+          <w:sz w:val="16"/>
+          <w:szCs w:val="16"/>
+        </w:rPr>
+      </w:pPr>
+      <w:hyperlink r:id="rId30" w:tgtFrame="_blank" w:history="1">
+        <w:r>
+          <w:rPr>
+            <w:rStyle w:val="Hyperlink"/>
+            <w:sz w:val="22"/>
+            <w:szCs w:val="16"/>
+          </w:rPr>
+          <w:t>Microsoft 365 </w:t>
+        </w:r>
+      </w:hyperlink>
+    </w:p>
+    <w:p>
+      <w:pPr>
+        <w:pStyle w:val="ListParagraph"/>
+        <w:numPr>
+          <w:ilvl w:val="0"/>
+          <w:numId w:val="9"/>
+        </w:numPr>
+        <w:rPr>
+          <w:sz w:val="16"/>
+          <w:szCs w:val="16"/>
+        </w:rPr>
+      </w:pPr>
+      <w:hyperlink r:id="rId31" w:tgtFrame="_blank" w:history="1">
+        <w:r>
+          <w:rPr>
+            <w:rStyle w:val="Hyperlink"/>
+            <w:sz w:val="22"/>
+            <w:szCs w:val="16"/>
+          </w:rPr>
+          <w:t xml:space="preserve">Google Privacy Policy </w:t>
+        </w:r>
+      </w:hyperlink>
+    </w:p>
+    <w:p>
+      <w:pPr>
+        <w:pStyle w:val="Heading1"/>
+        <w:rPr>
+          <w:b/>
+          <w:sz w:val="24"/>
+          <w:szCs w:val="24"/>
+        </w:rPr>
+      </w:pPr>
+      <w:bookmarkStart w:id="564" w:name="_Toc515994840"/>
+      <w:bookmarkStart w:id="565" w:name="_Toc515994973"/>
+      <w:bookmarkStart w:id="566" w:name="_Toc515995112"/>
+      <w:bookmarkStart w:id="567" w:name="_Toc515995158"/>
+      <w:bookmarkStart w:id="568" w:name="_Toc515996179"/>
+      <w:bookmarkStart w:id="569" w:name="_Toc524353277"/>
+      <w:bookmarkStart w:id="570" w:name="_Toc524353435"/>
+      <w:bookmarkStart w:id="571" w:name="_Toc524358461"/>
+      <w:bookmarkStart w:id="572" w:name="_Toc524358539"/>
+      <w:bookmarkStart w:id="573" w:name="_Toc524358609"/>
+      <w:bookmarkStart w:id="574" w:name="_Toc524358689"/>
+      <w:bookmarkStart w:id="575" w:name="_Toc114669848"/>
+      <w:bookmarkStart w:id="576" w:name="_Toc115262128"/>
+      <w:bookmarkStart w:id="577" w:name="_Toc115262188"/>
+      <w:bookmarkStart w:id="578" w:name="_Toc123138189"/>
+      <w:bookmarkStart w:id="579" w:name="_Toc127028471"/>
+      <w:bookmarkStart w:id="580" w:name="_Toc176869915"/>
+      <w:bookmarkStart w:id="581" w:name="_Toc176870138"/>
+      <w:bookmarkStart w:id="582" w:name="_Toc176945554"/>
+      <w:bookmarkStart w:id="583" w:name="_Toc176946061"/>
+      <w:bookmarkStart w:id="584" w:name="_Toc176946134"/>
+      <w:bookmarkStart w:id="585" w:name="_Toc176946637"/>
+      <w:bookmarkStart w:id="586" w:name="_Toc176946702"/>
+      <w:bookmarkStart w:id="587" w:name="_Toc176946729"/>
+      <w:bookmarkStart w:id="588" w:name="_Toc176947573"/>
+      <w:r>
+        <w:rPr>
+          <w:b/>
+          <w:sz w:val="24"/>
+          <w:szCs w:val="24"/>
+        </w:rPr>
+        <w:br/>
+      </w:r>
+      <w:bookmarkStart w:id="589" w:name="_Toc179744885"/>
+      <w:r>
+        <w:rPr>
+          <w:b/>
+          <w:sz w:val="24"/>
+          <w:szCs w:val="24"/>
+        </w:rPr>
+        <w:t>Accessibility Policies</w:t>
+      </w:r>
       <w:bookmarkEnd w:id="564"/>
       <w:bookmarkEnd w:id="565"/>
       <w:bookmarkEnd w:id="566"/>
@@ -11034,215 +11139,6 @@
       <w:bookmarkEnd w:id="580"/>
       <w:bookmarkEnd w:id="581"/>
       <w:bookmarkEnd w:id="582"/>
-    </w:p>
-    <w:p>
-      <w:pPr>
-        <w:rPr>
-          <w:rFonts w:eastAsia="Times New Roman"/>
-          <w:bCs/>
-          <w:sz w:val="22"/>
-          <w:szCs w:val="22"/>
-        </w:rPr>
-      </w:pPr>
-      <w:r>
-        <w:rPr>
-          <w:rFonts w:eastAsia="Times New Roman"/>
-          <w:bCs/>
-          <w:sz w:val="22"/>
-          <w:szCs w:val="22"/>
-        </w:rPr>
-        <w:t>To learn about the practices regarding personal information that may be collected from users in this course, check the privacy policies below:</w:t>
-      </w:r>
-    </w:p>
-    <w:p>
-      <w:pPr>
-        <w:pStyle w:val="ListParagraph"/>
-        <w:numPr>
-          <w:ilvl w:val="0"/>
-          <w:numId w:val="9"/>
-        </w:numPr>
-        <w:rPr>
-          <w:sz w:val="16"/>
-          <w:szCs w:val="16"/>
-        </w:rPr>
-      </w:pPr>
-      <w:hyperlink r:id="rId25" w:tgtFrame="_blank" w:history="1">
-        <w:r>
-          <w:rPr>
-            <w:rStyle w:val="Hyperlink"/>
-            <w:sz w:val="22"/>
-            <w:szCs w:val="16"/>
-          </w:rPr>
-          <w:t>Canvas</w:t>
-        </w:r>
-      </w:hyperlink>
-    </w:p>
-    <w:p>
-      <w:pPr>
-        <w:pStyle w:val="ListParagraph"/>
-        <w:numPr>
-          <w:ilvl w:val="0"/>
-          <w:numId w:val="9"/>
-        </w:numPr>
-        <w:rPr>
-          <w:sz w:val="16"/>
-          <w:szCs w:val="16"/>
-        </w:rPr>
-      </w:pPr>
-      <w:hyperlink r:id="rId26" w:tgtFrame="_blank" w:history="1">
-        <w:r>
-          <w:rPr>
-            <w:rStyle w:val="Hyperlink"/>
-            <w:sz w:val="22"/>
-            <w:szCs w:val="16"/>
-          </w:rPr>
-          <w:t>Panopto</w:t>
-        </w:r>
-      </w:hyperlink>
-    </w:p>
-    <w:p>
-      <w:pPr>
-        <w:pStyle w:val="ListParagraph"/>
-        <w:numPr>
-          <w:ilvl w:val="0"/>
-          <w:numId w:val="9"/>
-        </w:numPr>
-        <w:rPr>
-          <w:sz w:val="16"/>
-          <w:szCs w:val="16"/>
-        </w:rPr>
-      </w:pPr>
-      <w:hyperlink r:id="rId27" w:tgtFrame="_blank" w:history="1">
-        <w:r>
-          <w:rPr>
-            <w:rStyle w:val="Hyperlink"/>
-            <w:sz w:val="22"/>
-            <w:szCs w:val="16"/>
-          </w:rPr>
-          <w:t>Shoreline Privacy Policies</w:t>
-        </w:r>
-      </w:hyperlink>
-    </w:p>
-    <w:p>
-      <w:pPr>
-        <w:pStyle w:val="ListParagraph"/>
-        <w:numPr>
-          <w:ilvl w:val="0"/>
-          <w:numId w:val="9"/>
-        </w:numPr>
-        <w:rPr>
-          <w:sz w:val="16"/>
-          <w:szCs w:val="16"/>
-        </w:rPr>
-      </w:pPr>
-      <w:hyperlink r:id="rId28" w:tgtFrame="_blank" w:history="1">
-        <w:r>
-          <w:rPr>
-            <w:rStyle w:val="Hyperlink"/>
-            <w:sz w:val="22"/>
-            <w:szCs w:val="16"/>
-          </w:rPr>
-          <w:t>Student Policies</w:t>
-        </w:r>
-      </w:hyperlink>
-    </w:p>
-    <w:p>
-      <w:pPr>
-        <w:pStyle w:val="ListParagraph"/>
-        <w:numPr>
-          <w:ilvl w:val="0"/>
-          <w:numId w:val="9"/>
-        </w:numPr>
-        <w:rPr>
-          <w:sz w:val="16"/>
-          <w:szCs w:val="16"/>
-        </w:rPr>
-      </w:pPr>
-      <w:hyperlink r:id="rId29" w:tgtFrame="_blank" w:history="1">
-        <w:r>
-          <w:rPr>
-            <w:rStyle w:val="Hyperlink"/>
-            <w:sz w:val="22"/>
-            <w:szCs w:val="16"/>
-          </w:rPr>
-          <w:t>Microsoft 365 </w:t>
-        </w:r>
-      </w:hyperlink>
-    </w:p>
-    <w:p>
-      <w:pPr>
-        <w:pStyle w:val="ListParagraph"/>
-        <w:numPr>
-          <w:ilvl w:val="0"/>
-          <w:numId w:val="9"/>
-        </w:numPr>
-        <w:rPr>
-          <w:sz w:val="16"/>
-          <w:szCs w:val="16"/>
-        </w:rPr>
-      </w:pPr>
-      <w:hyperlink r:id="rId30" w:tgtFrame="_blank" w:history="1">
-        <w:r>
-          <w:rPr>
-            <w:rStyle w:val="Hyperlink"/>
-            <w:sz w:val="22"/>
-            <w:szCs w:val="16"/>
-          </w:rPr>
-          <w:t xml:space="preserve">Google Privacy Policy </w:t>
-        </w:r>
-      </w:hyperlink>
-    </w:p>
-    <w:p>
-      <w:pPr>
-        <w:pStyle w:val="Heading1"/>
-        <w:rPr>
-          <w:b/>
-          <w:sz w:val="24"/>
-          <w:szCs w:val="24"/>
-        </w:rPr>
-      </w:pPr>
-      <w:bookmarkStart w:id="583" w:name="_Toc515994840"/>
-      <w:bookmarkStart w:id="584" w:name="_Toc515994973"/>
-      <w:bookmarkStart w:id="585" w:name="_Toc515995112"/>
-      <w:bookmarkStart w:id="586" w:name="_Toc515995158"/>
-      <w:bookmarkStart w:id="587" w:name="_Toc515996179"/>
-      <w:bookmarkStart w:id="588" w:name="_Toc524353277"/>
-      <w:bookmarkStart w:id="589" w:name="_Toc524353435"/>
-      <w:bookmarkStart w:id="590" w:name="_Toc524358461"/>
-      <w:bookmarkStart w:id="591" w:name="_Toc524358539"/>
-      <w:bookmarkStart w:id="592" w:name="_Toc524358609"/>
-      <w:bookmarkStart w:id="593" w:name="_Toc524358689"/>
-      <w:bookmarkStart w:id="594" w:name="_Toc114669848"/>
-      <w:bookmarkStart w:id="595" w:name="_Toc115262128"/>
-      <w:bookmarkStart w:id="596" w:name="_Toc115262188"/>
-      <w:bookmarkStart w:id="597" w:name="_Toc123138189"/>
-      <w:bookmarkStart w:id="598" w:name="_Toc127028471"/>
-      <w:bookmarkStart w:id="599" w:name="_Toc176869915"/>
-      <w:bookmarkStart w:id="600" w:name="_Toc176870138"/>
-      <w:bookmarkStart w:id="601" w:name="_Toc176945554"/>
-      <w:bookmarkStart w:id="602" w:name="_Toc176946061"/>
-      <w:bookmarkStart w:id="603" w:name="_Toc176946134"/>
-      <w:bookmarkStart w:id="604" w:name="_Toc176946637"/>
-      <w:bookmarkStart w:id="605" w:name="_Toc176946702"/>
-      <w:bookmarkStart w:id="606" w:name="_Toc176946729"/>
-      <w:bookmarkStart w:id="607" w:name="_Toc176947573"/>
-      <w:r>
-        <w:rPr>
-          <w:b/>
-          <w:sz w:val="24"/>
-          <w:szCs w:val="24"/>
-        </w:rPr>
-        <w:br/>
-      </w:r>
-      <w:bookmarkStart w:id="608" w:name="_Toc179744885"/>
-      <w:r>
-        <w:rPr>
-          <w:b/>
-          <w:sz w:val="24"/>
-          <w:szCs w:val="24"/>
-        </w:rPr>
-        <w:t>Accessibility Policies</w:t>
-      </w:r>
       <w:bookmarkEnd w:id="583"/>
       <w:bookmarkEnd w:id="584"/>
       <w:bookmarkEnd w:id="585"/>
@@ -11250,25 +11146,6 @@
       <w:bookmarkEnd w:id="587"/>
       <w:bookmarkEnd w:id="588"/>
       <w:bookmarkEnd w:id="589"/>
-      <w:bookmarkEnd w:id="590"/>
-      <w:bookmarkEnd w:id="591"/>
-      <w:bookmarkEnd w:id="592"/>
-      <w:bookmarkEnd w:id="593"/>
-      <w:bookmarkEnd w:id="594"/>
-      <w:bookmarkEnd w:id="595"/>
-      <w:bookmarkEnd w:id="596"/>
-      <w:bookmarkEnd w:id="597"/>
-      <w:bookmarkEnd w:id="598"/>
-      <w:bookmarkEnd w:id="599"/>
-      <w:bookmarkEnd w:id="600"/>
-      <w:bookmarkEnd w:id="601"/>
-      <w:bookmarkEnd w:id="602"/>
-      <w:bookmarkEnd w:id="603"/>
-      <w:bookmarkEnd w:id="604"/>
-      <w:bookmarkEnd w:id="605"/>
-      <w:bookmarkEnd w:id="606"/>
-      <w:bookmarkEnd w:id="607"/>
-      <w:bookmarkEnd w:id="608"/>
     </w:p>
     <w:p>
       <w:pPr>
@@ -11301,7 +11178,7 @@
           <w:szCs w:val="22"/>
         </w:rPr>
       </w:pPr>
-      <w:hyperlink r:id="rId31" w:tgtFrame="_blank" w:history="1">
+      <w:hyperlink r:id="rId32" w:tgtFrame="_blank" w:history="1">
         <w:r>
           <w:rPr>
             <w:rStyle w:val="Hyperlink"/>
@@ -11324,7 +11201,7 @@
           <w:szCs w:val="22"/>
         </w:rPr>
       </w:pPr>
-      <w:hyperlink r:id="rId32" w:history="1">
+      <w:hyperlink r:id="rId33" w:history="1">
         <w:r>
           <w:rPr>
             <w:rStyle w:val="Hyperlink"/>
@@ -11347,7 +11224,7 @@
           <w:szCs w:val="22"/>
         </w:rPr>
       </w:pPr>
-      <w:hyperlink r:id="rId33" w:tgtFrame="_blank" w:history="1">
+      <w:hyperlink r:id="rId34" w:tgtFrame="_blank" w:history="1">
         <w:r>
           <w:rPr>
             <w:rStyle w:val="Hyperlink"/>
@@ -11364,7 +11241,7 @@
         </w:rPr>
         <w:t> </w:t>
       </w:r>
-      <w:hyperlink r:id="rId34" w:tgtFrame="_blank" w:history="1">
+      <w:hyperlink r:id="rId35" w:tgtFrame="_blank" w:history="1">
         <w:r>
           <w:rPr>
             <w:rStyle w:val="Hyperlink"/>
@@ -11394,7 +11271,7 @@
           <w:szCs w:val="22"/>
         </w:rPr>
       </w:pPr>
-      <w:hyperlink r:id="rId35" w:tgtFrame="_blank" w:history="1">
+      <w:hyperlink r:id="rId36" w:tgtFrame="_blank" w:history="1">
         <w:r>
           <w:rPr>
             <w:rStyle w:val="Hyperlink"/>
@@ -11417,7 +11294,7 @@
           <w:szCs w:val="22"/>
         </w:rPr>
       </w:pPr>
-      <w:hyperlink r:id="rId36" w:tgtFrame="_blank" w:history="1">
+      <w:hyperlink r:id="rId37" w:tgtFrame="_blank" w:history="1">
         <w:r>
           <w:rPr>
             <w:rStyle w:val="Hyperlink"/>
@@ -11472,7 +11349,7 @@
 </file>
 
 <file path=word/endnotes.xml><?xml version="1.0" encoding="utf-8"?>
-<w:endnotes xmlns:wpc="http://schemas.microsoft.com/office/word/2010/wordprocessingCanvas" xmlns:cx="http://schemas.microsoft.com/office/drawing/2014/chartex" xmlns:cx1="http://schemas.microsoft.com/office/drawing/2015/9/8/chartex" xmlns:cx2="http://schemas.microsoft.com/office/drawing/2015/10/21/chartex" xmlns:cx3="http://schemas.microsoft.com/office/drawing/2016/5/9/chartex" xmlns:cx4="http://schemas.microsoft.com/office/drawing/2016/5/10/chartex" xmlns:cx5="http://schemas.microsoft.com/office/drawing/2016/5/11/chartex" xmlns:cx6="http://schemas.microsoft.com/office/drawing/2016/5/12/chartex" xmlns:cx7="http://schemas.microsoft.com/office/drawing/2016/5/13/chartex" xmlns:cx8="http://schemas.microsoft.com/office/drawing/2016/5/14/chartex" xmlns:mc="http://schemas.openxmlformats.org/markup-compatibility/2006" xmlns:aink="http://schemas.microsoft.com/office/drawing/2016/ink" xmlns:am3d="http://schemas.microsoft.com/office/drawing/2017/model3d" xmlns:o="urn:schemas-microsoft-com:office:office" xmlns:oel="http://schemas.microsoft.com/office/2019/extlst" xmlns:r="http://schemas.openxmlformats.org/officeDocument/2006/relationships" xmlns:m="http://schemas.openxmlformats.org/officeDocument/2006/math" xmlns:v="urn:schemas-microsoft-com:vml" xmlns:wp14="http://schemas.microsoft.com/office/word/2010/wordprocessingDrawing" xmlns:wp="http://schemas.openxmlformats.org/drawingml/2006/wordprocessingDrawing" xmlns:w10="urn:schemas-microsoft-com:office:word" xmlns:w="http://schemas.openxmlformats.org/wordprocessingml/2006/main" xmlns:w14="http://schemas.microsoft.com/office/word/2010/wordml" xmlns:w15="http://schemas.microsoft.com/office/word/2012/wordml" xmlns:w16cex="http://schemas.microsoft.com/office/word/2018/wordml/cex" xmlns:w16cid="http://schemas.microsoft.com/office/word/2016/wordml/cid" xmlns:w16="http://schemas.microsoft.com/office/word/2018/wordml" xmlns:w16du="http://schemas.microsoft.com/office/word/2023/wordml/word16du" xmlns:w16sdtdh="http://schemas.microsoft.com/office/word/2020/wordml/sdtdatahash" xmlns:w16se="http://schemas.microsoft.com/office/word/2015/wordml/symex" xmlns:wpg="http://schemas.microsoft.com/office/word/2010/wordprocessingGroup" xmlns:wpi="http://schemas.microsoft.com/office/word/2010/wordprocessingInk" xmlns:wne="http://schemas.microsoft.com/office/word/2006/wordml" xmlns:wps="http://schemas.microsoft.com/office/word/2010/wordprocessingShape" mc:Ignorable="w14 w15 w16se w16cid w16 w16cex w16sdtdh w16du wp14">
+<w:endnotes xmlns:wpc="http://schemas.microsoft.com/office/word/2010/wordprocessingCanvas" xmlns:cx="http://schemas.microsoft.com/office/drawing/2014/chartex" xmlns:cx1="http://schemas.microsoft.com/office/drawing/2015/9/8/chartex" xmlns:cx2="http://schemas.microsoft.com/office/drawing/2015/10/21/chartex" xmlns:cx3="http://schemas.microsoft.com/office/drawing/2016/5/9/chartex" xmlns:cx4="http://schemas.microsoft.com/office/drawing/2016/5/10/chartex" xmlns:cx5="http://schemas.microsoft.com/office/drawing/2016/5/11/chartex" xmlns:cx6="http://schemas.microsoft.com/office/drawing/2016/5/12/chartex" xmlns:cx7="http://schemas.microsoft.com/office/drawing/2016/5/13/chartex" xmlns:cx8="http://schemas.microsoft.com/office/drawing/2016/5/14/chartex" xmlns:mc="http://schemas.openxmlformats.org/markup-compatibility/2006" xmlns:aink="http://schemas.microsoft.com/office/drawing/2016/ink" xmlns:am3d="http://schemas.microsoft.com/office/drawing/2017/model3d" xmlns:o="urn:schemas-microsoft-com:office:office" xmlns:oel="http://schemas.microsoft.com/office/2019/extlst" xmlns:r="http://schemas.openxmlformats.org/officeDocument/2006/relationships" xmlns:m="http://schemas.openxmlformats.org/officeDocument/2006/math" xmlns:v="urn:schemas-microsoft-com:vml" xmlns:wp14="http://schemas.microsoft.com/office/word/2010/wordprocessingDrawing" xmlns:wp="http://schemas.openxmlformats.org/drawingml/2006/wordprocessingDrawing" xmlns:w10="urn:schemas-microsoft-com:office:word" xmlns:w="http://schemas.openxmlformats.org/wordprocessingml/2006/main" xmlns:w14="http://schemas.microsoft.com/office/word/2010/wordml" xmlns:w15="http://schemas.microsoft.com/office/word/2012/wordml" xmlns:w16cex="http://schemas.microsoft.com/office/word/2018/wordml/cex" xmlns:w16cid="http://schemas.microsoft.com/office/word/2016/wordml/cid" xmlns:w16="http://schemas.microsoft.com/office/word/2018/wordml" xmlns:w16du="http://schemas.microsoft.com/office/word/2023/wordml/word16du" xmlns:w16sdtdh="http://schemas.microsoft.com/office/word/2020/wordml/sdtdatahash" xmlns:w16sdtfl="http://schemas.microsoft.com/office/word/2024/wordml/sdtformatlock" xmlns:w16se="http://schemas.microsoft.com/office/word/2015/wordml/symex" xmlns:wpg="http://schemas.microsoft.com/office/word/2010/wordprocessingGroup" xmlns:wpi="http://schemas.microsoft.com/office/word/2010/wordprocessingInk" xmlns:wne="http://schemas.microsoft.com/office/word/2006/wordml" xmlns:wps="http://schemas.microsoft.com/office/word/2010/wordprocessingShape" mc:Ignorable="w14 w15 w16se w16cid w16 w16cex w16sdtdh w16sdtfl w16du wp14">
   <w:endnote w:type="separator" w:id="-1">
     <w:p>
       <w:pPr>
@@ -11497,7 +11374,7 @@
 </file>
 
 <file path=word/footer1.xml><?xml version="1.0" encoding="utf-8"?>
-<w:ftr xmlns:wpc="http://schemas.microsoft.com/office/word/2010/wordprocessingCanvas" xmlns:cx="http://schemas.microsoft.com/office/drawing/2014/chartex" xmlns:cx1="http://schemas.microsoft.com/office/drawing/2015/9/8/chartex" xmlns:cx2="http://schemas.microsoft.com/office/drawing/2015/10/21/chartex" xmlns:cx3="http://schemas.microsoft.com/office/drawing/2016/5/9/chartex" xmlns:cx4="http://schemas.microsoft.com/office/drawing/2016/5/10/chartex" xmlns:cx5="http://schemas.microsoft.com/office/drawing/2016/5/11/chartex" xmlns:cx6="http://schemas.microsoft.com/office/drawing/2016/5/12/chartex" xmlns:cx7="http://schemas.microsoft.com/office/drawing/2016/5/13/chartex" xmlns:cx8="http://schemas.microsoft.com/office/drawing/2016/5/14/chartex" xmlns:mc="http://schemas.openxmlformats.org/markup-compatibility/2006" xmlns:aink="http://schemas.microsoft.com/office/drawing/2016/ink" xmlns:am3d="http://schemas.microsoft.com/office/drawing/2017/model3d" xmlns:o="urn:schemas-microsoft-com:office:office" xmlns:oel="http://schemas.microsoft.com/office/2019/extlst" xmlns:r="http://schemas.openxmlformats.org/officeDocument/2006/relationships" xmlns:m="http://schemas.openxmlformats.org/officeDocument/2006/math" xmlns:v="urn:schemas-microsoft-com:vml" xmlns:wp14="http://schemas.microsoft.com/office/word/2010/wordprocessingDrawing" xmlns:wp="http://schemas.openxmlformats.org/drawingml/2006/wordprocessingDrawing" xmlns:w10="urn:schemas-microsoft-com:office:word" xmlns:w="http://schemas.openxmlformats.org/wordprocessingml/2006/main" xmlns:w14="http://schemas.microsoft.com/office/word/2010/wordml" xmlns:w15="http://schemas.microsoft.com/office/word/2012/wordml" xmlns:w16cex="http://schemas.microsoft.com/office/word/2018/wordml/cex" xmlns:w16cid="http://schemas.microsoft.com/office/word/2016/wordml/cid" xmlns:w16="http://schemas.microsoft.com/office/word/2018/wordml" xmlns:w16du="http://schemas.microsoft.com/office/word/2023/wordml/word16du" xmlns:w16sdtdh="http://schemas.microsoft.com/office/word/2020/wordml/sdtdatahash" xmlns:w16se="http://schemas.microsoft.com/office/word/2015/wordml/symex" xmlns:wpg="http://schemas.microsoft.com/office/word/2010/wordprocessingGroup" xmlns:wpi="http://schemas.microsoft.com/office/word/2010/wordprocessingInk" xmlns:wne="http://schemas.microsoft.com/office/word/2006/wordml" xmlns:wps="http://schemas.microsoft.com/office/word/2010/wordprocessingShape" mc:Ignorable="w14 w15 w16se w16cid w16 w16cex w16sdtdh w16du wp14">
+<w:ftr xmlns:wpc="http://schemas.microsoft.com/office/word/2010/wordprocessingCanvas" xmlns:cx="http://schemas.microsoft.com/office/drawing/2014/chartex" xmlns:cx1="http://schemas.microsoft.com/office/drawing/2015/9/8/chartex" xmlns:cx2="http://schemas.microsoft.com/office/drawing/2015/10/21/chartex" xmlns:cx3="http://schemas.microsoft.com/office/drawing/2016/5/9/chartex" xmlns:cx4="http://schemas.microsoft.com/office/drawing/2016/5/10/chartex" xmlns:cx5="http://schemas.microsoft.com/office/drawing/2016/5/11/chartex" xmlns:cx6="http://schemas.microsoft.com/office/drawing/2016/5/12/chartex" xmlns:cx7="http://schemas.microsoft.com/office/drawing/2016/5/13/chartex" xmlns:cx8="http://schemas.microsoft.com/office/drawing/2016/5/14/chartex" xmlns:mc="http://schemas.openxmlformats.org/markup-compatibility/2006" xmlns:aink="http://schemas.microsoft.com/office/drawing/2016/ink" xmlns:am3d="http://schemas.microsoft.com/office/drawing/2017/model3d" xmlns:o="urn:schemas-microsoft-com:office:office" xmlns:oel="http://schemas.microsoft.com/office/2019/extlst" xmlns:r="http://schemas.openxmlformats.org/officeDocument/2006/relationships" xmlns:m="http://schemas.openxmlformats.org/officeDocument/2006/math" xmlns:v="urn:schemas-microsoft-com:vml" xmlns:wp14="http://schemas.microsoft.com/office/word/2010/wordprocessingDrawing" xmlns:wp="http://schemas.openxmlformats.org/drawingml/2006/wordprocessingDrawing" xmlns:w10="urn:schemas-microsoft-com:office:word" xmlns:w="http://schemas.openxmlformats.org/wordprocessingml/2006/main" xmlns:w14="http://schemas.microsoft.com/office/word/2010/wordml" xmlns:w15="http://schemas.microsoft.com/office/word/2012/wordml" xmlns:w16cex="http://schemas.microsoft.com/office/word/2018/wordml/cex" xmlns:w16cid="http://schemas.microsoft.com/office/word/2016/wordml/cid" xmlns:w16="http://schemas.microsoft.com/office/word/2018/wordml" xmlns:w16du="http://schemas.microsoft.com/office/word/2023/wordml/word16du" xmlns:w16sdtdh="http://schemas.microsoft.com/office/word/2020/wordml/sdtdatahash" xmlns:w16sdtfl="http://schemas.microsoft.com/office/word/2024/wordml/sdtformatlock" xmlns:w16se="http://schemas.microsoft.com/office/word/2015/wordml/symex" xmlns:wpg="http://schemas.microsoft.com/office/word/2010/wordprocessingGroup" xmlns:wpi="http://schemas.microsoft.com/office/word/2010/wordprocessingInk" xmlns:wne="http://schemas.microsoft.com/office/word/2006/wordml" xmlns:wps="http://schemas.microsoft.com/office/word/2010/wordprocessingShape" mc:Ignorable="w14 w15 w16se w16cid w16 w16cex w16sdtdh w16sdtfl w16du wp14">
   <w:sdt>
     <w:sdtPr>
       <w:rPr>
@@ -11509,6 +11386,11 @@
         <w:docPartUnique/>
       </w:docPartObj>
     </w:sdtPr>
+    <w:sdtEndPr>
+      <w:rPr>
+        <w:rStyle w:val="PageNumber"/>
+      </w:rPr>
+    </w:sdtEndPr>
     <w:sdtContent>
       <w:p>
         <w:pPr>
@@ -11549,7 +11431,7 @@
 </file>
 
 <file path=word/footer2.xml><?xml version="1.0" encoding="utf-8"?>
-<w:ftr xmlns:wpc="http://schemas.microsoft.com/office/word/2010/wordprocessingCanvas" xmlns:cx="http://schemas.microsoft.com/office/drawing/2014/chartex" xmlns:cx1="http://schemas.microsoft.com/office/drawing/2015/9/8/chartex" xmlns:cx2="http://schemas.microsoft.com/office/drawing/2015/10/21/chartex" xmlns:cx3="http://schemas.microsoft.com/office/drawing/2016/5/9/chartex" xmlns:cx4="http://schemas.microsoft.com/office/drawing/2016/5/10/chartex" xmlns:cx5="http://schemas.microsoft.com/office/drawing/2016/5/11/chartex" xmlns:cx6="http://schemas.microsoft.com/office/drawing/2016/5/12/chartex" xmlns:cx7="http://schemas.microsoft.com/office/drawing/2016/5/13/chartex" xmlns:cx8="http://schemas.microsoft.com/office/drawing/2016/5/14/chartex" xmlns:mc="http://schemas.openxmlformats.org/markup-compatibility/2006" xmlns:aink="http://schemas.microsoft.com/office/drawing/2016/ink" xmlns:am3d="http://schemas.microsoft.com/office/drawing/2017/model3d" xmlns:o="urn:schemas-microsoft-com:office:office" xmlns:oel="http://schemas.microsoft.com/office/2019/extlst" xmlns:r="http://schemas.openxmlformats.org/officeDocument/2006/relationships" xmlns:m="http://schemas.openxmlformats.org/officeDocument/2006/math" xmlns:v="urn:schemas-microsoft-com:vml" xmlns:wp14="http://schemas.microsoft.com/office/word/2010/wordprocessingDrawing" xmlns:wp="http://schemas.openxmlformats.org/drawingml/2006/wordprocessingDrawing" xmlns:w10="urn:schemas-microsoft-com:office:word" xmlns:w="http://schemas.openxmlformats.org/wordprocessingml/2006/main" xmlns:w14="http://schemas.microsoft.com/office/word/2010/wordml" xmlns:w15="http://schemas.microsoft.com/office/word/2012/wordml" xmlns:w16cex="http://schemas.microsoft.com/office/word/2018/wordml/cex" xmlns:w16cid="http://schemas.microsoft.com/office/word/2016/wordml/cid" xmlns:w16="http://schemas.microsoft.com/office/word/2018/wordml" xmlns:w16du="http://schemas.microsoft.com/office/word/2023/wordml/word16du" xmlns:w16sdtdh="http://schemas.microsoft.com/office/word/2020/wordml/sdtdatahash" xmlns:w16se="http://schemas.microsoft.com/office/word/2015/wordml/symex" xmlns:wpg="http://schemas.microsoft.com/office/word/2010/wordprocessingGroup" xmlns:wpi="http://schemas.microsoft.com/office/word/2010/wordprocessingInk" xmlns:wne="http://schemas.microsoft.com/office/word/2006/wordml" xmlns:wps="http://schemas.microsoft.com/office/word/2010/wordprocessingShape" mc:Ignorable="w14 w15 w16se w16cid w16 w16cex w16sdtdh w16du wp14">
+<w:ftr xmlns:wpc="http://schemas.microsoft.com/office/word/2010/wordprocessingCanvas" xmlns:cx="http://schemas.microsoft.com/office/drawing/2014/chartex" xmlns:cx1="http://schemas.microsoft.com/office/drawing/2015/9/8/chartex" xmlns:cx2="http://schemas.microsoft.com/office/drawing/2015/10/21/chartex" xmlns:cx3="http://schemas.microsoft.com/office/drawing/2016/5/9/chartex" xmlns:cx4="http://schemas.microsoft.com/office/drawing/2016/5/10/chartex" xmlns:cx5="http://schemas.microsoft.com/office/drawing/2016/5/11/chartex" xmlns:cx6="http://schemas.microsoft.com/office/drawing/2016/5/12/chartex" xmlns:cx7="http://schemas.microsoft.com/office/drawing/2016/5/13/chartex" xmlns:cx8="http://schemas.microsoft.com/office/drawing/2016/5/14/chartex" xmlns:mc="http://schemas.openxmlformats.org/markup-compatibility/2006" xmlns:aink="http://schemas.microsoft.com/office/drawing/2016/ink" xmlns:am3d="http://schemas.microsoft.com/office/drawing/2017/model3d" xmlns:o="urn:schemas-microsoft-com:office:office" xmlns:oel="http://schemas.microsoft.com/office/2019/extlst" xmlns:r="http://schemas.openxmlformats.org/officeDocument/2006/relationships" xmlns:m="http://schemas.openxmlformats.org/officeDocument/2006/math" xmlns:v="urn:schemas-microsoft-com:vml" xmlns:wp14="http://schemas.microsoft.com/office/word/2010/wordprocessingDrawing" xmlns:wp="http://schemas.openxmlformats.org/drawingml/2006/wordprocessingDrawing" xmlns:w10="urn:schemas-microsoft-com:office:word" xmlns:w="http://schemas.openxmlformats.org/wordprocessingml/2006/main" xmlns:w14="http://schemas.microsoft.com/office/word/2010/wordml" xmlns:w15="http://schemas.microsoft.com/office/word/2012/wordml" xmlns:w16cex="http://schemas.microsoft.com/office/word/2018/wordml/cex" xmlns:w16cid="http://schemas.microsoft.com/office/word/2016/wordml/cid" xmlns:w16="http://schemas.microsoft.com/office/word/2018/wordml" xmlns:w16du="http://schemas.microsoft.com/office/word/2023/wordml/word16du" xmlns:w16sdtdh="http://schemas.microsoft.com/office/word/2020/wordml/sdtdatahash" xmlns:w16sdtfl="http://schemas.microsoft.com/office/word/2024/wordml/sdtformatlock" xmlns:w16se="http://schemas.microsoft.com/office/word/2015/wordml/symex" xmlns:wpg="http://schemas.microsoft.com/office/word/2010/wordprocessingGroup" xmlns:wpi="http://schemas.microsoft.com/office/word/2010/wordprocessingInk" xmlns:wne="http://schemas.microsoft.com/office/word/2006/wordml" xmlns:wps="http://schemas.microsoft.com/office/word/2010/wordprocessingShape" mc:Ignorable="w14 w15 w16se w16cid w16 w16cex w16sdtdh w16sdtfl w16du wp14">
   <w:sdt>
     <w:sdtPr>
       <w:rPr>
@@ -11561,6 +11443,11 @@
         <w:docPartUnique/>
       </w:docPartObj>
     </w:sdtPr>
+    <w:sdtEndPr>
+      <w:rPr>
+        <w:rStyle w:val="PageNumber"/>
+      </w:rPr>
+    </w:sdtEndPr>
     <w:sdtContent>
       <w:p>
         <w:pPr>
@@ -11614,7 +11501,7 @@
 </file>
 
 <file path=word/footnotes.xml><?xml version="1.0" encoding="utf-8"?>
-<w:footnotes xmlns:wpc="http://schemas.microsoft.com/office/word/2010/wordprocessingCanvas" xmlns:cx="http://schemas.microsoft.com/office/drawing/2014/chartex" xmlns:cx1="http://schemas.microsoft.com/office/drawing/2015/9/8/chartex" xmlns:cx2="http://schemas.microsoft.com/office/drawing/2015/10/21/chartex" xmlns:cx3="http://schemas.microsoft.com/office/drawing/2016/5/9/chartex" xmlns:cx4="http://schemas.microsoft.com/office/drawing/2016/5/10/chartex" xmlns:cx5="http://schemas.microsoft.com/office/drawing/2016/5/11/chartex" xmlns:cx6="http://schemas.microsoft.com/office/drawing/2016/5/12/chartex" xmlns:cx7="http://schemas.microsoft.com/office/drawing/2016/5/13/chartex" xmlns:cx8="http://schemas.microsoft.com/office/drawing/2016/5/14/chartex" xmlns:mc="http://schemas.openxmlformats.org/markup-compatibility/2006" xmlns:aink="http://schemas.microsoft.com/office/drawing/2016/ink" xmlns:am3d="http://schemas.microsoft.com/office/drawing/2017/model3d" xmlns:o="urn:schemas-microsoft-com:office:office" xmlns:oel="http://schemas.microsoft.com/office/2019/extlst" xmlns:r="http://schemas.openxmlformats.org/officeDocument/2006/relationships" xmlns:m="http://schemas.openxmlformats.org/officeDocument/2006/math" xmlns:v="urn:schemas-microsoft-com:vml" xmlns:wp14="http://schemas.microsoft.com/office/word/2010/wordprocessingDrawing" xmlns:wp="http://schemas.openxmlformats.org/drawingml/2006/wordprocessingDrawing" xmlns:w10="urn:schemas-microsoft-com:office:word" xmlns:w="http://schemas.openxmlformats.org/wordprocessingml/2006/main" xmlns:w14="http://schemas.microsoft.com/office/word/2010/wordml" xmlns:w15="http://schemas.microsoft.com/office/word/2012/wordml" xmlns:w16cex="http://schemas.microsoft.com/office/word/2018/wordml/cex" xmlns:w16cid="http://schemas.microsoft.com/office/word/2016/wordml/cid" xmlns:w16="http://schemas.microsoft.com/office/word/2018/wordml" xmlns:w16du="http://schemas.microsoft.com/office/word/2023/wordml/word16du" xmlns:w16sdtdh="http://schemas.microsoft.com/office/word/2020/wordml/sdtdatahash" xmlns:w16se="http://schemas.microsoft.com/office/word/2015/wordml/symex" xmlns:wpg="http://schemas.microsoft.com/office/word/2010/wordprocessingGroup" xmlns:wpi="http://schemas.microsoft.com/office/word/2010/wordprocessingInk" xmlns:wne="http://schemas.microsoft.com/office/word/2006/wordml" xmlns:wps="http://schemas.microsoft.com/office/word/2010/wordprocessingShape" mc:Ignorable="w14 w15 w16se w16cid w16 w16cex w16sdtdh w16du wp14">
+<w:footnotes xmlns:wpc="http://schemas.microsoft.com/office/word/2010/wordprocessingCanvas" xmlns:cx="http://schemas.microsoft.com/office/drawing/2014/chartex" xmlns:cx1="http://schemas.microsoft.com/office/drawing/2015/9/8/chartex" xmlns:cx2="http://schemas.microsoft.com/office/drawing/2015/10/21/chartex" xmlns:cx3="http://schemas.microsoft.com/office/drawing/2016/5/9/chartex" xmlns:cx4="http://schemas.microsoft.com/office/drawing/2016/5/10/chartex" xmlns:cx5="http://schemas.microsoft.com/office/drawing/2016/5/11/chartex" xmlns:cx6="http://schemas.microsoft.com/office/drawing/2016/5/12/chartex" xmlns:cx7="http://schemas.microsoft.com/office/drawing/2016/5/13/chartex" xmlns:cx8="http://schemas.microsoft.com/office/drawing/2016/5/14/chartex" xmlns:mc="http://schemas.openxmlformats.org/markup-compatibility/2006" xmlns:aink="http://schemas.microsoft.com/office/drawing/2016/ink" xmlns:am3d="http://schemas.microsoft.com/office/drawing/2017/model3d" xmlns:o="urn:schemas-microsoft-com:office:office" xmlns:oel="http://schemas.microsoft.com/office/2019/extlst" xmlns:r="http://schemas.openxmlformats.org/officeDocument/2006/relationships" xmlns:m="http://schemas.openxmlformats.org/officeDocument/2006/math" xmlns:v="urn:schemas-microsoft-com:vml" xmlns:wp14="http://schemas.microsoft.com/office/word/2010/wordprocessingDrawing" xmlns:wp="http://schemas.openxmlformats.org/drawingml/2006/wordprocessingDrawing" xmlns:w10="urn:schemas-microsoft-com:office:word" xmlns:w="http://schemas.openxmlformats.org/wordprocessingml/2006/main" xmlns:w14="http://schemas.microsoft.com/office/word/2010/wordml" xmlns:w15="http://schemas.microsoft.com/office/word/2012/wordml" xmlns:w16cex="http://schemas.microsoft.com/office/word/2018/wordml/cex" xmlns:w16cid="http://schemas.microsoft.com/office/word/2016/wordml/cid" xmlns:w16="http://schemas.microsoft.com/office/word/2018/wordml" xmlns:w16du="http://schemas.microsoft.com/office/word/2023/wordml/word16du" xmlns:w16sdtdh="http://schemas.microsoft.com/office/word/2020/wordml/sdtdatahash" xmlns:w16sdtfl="http://schemas.microsoft.com/office/word/2024/wordml/sdtformatlock" xmlns:w16se="http://schemas.microsoft.com/office/word/2015/wordml/symex" xmlns:wpg="http://schemas.microsoft.com/office/word/2010/wordprocessingGroup" xmlns:wpi="http://schemas.microsoft.com/office/word/2010/wordprocessingInk" xmlns:wne="http://schemas.microsoft.com/office/word/2006/wordml" xmlns:wps="http://schemas.microsoft.com/office/word/2010/wordprocessingShape" mc:Ignorable="w14 w15 w16se w16cid w16 w16cex w16sdtdh w16sdtfl w16du wp14">
   <w:footnote w:type="separator" w:id="-1">
     <w:p>
       <w:pPr>
@@ -11639,7 +11526,7 @@
 </file>
 
 <file path=word/numbering.xml><?xml version="1.0" encoding="utf-8"?>
-<w:numbering xmlns:wpc="http://schemas.microsoft.com/office/word/2010/wordprocessingCanvas" xmlns:cx="http://schemas.microsoft.com/office/drawing/2014/chartex" xmlns:cx1="http://schemas.microsoft.com/office/drawing/2015/9/8/chartex" xmlns:cx2="http://schemas.microsoft.com/office/drawing/2015/10/21/chartex" xmlns:cx3="http://schemas.microsoft.com/office/drawing/2016/5/9/chartex" xmlns:cx4="http://schemas.microsoft.com/office/drawing/2016/5/10/chartex" xmlns:cx5="http://schemas.microsoft.com/office/drawing/2016/5/11/chartex" xmlns:cx6="http://schemas.microsoft.com/office/drawing/2016/5/12/chartex" xmlns:cx7="http://schemas.microsoft.com/office/drawing/2016/5/13/chartex" xmlns:cx8="http://schemas.microsoft.com/office/drawing/2016/5/14/chartex" xmlns:mc="http://schemas.openxmlformats.org/markup-compatibility/2006" xmlns:aink="http://schemas.microsoft.com/office/drawing/2016/ink" xmlns:am3d="http://schemas.microsoft.com/office/drawing/2017/model3d" xmlns:o="urn:schemas-microsoft-com:office:office" xmlns:oel="http://schemas.microsoft.com/office/2019/extlst" xmlns:r="http://schemas.openxmlformats.org/officeDocument/2006/relationships" xmlns:m="http://schemas.openxmlformats.org/officeDocument/2006/math" xmlns:v="urn:schemas-microsoft-com:vml" xmlns:wp14="http://schemas.microsoft.com/office/word/2010/wordprocessingDrawing" xmlns:wp="http://schemas.openxmlformats.org/drawingml/2006/wordprocessingDrawing" xmlns:w10="urn:schemas-microsoft-com:office:word" xmlns:w="http://schemas.openxmlformats.org/wordprocessingml/2006/main" xmlns:w14="http://schemas.microsoft.com/office/word/2010/wordml" xmlns:w15="http://schemas.microsoft.com/office/word/2012/wordml" xmlns:w16cex="http://schemas.microsoft.com/office/word/2018/wordml/cex" xmlns:w16cid="http://schemas.microsoft.com/office/word/2016/wordml/cid" xmlns:w16="http://schemas.microsoft.com/office/word/2018/wordml" xmlns:w16du="http://schemas.microsoft.com/office/word/2023/wordml/word16du" xmlns:w16sdtdh="http://schemas.microsoft.com/office/word/2020/wordml/sdtdatahash" xmlns:w16se="http://schemas.microsoft.com/office/word/2015/wordml/symex" xmlns:wpg="http://schemas.microsoft.com/office/word/2010/wordprocessingGroup" xmlns:wpi="http://schemas.microsoft.com/office/word/2010/wordprocessingInk" xmlns:wne="http://schemas.microsoft.com/office/word/2006/wordml" xmlns:wps="http://schemas.microsoft.com/office/word/2010/wordprocessingShape" mc:Ignorable="w14 w15 w16se w16cid w16 w16cex w16sdtdh w16du wp14">
+<w:numbering xmlns:wpc="http://schemas.microsoft.com/office/word/2010/wordprocessingCanvas" xmlns:cx="http://schemas.microsoft.com/office/drawing/2014/chartex" xmlns:cx1="http://schemas.microsoft.com/office/drawing/2015/9/8/chartex" xmlns:cx2="http://schemas.microsoft.com/office/drawing/2015/10/21/chartex" xmlns:cx3="http://schemas.microsoft.com/office/drawing/2016/5/9/chartex" xmlns:cx4="http://schemas.microsoft.com/office/drawing/2016/5/10/chartex" xmlns:cx5="http://schemas.microsoft.com/office/drawing/2016/5/11/chartex" xmlns:cx6="http://schemas.microsoft.com/office/drawing/2016/5/12/chartex" xmlns:cx7="http://schemas.microsoft.com/office/drawing/2016/5/13/chartex" xmlns:cx8="http://schemas.microsoft.com/office/drawing/2016/5/14/chartex" xmlns:mc="http://schemas.openxmlformats.org/markup-compatibility/2006" xmlns:aink="http://schemas.microsoft.com/office/drawing/2016/ink" xmlns:am3d="http://schemas.microsoft.com/office/drawing/2017/model3d" xmlns:o="urn:schemas-microsoft-com:office:office" xmlns:oel="http://schemas.microsoft.com/office/2019/extlst" xmlns:r="http://schemas.openxmlformats.org/officeDocument/2006/relationships" xmlns:m="http://schemas.openxmlformats.org/officeDocument/2006/math" xmlns:v="urn:schemas-microsoft-com:vml" xmlns:wp14="http://schemas.microsoft.com/office/word/2010/wordprocessingDrawing" xmlns:wp="http://schemas.openxmlformats.org/drawingml/2006/wordprocessingDrawing" xmlns:w10="urn:schemas-microsoft-com:office:word" xmlns:w="http://schemas.openxmlformats.org/wordprocessingml/2006/main" xmlns:w14="http://schemas.microsoft.com/office/word/2010/wordml" xmlns:w15="http://schemas.microsoft.com/office/word/2012/wordml" xmlns:w16cex="http://schemas.microsoft.com/office/word/2018/wordml/cex" xmlns:w16cid="http://schemas.microsoft.com/office/word/2016/wordml/cid" xmlns:w16="http://schemas.microsoft.com/office/word/2018/wordml" xmlns:w16du="http://schemas.microsoft.com/office/word/2023/wordml/word16du" xmlns:w16sdtdh="http://schemas.microsoft.com/office/word/2020/wordml/sdtdatahash" xmlns:w16sdtfl="http://schemas.microsoft.com/office/word/2024/wordml/sdtformatlock" xmlns:w16se="http://schemas.microsoft.com/office/word/2015/wordml/symex" xmlns:wpg="http://schemas.microsoft.com/office/word/2010/wordprocessingGroup" xmlns:wpi="http://schemas.microsoft.com/office/word/2010/wordprocessingInk" xmlns:wne="http://schemas.microsoft.com/office/word/2006/wordml" xmlns:wps="http://schemas.microsoft.com/office/word/2010/wordprocessingShape" mc:Ignorable="w14 w15 w16se w16cid w16 w16cex w16sdtdh w16sdtfl w16du wp14">
   <w:abstractNum w:abstractNumId="0" w15:restartNumberingAfterBreak="0">
     <w:nsid w:val="00000004"/>
     <w:multiLevelType w:val="hybridMultilevel"/>
@@ -12023,7 +11910,7 @@
       <w:lvlText w:val=""/>
       <w:lvlJc w:val="left"/>
       <w:pPr>
-        <w:ind w:left="720" w:hanging="360"/>
+        <w:ind w:left="360" w:hanging="360"/>
       </w:pPr>
       <w:rPr>
         <w:rFonts w:ascii="Symbol" w:hAnsi="Symbol" w:hint="default"/>
@@ -12037,7 +11924,7 @@
       <w:lvlText w:val="o"/>
       <w:lvlJc w:val="left"/>
       <w:pPr>
-        <w:ind w:left="1440" w:hanging="360"/>
+        <w:ind w:left="1080" w:hanging="360"/>
       </w:pPr>
       <w:rPr>
         <w:rFonts w:ascii="Courier New" w:hAnsi="Courier New" w:cs="Courier New" w:hint="default"/>
@@ -12049,7 +11936,7 @@
       <w:lvlText w:val=""/>
       <w:lvlJc w:val="left"/>
       <w:pPr>
-        <w:ind w:left="2160" w:hanging="360"/>
+        <w:ind w:left="1800" w:hanging="360"/>
       </w:pPr>
       <w:rPr>
         <w:rFonts w:ascii="Wingdings" w:hAnsi="Wingdings" w:hint="default"/>
@@ -12061,7 +11948,7 @@
       <w:lvlText w:val=""/>
       <w:lvlJc w:val="left"/>
       <w:pPr>
-        <w:ind w:left="2880" w:hanging="360"/>
+        <w:ind w:left="2520" w:hanging="360"/>
       </w:pPr>
       <w:rPr>
         <w:rFonts w:ascii="Symbol" w:hAnsi="Symbol" w:hint="default"/>
@@ -12073,7 +11960,7 @@
       <w:lvlText w:val="o"/>
       <w:lvlJc w:val="left"/>
       <w:pPr>
-        <w:ind w:left="3600" w:hanging="360"/>
+        <w:ind w:left="3240" w:hanging="360"/>
       </w:pPr>
       <w:rPr>
         <w:rFonts w:ascii="Courier New" w:hAnsi="Courier New" w:cs="Courier New" w:hint="default"/>
@@ -12085,7 +11972,7 @@
       <w:lvlText w:val=""/>
       <w:lvlJc w:val="left"/>
       <w:pPr>
-        <w:ind w:left="4320" w:hanging="360"/>
+        <w:ind w:left="3960" w:hanging="360"/>
       </w:pPr>
       <w:rPr>
         <w:rFonts w:ascii="Wingdings" w:hAnsi="Wingdings" w:hint="default"/>
@@ -12097,7 +11984,7 @@
       <w:lvlText w:val=""/>
       <w:lvlJc w:val="left"/>
       <w:pPr>
-        <w:ind w:left="5040" w:hanging="360"/>
+        <w:ind w:left="4680" w:hanging="360"/>
       </w:pPr>
       <w:rPr>
         <w:rFonts w:ascii="Symbol" w:hAnsi="Symbol" w:hint="default"/>
@@ -12109,7 +11996,7 @@
       <w:lvlText w:val="o"/>
       <w:lvlJc w:val="left"/>
       <w:pPr>
-        <w:ind w:left="5760" w:hanging="360"/>
+        <w:ind w:left="5400" w:hanging="360"/>
       </w:pPr>
       <w:rPr>
         <w:rFonts w:ascii="Courier New" w:hAnsi="Courier New" w:cs="Courier New" w:hint="default"/>
@@ -12121,7 +12008,7 @@
       <w:lvlText w:val=""/>
       <w:lvlJc w:val="left"/>
       <w:pPr>
-        <w:ind w:left="6480" w:hanging="360"/>
+        <w:ind w:left="6120" w:hanging="360"/>
       </w:pPr>
       <w:rPr>
         <w:rFonts w:ascii="Wingdings" w:hAnsi="Wingdings" w:hint="default"/>
@@ -12129,6 +12016,119 @@
     </w:lvl>
   </w:abstractNum>
   <w:abstractNum w:abstractNumId="6" w15:restartNumberingAfterBreak="0">
+    <w:nsid w:val="05426170"/>
+    <w:multiLevelType w:val="hybridMultilevel"/>
+    <w:tmpl w:val="9C6A3264"/>
+    <w:lvl w:ilvl="0" w:tplc="04090001">
+      <w:start w:val="1"/>
+      <w:numFmt w:val="bullet"/>
+      <w:lvlText w:val=""/>
+      <w:lvlJc w:val="left"/>
+      <w:pPr>
+        <w:ind w:left="360" w:hanging="360"/>
+      </w:pPr>
+      <w:rPr>
+        <w:rFonts w:ascii="Symbol" w:hAnsi="Symbol" w:hint="default"/>
+      </w:rPr>
+    </w:lvl>
+    <w:lvl w:ilvl="1" w:tplc="04090003" w:tentative="1">
+      <w:start w:val="1"/>
+      <w:numFmt w:val="bullet"/>
+      <w:lvlText w:val="o"/>
+      <w:lvlJc w:val="left"/>
+      <w:pPr>
+        <w:ind w:left="1080" w:hanging="360"/>
+      </w:pPr>
+      <w:rPr>
+        <w:rFonts w:ascii="Courier New" w:hAnsi="Courier New" w:cs="Courier New" w:hint="default"/>
+      </w:rPr>
+    </w:lvl>
+    <w:lvl w:ilvl="2" w:tplc="04090005" w:tentative="1">
+      <w:start w:val="1"/>
+      <w:numFmt w:val="bullet"/>
+      <w:lvlText w:val=""/>
+      <w:lvlJc w:val="left"/>
+      <w:pPr>
+        <w:ind w:left="1800" w:hanging="360"/>
+      </w:pPr>
+      <w:rPr>
+        <w:rFonts w:ascii="Wingdings" w:hAnsi="Wingdings" w:hint="default"/>
+      </w:rPr>
+    </w:lvl>
+    <w:lvl w:ilvl="3" w:tplc="04090001" w:tentative="1">
+      <w:start w:val="1"/>
+      <w:numFmt w:val="bullet"/>
+      <w:lvlText w:val=""/>
+      <w:lvlJc w:val="left"/>
+      <w:pPr>
+        <w:ind w:left="2520" w:hanging="360"/>
+      </w:pPr>
+      <w:rPr>
+        <w:rFonts w:ascii="Symbol" w:hAnsi="Symbol" w:hint="default"/>
+      </w:rPr>
+    </w:lvl>
+    <w:lvl w:ilvl="4" w:tplc="04090003" w:tentative="1">
+      <w:start w:val="1"/>
+      <w:numFmt w:val="bullet"/>
+      <w:lvlText w:val="o"/>
+      <w:lvlJc w:val="left"/>
+      <w:pPr>
+        <w:ind w:left="3240" w:hanging="360"/>
+      </w:pPr>
+      <w:rPr>
+        <w:rFonts w:ascii="Courier New" w:hAnsi="Courier New" w:cs="Courier New" w:hint="default"/>
+      </w:rPr>
+    </w:lvl>
+    <w:lvl w:ilvl="5" w:tplc="04090005" w:tentative="1">
+      <w:start w:val="1"/>
+      <w:numFmt w:val="bullet"/>
+      <w:lvlText w:val=""/>
+      <w:lvlJc w:val="left"/>
+      <w:pPr>
+        <w:ind w:left="3960" w:hanging="360"/>
+      </w:pPr>
+      <w:rPr>
+        <w:rFonts w:ascii="Wingdings" w:hAnsi="Wingdings" w:hint="default"/>
+      </w:rPr>
+    </w:lvl>
+    <w:lvl w:ilvl="6" w:tplc="04090001" w:tentative="1">
+      <w:start w:val="1"/>
+      <w:numFmt w:val="bullet"/>
+      <w:lvlText w:val=""/>
+      <w:lvlJc w:val="left"/>
+      <w:pPr>
+        <w:ind w:left="4680" w:hanging="360"/>
+      </w:pPr>
+      <w:rPr>
+        <w:rFonts w:ascii="Symbol" w:hAnsi="Symbol" w:hint="default"/>
+      </w:rPr>
+    </w:lvl>
+    <w:lvl w:ilvl="7" w:tplc="04090003" w:tentative="1">
+      <w:start w:val="1"/>
+      <w:numFmt w:val="bullet"/>
+      <w:lvlText w:val="o"/>
+      <w:lvlJc w:val="left"/>
+      <w:pPr>
+        <w:ind w:left="5400" w:hanging="360"/>
+      </w:pPr>
+      <w:rPr>
+        <w:rFonts w:ascii="Courier New" w:hAnsi="Courier New" w:cs="Courier New" w:hint="default"/>
+      </w:rPr>
+    </w:lvl>
+    <w:lvl w:ilvl="8" w:tplc="04090005" w:tentative="1">
+      <w:start w:val="1"/>
+      <w:numFmt w:val="bullet"/>
+      <w:lvlText w:val=""/>
+      <w:lvlJc w:val="left"/>
+      <w:pPr>
+        <w:ind w:left="6120" w:hanging="360"/>
+      </w:pPr>
+      <w:rPr>
+        <w:rFonts w:ascii="Wingdings" w:hAnsi="Wingdings" w:hint="default"/>
+      </w:rPr>
+    </w:lvl>
+  </w:abstractNum>
+  <w:abstractNum w:abstractNumId="7" w15:restartNumberingAfterBreak="0">
     <w:nsid w:val="1399138D"/>
     <w:multiLevelType w:val="hybridMultilevel"/>
     <w:tmpl w:val="91BC6732"/>
@@ -12214,7 +12214,7 @@
       </w:pPr>
     </w:lvl>
   </w:abstractNum>
-  <w:abstractNum w:abstractNumId="7" w15:restartNumberingAfterBreak="0">
+  <w:abstractNum w:abstractNumId="8" w15:restartNumberingAfterBreak="0">
     <w:nsid w:val="19FAE288"/>
     <w:multiLevelType w:val="hybridMultilevel"/>
     <w:tmpl w:val="21B0BABE"/>
@@ -12327,7 +12327,7 @@
       </w:rPr>
     </w:lvl>
   </w:abstractNum>
-  <w:abstractNum w:abstractNumId="8" w15:restartNumberingAfterBreak="0">
+  <w:abstractNum w:abstractNumId="9" w15:restartNumberingAfterBreak="0">
     <w:nsid w:val="1A851C94"/>
     <w:multiLevelType w:val="multilevel"/>
     <w:tmpl w:val="139CC162"/>
@@ -12440,7 +12440,7 @@
       </w:pPr>
     </w:lvl>
   </w:abstractNum>
-  <w:abstractNum w:abstractNumId="9" w15:restartNumberingAfterBreak="0">
+  <w:abstractNum w:abstractNumId="10" w15:restartNumberingAfterBreak="0">
     <w:nsid w:val="1B9C71A3"/>
     <w:multiLevelType w:val="hybridMultilevel"/>
     <w:tmpl w:val="8E249196"/>
@@ -12529,7 +12529,7 @@
       </w:pPr>
     </w:lvl>
   </w:abstractNum>
-  <w:abstractNum w:abstractNumId="10" w15:restartNumberingAfterBreak="0">
+  <w:abstractNum w:abstractNumId="11" w15:restartNumberingAfterBreak="0">
     <w:nsid w:val="1E23502E"/>
     <w:multiLevelType w:val="hybridMultilevel"/>
     <w:tmpl w:val="838AC674"/>
@@ -12539,7 +12539,7 @@
       <w:lvlText w:val=""/>
       <w:lvlJc w:val="left"/>
       <w:pPr>
-        <w:ind w:left="720" w:hanging="360"/>
+        <w:ind w:left="360" w:hanging="360"/>
       </w:pPr>
       <w:rPr>
         <w:rFonts w:ascii="Symbol" w:hAnsi="Symbol" w:hint="default"/>
@@ -12551,7 +12551,7 @@
       <w:lvlText w:val="o"/>
       <w:lvlJc w:val="left"/>
       <w:pPr>
-        <w:ind w:left="1440" w:hanging="360"/>
+        <w:ind w:left="1080" w:hanging="360"/>
       </w:pPr>
       <w:rPr>
         <w:rFonts w:ascii="Courier New" w:hAnsi="Courier New" w:cs="Courier New" w:hint="default"/>
@@ -12563,7 +12563,7 @@
       <w:lvlText w:val=""/>
       <w:lvlJc w:val="left"/>
       <w:pPr>
-        <w:ind w:left="2160" w:hanging="360"/>
+        <w:ind w:left="1800" w:hanging="360"/>
       </w:pPr>
       <w:rPr>
         <w:rFonts w:ascii="Wingdings" w:hAnsi="Wingdings" w:hint="default"/>
@@ -12575,7 +12575,7 @@
       <w:lvlText w:val=""/>
       <w:lvlJc w:val="left"/>
       <w:pPr>
-        <w:ind w:left="2880" w:hanging="360"/>
+        <w:ind w:left="2520" w:hanging="360"/>
       </w:pPr>
       <w:rPr>
         <w:rFonts w:ascii="Symbol" w:hAnsi="Symbol" w:hint="default"/>
@@ -12587,7 +12587,7 @@
       <w:lvlText w:val="o"/>
       <w:lvlJc w:val="left"/>
       <w:pPr>
-        <w:ind w:left="3600" w:hanging="360"/>
+        <w:ind w:left="3240" w:hanging="360"/>
       </w:pPr>
       <w:rPr>
         <w:rFonts w:ascii="Courier New" w:hAnsi="Courier New" w:cs="Courier New" w:hint="default"/>
@@ -12599,7 +12599,7 @@
       <w:lvlText w:val=""/>
       <w:lvlJc w:val="left"/>
       <w:pPr>
-        <w:ind w:left="4320" w:hanging="360"/>
+        <w:ind w:left="3960" w:hanging="360"/>
       </w:pPr>
       <w:rPr>
         <w:rFonts w:ascii="Wingdings" w:hAnsi="Wingdings" w:hint="default"/>
@@ -12611,7 +12611,7 @@
       <w:lvlText w:val=""/>
       <w:lvlJc w:val="left"/>
       <w:pPr>
-        <w:ind w:left="5040" w:hanging="360"/>
+        <w:ind w:left="4680" w:hanging="360"/>
       </w:pPr>
       <w:rPr>
         <w:rFonts w:ascii="Symbol" w:hAnsi="Symbol" w:hint="default"/>
@@ -12623,7 +12623,7 @@
       <w:lvlText w:val="o"/>
       <w:lvlJc w:val="left"/>
       <w:pPr>
-        <w:ind w:left="5760" w:hanging="360"/>
+        <w:ind w:left="5400" w:hanging="360"/>
       </w:pPr>
       <w:rPr>
         <w:rFonts w:ascii="Courier New" w:hAnsi="Courier New" w:cs="Courier New" w:hint="default"/>
@@ -12635,14 +12635,14 @@
       <w:lvlText w:val=""/>
       <w:lvlJc w:val="left"/>
       <w:pPr>
-        <w:ind w:left="6480" w:hanging="360"/>
+        <w:ind w:left="6120" w:hanging="360"/>
       </w:pPr>
       <w:rPr>
         <w:rFonts w:ascii="Wingdings" w:hAnsi="Wingdings" w:hint="default"/>
       </w:rPr>
     </w:lvl>
   </w:abstractNum>
-  <w:abstractNum w:abstractNumId="11" w15:restartNumberingAfterBreak="0">
+  <w:abstractNum w:abstractNumId="12" w15:restartNumberingAfterBreak="0">
     <w:nsid w:val="26BA5D01"/>
     <w:multiLevelType w:val="hybridMultilevel"/>
     <w:tmpl w:val="906C1C0E"/>
@@ -12755,7 +12755,7 @@
       </w:rPr>
     </w:lvl>
   </w:abstractNum>
-  <w:abstractNum w:abstractNumId="12" w15:restartNumberingAfterBreak="0">
+  <w:abstractNum w:abstractNumId="13" w15:restartNumberingAfterBreak="0">
     <w:nsid w:val="28534147"/>
     <w:multiLevelType w:val="hybridMultilevel"/>
     <w:tmpl w:val="10BAFA18"/>
@@ -12867,7 +12867,7 @@
       </w:rPr>
     </w:lvl>
   </w:abstractNum>
-  <w:abstractNum w:abstractNumId="13" w15:restartNumberingAfterBreak="0">
+  <w:abstractNum w:abstractNumId="14" w15:restartNumberingAfterBreak="0">
     <w:nsid w:val="28A91938"/>
     <w:multiLevelType w:val="hybridMultilevel"/>
     <w:tmpl w:val="C0120926"/>
@@ -12979,7 +12979,7 @@
       </w:rPr>
     </w:lvl>
   </w:abstractNum>
-  <w:abstractNum w:abstractNumId="14" w15:restartNumberingAfterBreak="0">
+  <w:abstractNum w:abstractNumId="15" w15:restartNumberingAfterBreak="0">
     <w:nsid w:val="2FAE6776"/>
     <w:multiLevelType w:val="multilevel"/>
     <w:tmpl w:val="BF6E6F84"/>
@@ -13096,7 +13096,156 @@
       </w:pPr>
     </w:lvl>
   </w:abstractNum>
-  <w:abstractNum w:abstractNumId="15" w15:restartNumberingAfterBreak="0">
+  <w:abstractNum w:abstractNumId="16" w15:restartNumberingAfterBreak="0">
+    <w:nsid w:val="34A858AF"/>
+    <w:multiLevelType w:val="multilevel"/>
+    <w:tmpl w:val="09429322"/>
+    <w:lvl w:ilvl="0">
+      <w:start w:val="1"/>
+      <w:numFmt w:val="bullet"/>
+      <w:lvlText w:val=""/>
+      <w:lvlJc w:val="left"/>
+      <w:pPr>
+        <w:tabs>
+          <w:tab w:val="num" w:pos="720"/>
+        </w:tabs>
+        <w:ind w:left="720" w:hanging="360"/>
+      </w:pPr>
+      <w:rPr>
+        <w:rFonts w:ascii="Symbol" w:hAnsi="Symbol" w:hint="default"/>
+        <w:sz w:val="20"/>
+      </w:rPr>
+    </w:lvl>
+    <w:lvl w:ilvl="1" w:tentative="1">
+      <w:start w:val="1"/>
+      <w:numFmt w:val="bullet"/>
+      <w:lvlText w:val="o"/>
+      <w:lvlJc w:val="left"/>
+      <w:pPr>
+        <w:tabs>
+          <w:tab w:val="num" w:pos="1440"/>
+        </w:tabs>
+        <w:ind w:left="1440" w:hanging="360"/>
+      </w:pPr>
+      <w:rPr>
+        <w:rFonts w:ascii="Courier New" w:hAnsi="Courier New" w:hint="default"/>
+        <w:sz w:val="20"/>
+      </w:rPr>
+    </w:lvl>
+    <w:lvl w:ilvl="2" w:tentative="1">
+      <w:start w:val="1"/>
+      <w:numFmt w:val="bullet"/>
+      <w:lvlText w:val=""/>
+      <w:lvlJc w:val="left"/>
+      <w:pPr>
+        <w:tabs>
+          <w:tab w:val="num" w:pos="2160"/>
+        </w:tabs>
+        <w:ind w:left="2160" w:hanging="360"/>
+      </w:pPr>
+      <w:rPr>
+        <w:rFonts w:ascii="Wingdings" w:hAnsi="Wingdings" w:hint="default"/>
+        <w:sz w:val="20"/>
+      </w:rPr>
+    </w:lvl>
+    <w:lvl w:ilvl="3" w:tentative="1">
+      <w:start w:val="1"/>
+      <w:numFmt w:val="bullet"/>
+      <w:lvlText w:val=""/>
+      <w:lvlJc w:val="left"/>
+      <w:pPr>
+        <w:tabs>
+          <w:tab w:val="num" w:pos="2880"/>
+        </w:tabs>
+        <w:ind w:left="2880" w:hanging="360"/>
+      </w:pPr>
+      <w:rPr>
+        <w:rFonts w:ascii="Wingdings" w:hAnsi="Wingdings" w:hint="default"/>
+        <w:sz w:val="20"/>
+      </w:rPr>
+    </w:lvl>
+    <w:lvl w:ilvl="4" w:tentative="1">
+      <w:start w:val="1"/>
+      <w:numFmt w:val="bullet"/>
+      <w:lvlText w:val=""/>
+      <w:lvlJc w:val="left"/>
+      <w:pPr>
+        <w:tabs>
+          <w:tab w:val="num" w:pos="3600"/>
+        </w:tabs>
+        <w:ind w:left="3600" w:hanging="360"/>
+      </w:pPr>
+      <w:rPr>
+        <w:rFonts w:ascii="Wingdings" w:hAnsi="Wingdings" w:hint="default"/>
+        <w:sz w:val="20"/>
+      </w:rPr>
+    </w:lvl>
+    <w:lvl w:ilvl="5" w:tentative="1">
+      <w:start w:val="1"/>
+      <w:numFmt w:val="bullet"/>
+      <w:lvlText w:val=""/>
+      <w:lvlJc w:val="left"/>
+      <w:pPr>
+        <w:tabs>
+          <w:tab w:val="num" w:pos="4320"/>
+        </w:tabs>
+        <w:ind w:left="4320" w:hanging="360"/>
+      </w:pPr>
+      <w:rPr>
+        <w:rFonts w:ascii="Wingdings" w:hAnsi="Wingdings" w:hint="default"/>
+        <w:sz w:val="20"/>
+      </w:rPr>
+    </w:lvl>
+    <w:lvl w:ilvl="6" w:tentative="1">
+      <w:start w:val="1"/>
+      <w:numFmt w:val="bullet"/>
+      <w:lvlText w:val=""/>
+      <w:lvlJc w:val="left"/>
+      <w:pPr>
+        <w:tabs>
+          <w:tab w:val="num" w:pos="5040"/>
+        </w:tabs>
+        <w:ind w:left="5040" w:hanging="360"/>
+      </w:pPr>
+      <w:rPr>
+        <w:rFonts w:ascii="Wingdings" w:hAnsi="Wingdings" w:hint="default"/>
+        <w:sz w:val="20"/>
+      </w:rPr>
+    </w:lvl>
+    <w:lvl w:ilvl="7" w:tentative="1">
+      <w:start w:val="1"/>
+      <w:numFmt w:val="bullet"/>
+      <w:lvlText w:val=""/>
+      <w:lvlJc w:val="left"/>
+      <w:pPr>
+        <w:tabs>
+          <w:tab w:val="num" w:pos="5760"/>
+        </w:tabs>
+        <w:ind w:left="5760" w:hanging="360"/>
+      </w:pPr>
+      <w:rPr>
+        <w:rFonts w:ascii="Wingdings" w:hAnsi="Wingdings" w:hint="default"/>
+        <w:sz w:val="20"/>
+      </w:rPr>
+    </w:lvl>
+    <w:lvl w:ilvl="8" w:tentative="1">
+      <w:start w:val="1"/>
+      <w:numFmt w:val="bullet"/>
+      <w:lvlText w:val=""/>
+      <w:lvlJc w:val="left"/>
+      <w:pPr>
+        <w:tabs>
+          <w:tab w:val="num" w:pos="6480"/>
+        </w:tabs>
+        <w:ind w:left="6480" w:hanging="360"/>
+      </w:pPr>
+      <w:rPr>
+        <w:rFonts w:ascii="Wingdings" w:hAnsi="Wingdings" w:hint="default"/>
+        <w:sz w:val="20"/>
+      </w:rPr>
+    </w:lvl>
+  </w:abstractNum>
+  <w:abstractNum w:abstractNumId="17" w15:restartNumberingAfterBreak="0">
     <w:nsid w:val="34B67A3C"/>
     <w:multiLevelType w:val="hybridMultilevel"/>
     <w:tmpl w:val="A7501468"/>
@@ -13209,7 +13358,7 @@
       </w:rPr>
     </w:lvl>
   </w:abstractNum>
-  <w:abstractNum w:abstractNumId="16" w15:restartNumberingAfterBreak="0">
+  <w:abstractNum w:abstractNumId="18" w15:restartNumberingAfterBreak="0">
     <w:nsid w:val="3C1653F2"/>
     <w:multiLevelType w:val="hybridMultilevel"/>
     <w:tmpl w:val="52922B2E"/>
@@ -13322,7 +13471,7 @@
       </w:rPr>
     </w:lvl>
   </w:abstractNum>
-  <w:abstractNum w:abstractNumId="17" w15:restartNumberingAfterBreak="0">
+  <w:abstractNum w:abstractNumId="19" w15:restartNumberingAfterBreak="0">
     <w:nsid w:val="3CD02BFF"/>
     <w:multiLevelType w:val="multilevel"/>
     <w:tmpl w:val="DF5A02B0"/>
@@ -13439,7 +13588,7 @@
       </w:pPr>
     </w:lvl>
   </w:abstractNum>
-  <w:abstractNum w:abstractNumId="18" w15:restartNumberingAfterBreak="0">
+  <w:abstractNum w:abstractNumId="20" w15:restartNumberingAfterBreak="0">
     <w:nsid w:val="4B7F7D21"/>
     <w:multiLevelType w:val="hybridMultilevel"/>
     <w:tmpl w:val="3CA6246E"/>
@@ -13552,7 +13701,7 @@
       </w:rPr>
     </w:lvl>
   </w:abstractNum>
-  <w:abstractNum w:abstractNumId="19" w15:restartNumberingAfterBreak="0">
+  <w:abstractNum w:abstractNumId="21" w15:restartNumberingAfterBreak="0">
     <w:nsid w:val="50C065C0"/>
     <w:multiLevelType w:val="hybridMultilevel"/>
     <w:tmpl w:val="3364DB6A"/>
@@ -13665,7 +13814,7 @@
       </w:rPr>
     </w:lvl>
   </w:abstractNum>
-  <w:abstractNum w:abstractNumId="20" w15:restartNumberingAfterBreak="0">
+  <w:abstractNum w:abstractNumId="22" w15:restartNumberingAfterBreak="0">
     <w:nsid w:val="5CD17F88"/>
     <w:multiLevelType w:val="hybridMultilevel"/>
     <w:tmpl w:val="D6D43586"/>
@@ -13778,7 +13927,7 @@
       </w:rPr>
     </w:lvl>
   </w:abstractNum>
-  <w:abstractNum w:abstractNumId="21" w15:restartNumberingAfterBreak="0">
+  <w:abstractNum w:abstractNumId="23" w15:restartNumberingAfterBreak="0">
     <w:nsid w:val="702805A9"/>
     <w:multiLevelType w:val="hybridMultilevel"/>
     <w:tmpl w:val="88B4EAAC"/>
@@ -13904,65 +14053,71 @@
     <w:abstractNumId w:val="3"/>
   </w:num>
   <w:num w:numId="5" w16cid:durableId="1897082195">
+    <w:abstractNumId w:val="14"/>
+  </w:num>
+  <w:num w:numId="6" w16cid:durableId="1826513496">
+    <w:abstractNumId w:val="17"/>
+  </w:num>
+  <w:num w:numId="7" w16cid:durableId="1765761608">
     <w:abstractNumId w:val="13"/>
   </w:num>
-  <w:num w:numId="6" w16cid:durableId="1826513496">
-    <w:abstractNumId w:val="15"/>
-  </w:num>
-  <w:num w:numId="7" w16cid:durableId="1765761608">
-    <w:abstractNumId w:val="12"/>
-  </w:num>
   <w:num w:numId="8" w16cid:durableId="1717925527">
-    <w:abstractNumId w:val="9"/>
+    <w:abstractNumId w:val="10"/>
   </w:num>
   <w:num w:numId="9" w16cid:durableId="2062509366">
-    <w:abstractNumId w:val="21"/>
+    <w:abstractNumId w:val="23"/>
   </w:num>
   <w:num w:numId="10" w16cid:durableId="650137958">
-    <w:abstractNumId w:val="16"/>
+    <w:abstractNumId w:val="18"/>
   </w:num>
   <w:num w:numId="11" w16cid:durableId="414936485">
-    <w:abstractNumId w:val="11"/>
+    <w:abstractNumId w:val="12"/>
   </w:num>
   <w:num w:numId="12" w16cid:durableId="888884626">
     <w:abstractNumId w:val="5"/>
   </w:num>
   <w:num w:numId="13" w16cid:durableId="2117091818">
-    <w:abstractNumId w:val="18"/>
+    <w:abstractNumId w:val="20"/>
   </w:num>
   <w:num w:numId="14" w16cid:durableId="1451120251">
-    <w:abstractNumId w:val="14"/>
+    <w:abstractNumId w:val="15"/>
   </w:num>
   <w:num w:numId="15" w16cid:durableId="710685958">
-    <w:abstractNumId w:val="8"/>
+    <w:abstractNumId w:val="9"/>
   </w:num>
   <w:num w:numId="16" w16cid:durableId="1789081887">
-    <w:abstractNumId w:val="6"/>
+    <w:abstractNumId w:val="7"/>
   </w:num>
   <w:num w:numId="17" w16cid:durableId="380835769">
     <w:abstractNumId w:val="4"/>
   </w:num>
   <w:num w:numId="18" w16cid:durableId="631594265">
-    <w:abstractNumId w:val="20"/>
+    <w:abstractNumId w:val="22"/>
   </w:num>
   <w:num w:numId="19" w16cid:durableId="1819180224">
-    <w:abstractNumId w:val="10"/>
+    <w:abstractNumId w:val="11"/>
   </w:num>
   <w:num w:numId="20" w16cid:durableId="104664781">
-    <w:abstractNumId w:val="17"/>
+    <w:abstractNumId w:val="19"/>
   </w:num>
   <w:num w:numId="21" w16cid:durableId="125974114">
-    <w:abstractNumId w:val="7"/>
+    <w:abstractNumId w:val="8"/>
   </w:num>
   <w:num w:numId="22" w16cid:durableId="360984714">
-    <w:abstractNumId w:val="19"/>
+    <w:abstractNumId w:val="21"/>
+  </w:num>
+  <w:num w:numId="23" w16cid:durableId="1747454148">
+    <w:abstractNumId w:val="6"/>
+  </w:num>
+  <w:num w:numId="24" w16cid:durableId="321931078">
+    <w:abstractNumId w:val="16"/>
   </w:num>
   <w:numIdMacAtCleanup w:val="13"/>
 </w:numbering>
 </file>
 
 <file path=word/styles.xml><?xml version="1.0" encoding="utf-8"?>
-<w:styles xmlns:mc="http://schemas.openxmlformats.org/markup-compatibility/2006" xmlns:r="http://schemas.openxmlformats.org/officeDocument/2006/relationships" xmlns:w="http://schemas.openxmlformats.org/wordprocessingml/2006/main" xmlns:w14="http://schemas.microsoft.com/office/word/2010/wordml" xmlns:w15="http://schemas.microsoft.com/office/word/2012/wordml" xmlns:w16cex="http://schemas.microsoft.com/office/word/2018/wordml/cex" xmlns:w16cid="http://schemas.microsoft.com/office/word/2016/wordml/cid" xmlns:w16="http://schemas.microsoft.com/office/word/2018/wordml" xmlns:w16du="http://schemas.microsoft.com/office/word/2023/wordml/word16du" xmlns:w16sdtdh="http://schemas.microsoft.com/office/word/2020/wordml/sdtdatahash" xmlns:w16se="http://schemas.microsoft.com/office/word/2015/wordml/symex" mc:Ignorable="w14 w15 w16se w16cid w16 w16cex w16sdtdh w16du">
+<w:styles xmlns:mc="http://schemas.openxmlformats.org/markup-compatibility/2006" xmlns:r="http://schemas.openxmlformats.org/officeDocument/2006/relationships" xmlns:w="http://schemas.openxmlformats.org/wordprocessingml/2006/main" xmlns:w14="http://schemas.microsoft.com/office/word/2010/wordml" xmlns:w15="http://schemas.microsoft.com/office/word/2012/wordml" xmlns:w16cex="http://schemas.microsoft.com/office/word/2018/wordml/cex" xmlns:w16cid="http://schemas.microsoft.com/office/word/2016/wordml/cid" xmlns:w16="http://schemas.microsoft.com/office/word/2018/wordml" xmlns:w16du="http://schemas.microsoft.com/office/word/2023/wordml/word16du" xmlns:w16sdtdh="http://schemas.microsoft.com/office/word/2020/wordml/sdtdatahash" xmlns:w16sdtfl="http://schemas.microsoft.com/office/word/2024/wordml/sdtformatlock" xmlns:w16se="http://schemas.microsoft.com/office/word/2015/wordml/symex" mc:Ignorable="w14 w15 w16se w16cid w16 w16cex w16sdtdh w16sdtfl w16du">
   <w:docDefaults>
     <w:rPrDefault>
       <w:rPr>
@@ -15226,6 +15381,16 @@
     <w:unhideWhenUsed/>
     <w:rsid w:val="00804E6A"/>
   </w:style>
+  <w:style w:type="character" w:customStyle="1" w:styleId="screenreader-only">
+    <w:name w:val="screenreader-only"/>
+    <w:basedOn w:val="DefaultParagraphFont"/>
+    <w:rsid w:val="00B91F06"/>
+  </w:style>
+  <w:style w:type="character" w:customStyle="1" w:styleId="apple-converted-space">
+    <w:name w:val="apple-converted-space"/>
+    <w:basedOn w:val="DefaultParagraphFont"/>
+    <w:rsid w:val="00B91F06"/>
+  </w:style>
 </w:styles>
 </file>
 

</xml_diff>